<commit_message>
update ViBERT and ViSoBERT result day 26/09/2024
</commit_message>
<xml_diff>
--- a/Report/Draft/Huỳnh Anh Tuấn - Report.docx
+++ b/Report/Draft/Huỳnh Anh Tuấn - Report.docx
@@ -6242,8 +6242,8 @@
           <w:szCs w:val="26"/>
         </w:rPr>
       </w:pPr>
-      <w:bookmarkStart w:id="13" w:name="_Toc31130"/>
-      <w:bookmarkStart w:id="14" w:name="_Toc17268"/>
+      <w:bookmarkStart w:id="13" w:name="_Toc17268"/>
+      <w:bookmarkStart w:id="14" w:name="_Toc31130"/>
       <w:r>
         <w:rPr>
           <w:rStyle w:val="12"/>
@@ -8409,8 +8409,6 @@
           <w:szCs w:val="26"/>
         </w:rPr>
       </w:pPr>
-      <w:bookmarkStart w:id="48" w:name="_GoBack"/>
-      <w:bookmarkEnd w:id="48"/>
       <w:r>
         <w:rPr>
           <w:rStyle w:val="12"/>
@@ -12612,8 +12610,9 @@
               <w:jc w:val="center"/>
               <w:rPr>
                 <w:rFonts w:ascii="Times New Roman" w:hAnsi="Times New Roman" w:eastAsia="Times New Roman" w:cs="Times New Roman"/>
-                <w:b/>
-                <w:color w:val="0070C0"/>
+                <w:b w:val="0"/>
+                <w:bCs/>
+                <w:color w:val="auto"/>
                 <w:sz w:val="24"/>
                 <w:szCs w:val="24"/>
               </w:rPr>
@@ -12621,8 +12620,9 @@
             <w:r>
               <w:rPr>
                 <w:rFonts w:ascii="Times New Roman" w:hAnsi="Times New Roman" w:eastAsia="Times New Roman" w:cs="Times New Roman"/>
-                <w:b/>
-                <w:color w:val="0070C0"/>
+                <w:b w:val="0"/>
+                <w:bCs/>
+                <w:color w:val="auto"/>
                 <w:sz w:val="24"/>
                 <w:szCs w:val="24"/>
               </w:rPr>
@@ -12643,8 +12643,9 @@
               <w:jc w:val="center"/>
               <w:rPr>
                 <w:rFonts w:ascii="Times New Roman" w:hAnsi="Times New Roman" w:eastAsia="Times New Roman" w:cs="Times New Roman"/>
-                <w:b/>
-                <w:color w:val="2E75B6" w:themeColor="accent1" w:themeShade="BF"/>
+                <w:b w:val="0"/>
+                <w:bCs/>
+                <w:color w:val="auto"/>
                 <w:sz w:val="24"/>
                 <w:szCs w:val="24"/>
               </w:rPr>
@@ -12652,8 +12653,9 @@
             <w:r>
               <w:rPr>
                 <w:rFonts w:ascii="Times New Roman" w:hAnsi="Times New Roman" w:eastAsia="Times New Roman" w:cs="Times New Roman"/>
-                <w:b/>
-                <w:color w:val="2E75B6" w:themeColor="accent1" w:themeShade="BF"/>
+                <w:b w:val="0"/>
+                <w:bCs/>
+                <w:color w:val="auto"/>
                 <w:sz w:val="24"/>
                 <w:szCs w:val="24"/>
               </w:rPr>
@@ -12674,7 +12676,9 @@
               <w:jc w:val="center"/>
               <w:rPr>
                 <w:rFonts w:ascii="Times New Roman" w:hAnsi="Times New Roman" w:eastAsia="Times New Roman" w:cs="Times New Roman"/>
+                <w:b w:val="0"/>
                 <w:bCs/>
+                <w:color w:val="auto"/>
                 <w:sz w:val="24"/>
                 <w:szCs w:val="24"/>
               </w:rPr>
@@ -12682,8 +12686,9 @@
             <w:r>
               <w:rPr>
                 <w:rFonts w:ascii="Times New Roman" w:hAnsi="Times New Roman" w:eastAsia="Times New Roman" w:cs="Times New Roman"/>
-                <w:b/>
-                <w:color w:val="0070C0"/>
+                <w:b w:val="0"/>
+                <w:bCs/>
+                <w:color w:val="auto"/>
                 <w:sz w:val="24"/>
                 <w:szCs w:val="24"/>
               </w:rPr>
@@ -12704,8 +12709,9 @@
               <w:jc w:val="center"/>
               <w:rPr>
                 <w:rFonts w:ascii="Times New Roman" w:hAnsi="Times New Roman" w:eastAsia="Times New Roman" w:cs="Times New Roman"/>
-                <w:b/>
-                <w:color w:val="0070C0"/>
+                <w:b w:val="0"/>
+                <w:bCs/>
+                <w:color w:val="auto"/>
                 <w:sz w:val="24"/>
                 <w:szCs w:val="24"/>
               </w:rPr>
@@ -12713,8 +12719,9 @@
             <w:r>
               <w:rPr>
                 <w:rFonts w:ascii="Times New Roman" w:hAnsi="Times New Roman" w:eastAsia="Times New Roman" w:cs="Times New Roman"/>
-                <w:b/>
-                <w:color w:val="0070C0"/>
+                <w:b w:val="0"/>
+                <w:bCs/>
+                <w:color w:val="auto"/>
                 <w:sz w:val="24"/>
                 <w:szCs w:val="24"/>
               </w:rPr>
@@ -12735,6 +12742,9 @@
               <w:jc w:val="center"/>
               <w:rPr>
                 <w:rFonts w:ascii="Times New Roman" w:hAnsi="Times New Roman" w:eastAsia="Times New Roman" w:cs="Times New Roman"/>
+                <w:b w:val="0"/>
+                <w:bCs/>
+                <w:color w:val="auto"/>
                 <w:sz w:val="24"/>
                 <w:szCs w:val="24"/>
               </w:rPr>
@@ -12742,6 +12752,9 @@
             <w:r>
               <w:rPr>
                 <w:rFonts w:ascii="Times New Roman" w:hAnsi="Times New Roman" w:eastAsia="Times New Roman" w:cs="Times New Roman"/>
+                <w:b w:val="0"/>
+                <w:bCs/>
+                <w:color w:val="auto"/>
                 <w:sz w:val="24"/>
                 <w:szCs w:val="24"/>
               </w:rPr>
@@ -12812,6 +12825,9 @@
               <w:jc w:val="center"/>
               <w:rPr>
                 <w:rFonts w:ascii="Times New Roman" w:hAnsi="Times New Roman" w:eastAsia="Times New Roman" w:cs="Times New Roman"/>
+                <w:b w:val="0"/>
+                <w:bCs/>
+                <w:color w:val="auto"/>
                 <w:sz w:val="24"/>
                 <w:szCs w:val="24"/>
               </w:rPr>
@@ -12819,6 +12835,9 @@
             <w:r>
               <w:rPr>
                 <w:rFonts w:ascii="Times New Roman" w:hAnsi="Times New Roman" w:eastAsia="Times New Roman" w:cs="Times New Roman"/>
+                <w:b w:val="0"/>
+                <w:bCs/>
+                <w:color w:val="auto"/>
                 <w:sz w:val="24"/>
                 <w:szCs w:val="24"/>
               </w:rPr>
@@ -12839,6 +12858,9 @@
               <w:jc w:val="center"/>
               <w:rPr>
                 <w:rFonts w:ascii="Times New Roman" w:hAnsi="Times New Roman" w:eastAsia="Times New Roman" w:cs="Times New Roman"/>
+                <w:b w:val="0"/>
+                <w:bCs/>
+                <w:color w:val="auto"/>
                 <w:sz w:val="24"/>
                 <w:szCs w:val="24"/>
               </w:rPr>
@@ -12846,6 +12868,9 @@
             <w:r>
               <w:rPr>
                 <w:rFonts w:ascii="Times New Roman" w:hAnsi="Times New Roman" w:eastAsia="Times New Roman" w:cs="Times New Roman"/>
+                <w:b w:val="0"/>
+                <w:bCs/>
+                <w:color w:val="auto"/>
                 <w:sz w:val="24"/>
                 <w:szCs w:val="24"/>
               </w:rPr>
@@ -12866,6 +12891,9 @@
               <w:jc w:val="center"/>
               <w:rPr>
                 <w:rFonts w:ascii="Times New Roman" w:hAnsi="Times New Roman" w:eastAsia="Times New Roman" w:cs="Times New Roman"/>
+                <w:b w:val="0"/>
+                <w:bCs/>
+                <w:color w:val="auto"/>
                 <w:sz w:val="24"/>
                 <w:szCs w:val="24"/>
               </w:rPr>
@@ -12873,6 +12901,9 @@
             <w:r>
               <w:rPr>
                 <w:rFonts w:ascii="Times New Roman" w:hAnsi="Times New Roman" w:eastAsia="Times New Roman" w:cs="Times New Roman"/>
+                <w:b w:val="0"/>
+                <w:bCs/>
+                <w:color w:val="auto"/>
                 <w:sz w:val="24"/>
                 <w:szCs w:val="24"/>
               </w:rPr>
@@ -12893,6 +12924,9 @@
               <w:jc w:val="center"/>
               <w:rPr>
                 <w:rFonts w:ascii="Times New Roman" w:hAnsi="Times New Roman" w:eastAsia="Times New Roman" w:cs="Times New Roman"/>
+                <w:b w:val="0"/>
+                <w:bCs/>
+                <w:color w:val="auto"/>
                 <w:sz w:val="24"/>
                 <w:szCs w:val="24"/>
               </w:rPr>
@@ -12900,6 +12934,9 @@
             <w:r>
               <w:rPr>
                 <w:rFonts w:ascii="Times New Roman" w:hAnsi="Times New Roman" w:eastAsia="Times New Roman" w:cs="Times New Roman"/>
+                <w:b w:val="0"/>
+                <w:bCs/>
+                <w:color w:val="auto"/>
                 <w:sz w:val="24"/>
                 <w:szCs w:val="24"/>
               </w:rPr>
@@ -12920,8 +12957,9 @@
               <w:jc w:val="center"/>
               <w:rPr>
                 <w:rFonts w:ascii="Times New Roman" w:hAnsi="Times New Roman" w:eastAsia="Times New Roman" w:cs="Times New Roman"/>
-                <w:b/>
-                <w:color w:val="2E75B6" w:themeColor="accent1" w:themeShade="BF"/>
+                <w:b w:val="0"/>
+                <w:bCs/>
+                <w:color w:val="auto"/>
                 <w:sz w:val="24"/>
                 <w:szCs w:val="24"/>
               </w:rPr>
@@ -12929,8 +12967,9 @@
             <w:r>
               <w:rPr>
                 <w:rFonts w:ascii="Times New Roman" w:hAnsi="Times New Roman" w:eastAsia="Times New Roman" w:cs="Times New Roman"/>
-                <w:b/>
-                <w:color w:val="2E75B6" w:themeColor="accent1" w:themeShade="BF"/>
+                <w:b w:val="0"/>
+                <w:bCs/>
+                <w:color w:val="auto"/>
                 <w:sz w:val="24"/>
                 <w:szCs w:val="24"/>
               </w:rPr>
@@ -13000,24 +13039,37 @@
               <w:spacing w:before="120" w:after="120" w:line="300" w:lineRule="auto"/>
               <w:jc w:val="center"/>
               <w:rPr>
-                <w:rFonts w:ascii="Times New Roman" w:hAnsi="Times New Roman" w:eastAsia="Times New Roman" w:cs="Times New Roman"/>
-                <w:i/>
-                <w:iCs/>
-                <w:sz w:val="24"/>
-                <w:szCs w:val="24"/>
-                <w:highlight w:val="yellow"/>
+                <w:rFonts w:hint="default" w:ascii="Times New Roman" w:hAnsi="Times New Roman" w:eastAsia="Times New Roman" w:cs="Times New Roman"/>
+                <w:i w:val="0"/>
+                <w:iCs w:val="0"/>
+                <w:sz w:val="24"/>
+                <w:szCs w:val="24"/>
+                <w:highlight w:val="none"/>
+                <w:lang w:val="en-US"/>
               </w:rPr>
             </w:pPr>
             <w:r>
               <w:rPr>
                 <w:rFonts w:ascii="Times New Roman" w:hAnsi="Times New Roman" w:eastAsia="Times New Roman" w:cs="Times New Roman"/>
-                <w:i/>
-                <w:iCs/>
-                <w:sz w:val="24"/>
-                <w:szCs w:val="24"/>
-                <w:highlight w:val="yellow"/>
-              </w:rPr>
-              <w:t>0.858156</w:t>
+                <w:i w:val="0"/>
+                <w:iCs w:val="0"/>
+                <w:sz w:val="24"/>
+                <w:szCs w:val="24"/>
+                <w:highlight w:val="none"/>
+              </w:rPr>
+              <w:t>0.8</w:t>
+            </w:r>
+            <w:r>
+              <w:rPr>
+                <w:rFonts w:hint="default" w:ascii="Times New Roman" w:hAnsi="Times New Roman" w:eastAsia="Times New Roman" w:cs="Times New Roman"/>
+                <w:i w:val="0"/>
+                <w:iCs w:val="0"/>
+                <w:sz w:val="24"/>
+                <w:szCs w:val="24"/>
+                <w:highlight w:val="none"/>
+                <w:lang w:val="en-US"/>
+              </w:rPr>
+              <w:t>93617</w:t>
             </w:r>
           </w:p>
         </w:tc>
@@ -13033,26 +13085,40 @@
               <w:spacing w:before="120" w:after="120" w:line="300" w:lineRule="auto"/>
               <w:jc w:val="center"/>
               <w:rPr>
-                <w:rFonts w:ascii="Times New Roman" w:hAnsi="Times New Roman" w:eastAsia="Times New Roman" w:cs="Times New Roman"/>
+                <w:rFonts w:hint="default" w:ascii="Times New Roman" w:hAnsi="Times New Roman" w:eastAsia="Times New Roman" w:cs="Times New Roman"/>
                 <w:bCs/>
-                <w:i/>
-                <w:iCs/>
-                <w:sz w:val="24"/>
-                <w:szCs w:val="24"/>
-                <w:highlight w:val="yellow"/>
+                <w:i w:val="0"/>
+                <w:iCs w:val="0"/>
+                <w:sz w:val="24"/>
+                <w:szCs w:val="24"/>
+                <w:highlight w:val="none"/>
+                <w:lang w:val="en-US"/>
               </w:rPr>
             </w:pPr>
             <w:r>
               <w:rPr>
                 <w:rFonts w:ascii="Times New Roman" w:hAnsi="Times New Roman" w:eastAsia="Times New Roman" w:cs="Times New Roman"/>
                 <w:bCs/>
-                <w:i/>
-                <w:iCs/>
-                <w:sz w:val="24"/>
-                <w:szCs w:val="24"/>
-                <w:highlight w:val="yellow"/>
-              </w:rPr>
-              <w:t>0.847222</w:t>
+                <w:i w:val="0"/>
+                <w:iCs w:val="0"/>
+                <w:sz w:val="24"/>
+                <w:szCs w:val="24"/>
+                <w:highlight w:val="none"/>
+              </w:rPr>
+              <w:t>0.8</w:t>
+            </w:r>
+            <w:r>
+              <w:rPr>
+                <w:rFonts w:hint="default" w:ascii="Times New Roman" w:hAnsi="Times New Roman" w:eastAsia="Times New Roman" w:cs="Times New Roman"/>
+                <w:bCs/>
+                <w:i w:val="0"/>
+                <w:iCs w:val="0"/>
+                <w:sz w:val="24"/>
+                <w:szCs w:val="24"/>
+                <w:highlight w:val="none"/>
+                <w:lang w:val="en-US"/>
+              </w:rPr>
+              <w:t>85714</w:t>
             </w:r>
           </w:p>
         </w:tc>
@@ -13068,24 +13134,37 @@
               <w:spacing w:before="120" w:after="120" w:line="300" w:lineRule="auto"/>
               <w:jc w:val="center"/>
               <w:rPr>
-                <w:rFonts w:ascii="Times New Roman" w:hAnsi="Times New Roman" w:eastAsia="Times New Roman" w:cs="Times New Roman"/>
-                <w:i/>
-                <w:iCs/>
-                <w:sz w:val="24"/>
-                <w:szCs w:val="24"/>
-                <w:highlight w:val="yellow"/>
+                <w:rFonts w:hint="default" w:ascii="Times New Roman" w:hAnsi="Times New Roman" w:eastAsia="Times New Roman" w:cs="Times New Roman"/>
+                <w:i w:val="0"/>
+                <w:iCs w:val="0"/>
+                <w:sz w:val="24"/>
+                <w:szCs w:val="24"/>
+                <w:highlight w:val="none"/>
+                <w:lang w:val="en-US"/>
               </w:rPr>
             </w:pPr>
             <w:r>
               <w:rPr>
                 <w:rFonts w:ascii="Times New Roman" w:hAnsi="Times New Roman" w:eastAsia="Times New Roman" w:cs="Times New Roman"/>
-                <w:i/>
-                <w:iCs/>
-                <w:sz w:val="24"/>
-                <w:szCs w:val="24"/>
-                <w:highlight w:val="yellow"/>
-              </w:rPr>
-              <w:t>0.871429</w:t>
+                <w:i w:val="0"/>
+                <w:iCs w:val="0"/>
+                <w:sz w:val="24"/>
+                <w:szCs w:val="24"/>
+                <w:highlight w:val="none"/>
+              </w:rPr>
+              <w:t>0.8</w:t>
+            </w:r>
+            <w:r>
+              <w:rPr>
+                <w:rFonts w:hint="default" w:ascii="Times New Roman" w:hAnsi="Times New Roman" w:eastAsia="Times New Roman" w:cs="Times New Roman"/>
+                <w:i w:val="0"/>
+                <w:iCs w:val="0"/>
+                <w:sz w:val="24"/>
+                <w:szCs w:val="24"/>
+                <w:highlight w:val="none"/>
+                <w:lang w:val="en-US"/>
+              </w:rPr>
+              <w:t>98551</w:t>
             </w:r>
           </w:p>
         </w:tc>
@@ -13101,24 +13180,37 @@
               <w:spacing w:before="120" w:after="120" w:line="300" w:lineRule="auto"/>
               <w:jc w:val="center"/>
               <w:rPr>
-                <w:rFonts w:ascii="Times New Roman" w:hAnsi="Times New Roman" w:eastAsia="Times New Roman" w:cs="Times New Roman"/>
-                <w:i/>
-                <w:iCs/>
-                <w:sz w:val="24"/>
-                <w:szCs w:val="24"/>
-                <w:highlight w:val="yellow"/>
+                <w:rFonts w:hint="default" w:ascii="Times New Roman" w:hAnsi="Times New Roman" w:eastAsia="Times New Roman" w:cs="Times New Roman"/>
+                <w:i w:val="0"/>
+                <w:iCs w:val="0"/>
+                <w:sz w:val="24"/>
+                <w:szCs w:val="24"/>
+                <w:highlight w:val="none"/>
+                <w:lang w:val="en-US"/>
               </w:rPr>
             </w:pPr>
             <w:r>
               <w:rPr>
                 <w:rFonts w:ascii="Times New Roman" w:hAnsi="Times New Roman" w:eastAsia="Times New Roman" w:cs="Times New Roman"/>
-                <w:i/>
-                <w:iCs/>
-                <w:sz w:val="24"/>
-                <w:szCs w:val="24"/>
-                <w:highlight w:val="yellow"/>
-              </w:rPr>
-              <w:t>0.859155</w:t>
+                <w:i w:val="0"/>
+                <w:iCs w:val="0"/>
+                <w:sz w:val="24"/>
+                <w:szCs w:val="24"/>
+                <w:highlight w:val="none"/>
+              </w:rPr>
+              <w:t>0.8</w:t>
+            </w:r>
+            <w:r>
+              <w:rPr>
+                <w:rFonts w:hint="default" w:ascii="Times New Roman" w:hAnsi="Times New Roman" w:eastAsia="Times New Roman" w:cs="Times New Roman"/>
+                <w:i w:val="0"/>
+                <w:iCs w:val="0"/>
+                <w:sz w:val="24"/>
+                <w:szCs w:val="24"/>
+                <w:highlight w:val="none"/>
+                <w:lang w:val="en-US"/>
+              </w:rPr>
+              <w:t>92086</w:t>
             </w:r>
           </w:p>
         </w:tc>
@@ -13134,24 +13226,37 @@
               <w:spacing w:before="120" w:after="120" w:line="300" w:lineRule="auto"/>
               <w:jc w:val="center"/>
               <w:rPr>
-                <w:rFonts w:ascii="Times New Roman" w:hAnsi="Times New Roman" w:eastAsia="Times New Roman" w:cs="Times New Roman"/>
-                <w:i/>
-                <w:iCs/>
-                <w:sz w:val="24"/>
-                <w:szCs w:val="24"/>
-                <w:highlight w:val="yellow"/>
+                <w:rFonts w:hint="default" w:ascii="Times New Roman" w:hAnsi="Times New Roman" w:eastAsia="Times New Roman" w:cs="Times New Roman"/>
+                <w:i w:val="0"/>
+                <w:iCs w:val="0"/>
+                <w:sz w:val="24"/>
+                <w:szCs w:val="24"/>
+                <w:highlight w:val="none"/>
+                <w:lang w:val="en-US"/>
               </w:rPr>
             </w:pPr>
             <w:r>
               <w:rPr>
                 <w:rFonts w:ascii="Times New Roman" w:hAnsi="Times New Roman" w:eastAsia="Times New Roman" w:cs="Times New Roman"/>
-                <w:i/>
-                <w:iCs/>
-                <w:sz w:val="24"/>
-                <w:szCs w:val="24"/>
-                <w:highlight w:val="yellow"/>
-              </w:rPr>
-              <w:t>0.916365</w:t>
+                <w:i w:val="0"/>
+                <w:iCs w:val="0"/>
+                <w:sz w:val="24"/>
+                <w:szCs w:val="24"/>
+                <w:highlight w:val="none"/>
+              </w:rPr>
+              <w:t>0.9</w:t>
+            </w:r>
+            <w:r>
+              <w:rPr>
+                <w:rFonts w:hint="default" w:ascii="Times New Roman" w:hAnsi="Times New Roman" w:eastAsia="Times New Roman" w:cs="Times New Roman"/>
+                <w:i w:val="0"/>
+                <w:iCs w:val="0"/>
+                <w:sz w:val="24"/>
+                <w:szCs w:val="24"/>
+                <w:highlight w:val="none"/>
+                <w:lang w:val="en-US"/>
+              </w:rPr>
+              <w:t>50584</w:t>
             </w:r>
           </w:p>
         </w:tc>
@@ -13217,14 +13322,33 @@
               <w:spacing w:before="120" w:after="120" w:line="300" w:lineRule="auto"/>
               <w:jc w:val="center"/>
               <w:rPr>
-                <w:rFonts w:ascii="Times New Roman" w:hAnsi="Times New Roman" w:eastAsia="Times New Roman" w:cs="Times New Roman"/>
-                <w:i/>
-                <w:iCs/>
-                <w:sz w:val="24"/>
-                <w:szCs w:val="24"/>
-                <w:highlight w:val="yellow"/>
+                <w:rFonts w:hint="default" w:ascii="Times New Roman" w:hAnsi="Times New Roman" w:eastAsia="Times New Roman" w:cs="Times New Roman"/>
+                <w:b/>
+                <w:bCs/>
+                <w:i w:val="0"/>
+                <w:iCs w:val="0"/>
+                <w:color w:val="2E75B6" w:themeColor="accent1" w:themeShade="BF"/>
+                <w:sz w:val="24"/>
+                <w:szCs w:val="24"/>
+                <w:highlight w:val="none"/>
+                <w:lang w:val="en-US"/>
               </w:rPr>
             </w:pPr>
+            <w:r>
+              <w:rPr>
+                <w:rFonts w:hint="default" w:ascii="Times New Roman" w:hAnsi="Times New Roman" w:eastAsia="Times New Roman" w:cs="Times New Roman"/>
+                <w:b/>
+                <w:bCs/>
+                <w:i w:val="0"/>
+                <w:iCs w:val="0"/>
+                <w:color w:val="2E75B6" w:themeColor="accent1" w:themeShade="BF"/>
+                <w:sz w:val="24"/>
+                <w:szCs w:val="24"/>
+                <w:highlight w:val="none"/>
+                <w:lang w:val="en-US"/>
+              </w:rPr>
+              <w:t>0.936170</w:t>
+            </w:r>
           </w:p>
         </w:tc>
         <w:tc>
@@ -13239,14 +13363,33 @@
               <w:spacing w:before="120" w:after="120" w:line="300" w:lineRule="auto"/>
               <w:jc w:val="center"/>
               <w:rPr>
-                <w:rFonts w:ascii="Times New Roman" w:hAnsi="Times New Roman" w:eastAsia="Times New Roman" w:cs="Times New Roman"/>
-                <w:i/>
-                <w:iCs/>
-                <w:sz w:val="24"/>
-                <w:szCs w:val="24"/>
-                <w:highlight w:val="yellow"/>
+                <w:rFonts w:hint="default" w:ascii="Times New Roman" w:hAnsi="Times New Roman" w:eastAsia="Times New Roman" w:cs="Times New Roman"/>
+                <w:b/>
+                <w:bCs/>
+                <w:i w:val="0"/>
+                <w:iCs w:val="0"/>
+                <w:color w:val="2E75B6" w:themeColor="accent1" w:themeShade="BF"/>
+                <w:sz w:val="24"/>
+                <w:szCs w:val="24"/>
+                <w:highlight w:val="none"/>
+                <w:lang w:val="en-US"/>
               </w:rPr>
             </w:pPr>
+            <w:r>
+              <w:rPr>
+                <w:rFonts w:hint="default" w:ascii="Times New Roman" w:hAnsi="Times New Roman" w:eastAsia="Times New Roman" w:cs="Times New Roman"/>
+                <w:b/>
+                <w:bCs/>
+                <w:i w:val="0"/>
+                <w:iCs w:val="0"/>
+                <w:color w:val="2E75B6" w:themeColor="accent1" w:themeShade="BF"/>
+                <w:sz w:val="24"/>
+                <w:szCs w:val="24"/>
+                <w:highlight w:val="none"/>
+                <w:lang w:val="en-US"/>
+              </w:rPr>
+              <w:t>0.928571</w:t>
+            </w:r>
           </w:p>
         </w:tc>
         <w:tc>
@@ -13261,14 +13404,33 @@
               <w:spacing w:before="120" w:after="120" w:line="300" w:lineRule="auto"/>
               <w:jc w:val="center"/>
               <w:rPr>
-                <w:rFonts w:ascii="Times New Roman" w:hAnsi="Times New Roman" w:eastAsia="Times New Roman" w:cs="Times New Roman"/>
-                <w:i/>
-                <w:iCs/>
-                <w:sz w:val="24"/>
-                <w:szCs w:val="24"/>
-                <w:highlight w:val="yellow"/>
+                <w:rFonts w:hint="default" w:ascii="Times New Roman" w:hAnsi="Times New Roman" w:eastAsia="Times New Roman" w:cs="Times New Roman"/>
+                <w:b/>
+                <w:bCs/>
+                <w:i w:val="0"/>
+                <w:iCs w:val="0"/>
+                <w:color w:val="2E75B6" w:themeColor="accent1" w:themeShade="BF"/>
+                <w:sz w:val="24"/>
+                <w:szCs w:val="24"/>
+                <w:highlight w:val="none"/>
+                <w:lang w:val="en-US"/>
               </w:rPr>
             </w:pPr>
+            <w:r>
+              <w:rPr>
+                <w:rFonts w:hint="default" w:ascii="Times New Roman" w:hAnsi="Times New Roman" w:eastAsia="Times New Roman" w:cs="Times New Roman"/>
+                <w:b/>
+                <w:bCs/>
+                <w:i w:val="0"/>
+                <w:iCs w:val="0"/>
+                <w:color w:val="2E75B6" w:themeColor="accent1" w:themeShade="BF"/>
+                <w:sz w:val="24"/>
+                <w:szCs w:val="24"/>
+                <w:highlight w:val="none"/>
+                <w:lang w:val="en-US"/>
+              </w:rPr>
+              <w:t>0.942029</w:t>
+            </w:r>
           </w:p>
         </w:tc>
         <w:tc>
@@ -13283,14 +13445,33 @@
               <w:spacing w:before="120" w:after="120" w:line="300" w:lineRule="auto"/>
               <w:jc w:val="center"/>
               <w:rPr>
-                <w:rFonts w:ascii="Times New Roman" w:hAnsi="Times New Roman" w:eastAsia="Times New Roman" w:cs="Times New Roman"/>
-                <w:i/>
-                <w:iCs/>
-                <w:sz w:val="24"/>
-                <w:szCs w:val="24"/>
-                <w:highlight w:val="yellow"/>
+                <w:rFonts w:hint="default" w:ascii="Times New Roman" w:hAnsi="Times New Roman" w:eastAsia="Times New Roman" w:cs="Times New Roman"/>
+                <w:b/>
+                <w:bCs/>
+                <w:i w:val="0"/>
+                <w:iCs w:val="0"/>
+                <w:color w:val="2E75B6" w:themeColor="accent1" w:themeShade="BF"/>
+                <w:sz w:val="24"/>
+                <w:szCs w:val="24"/>
+                <w:highlight w:val="none"/>
+                <w:lang w:val="en-US"/>
               </w:rPr>
             </w:pPr>
+            <w:r>
+              <w:rPr>
+                <w:rFonts w:hint="default" w:ascii="Times New Roman" w:hAnsi="Times New Roman" w:eastAsia="Times New Roman" w:cs="Times New Roman"/>
+                <w:b/>
+                <w:bCs/>
+                <w:i w:val="0"/>
+                <w:iCs w:val="0"/>
+                <w:color w:val="2E75B6" w:themeColor="accent1" w:themeShade="BF"/>
+                <w:sz w:val="24"/>
+                <w:szCs w:val="24"/>
+                <w:highlight w:val="none"/>
+                <w:lang w:val="en-US"/>
+              </w:rPr>
+              <w:t>0.935252</w:t>
+            </w:r>
           </w:p>
         </w:tc>
         <w:tc>
@@ -13305,14 +13486,33 @@
               <w:spacing w:before="120" w:after="120" w:line="300" w:lineRule="auto"/>
               <w:jc w:val="center"/>
               <w:rPr>
-                <w:rFonts w:ascii="Times New Roman" w:hAnsi="Times New Roman" w:eastAsia="Times New Roman" w:cs="Times New Roman"/>
-                <w:i/>
-                <w:iCs/>
-                <w:sz w:val="24"/>
-                <w:szCs w:val="24"/>
-                <w:highlight w:val="yellow"/>
+                <w:rFonts w:hint="default" w:ascii="Times New Roman" w:hAnsi="Times New Roman" w:eastAsia="Times New Roman" w:cs="Times New Roman"/>
+                <w:b/>
+                <w:bCs/>
+                <w:i w:val="0"/>
+                <w:iCs w:val="0"/>
+                <w:color w:val="2E75B6" w:themeColor="accent1" w:themeShade="BF"/>
+                <w:sz w:val="24"/>
+                <w:szCs w:val="24"/>
+                <w:highlight w:val="none"/>
+                <w:lang w:val="en-US"/>
               </w:rPr>
             </w:pPr>
+            <w:r>
+              <w:rPr>
+                <w:rFonts w:hint="default" w:ascii="Times New Roman" w:hAnsi="Times New Roman" w:eastAsia="Times New Roman" w:cs="Times New Roman"/>
+                <w:b/>
+                <w:bCs/>
+                <w:i w:val="0"/>
+                <w:iCs w:val="0"/>
+                <w:color w:val="2E75B6" w:themeColor="accent1" w:themeShade="BF"/>
+                <w:sz w:val="24"/>
+                <w:szCs w:val="24"/>
+                <w:highlight w:val="none"/>
+                <w:lang w:val="en-US"/>
+              </w:rPr>
+              <w:t>0.976399</w:t>
+            </w:r>
           </w:p>
         </w:tc>
       </w:tr>
@@ -13460,7 +13660,20 @@
                 <w:szCs w:val="24"/>
                 <w:highlight w:val="yellow"/>
               </w:rPr>
-              <w:t>0.708333</w:t>
+              <w:t>0.7083</w:t>
+            </w:r>
+            <w:bookmarkStart w:id="48" w:name="_GoBack"/>
+            <w:bookmarkEnd w:id="48"/>
+            <w:r>
+              <w:rPr>
+                <w:rFonts w:ascii="Times New Roman" w:hAnsi="Times New Roman" w:eastAsia="Times New Roman" w:cs="Times New Roman"/>
+                <w:i/>
+                <w:iCs/>
+                <w:sz w:val="24"/>
+                <w:szCs w:val="24"/>
+                <w:highlight w:val="yellow"/>
+              </w:rPr>
+              <w:t>33</w:t>
             </w:r>
           </w:p>
         </w:tc>
@@ -18838,7 +19051,7 @@
     <w:lsdException w:unhideWhenUsed="0" w:uiPriority="0" w:semiHidden="0" w:name="index 7"/>
     <w:lsdException w:unhideWhenUsed="0" w:uiPriority="0" w:semiHidden="0" w:name="index 8"/>
     <w:lsdException w:unhideWhenUsed="0" w:uiPriority="0" w:semiHidden="0" w:name="index 9"/>
-    <w:lsdException w:unhideWhenUsed="0" w:uiPriority="0" w:semiHidden="0" w:name="toc 1"/>
+    <w:lsdException w:qFormat="1" w:unhideWhenUsed="0" w:uiPriority="0" w:semiHidden="0" w:name="toc 1"/>
     <w:lsdException w:unhideWhenUsed="0" w:uiPriority="0" w:semiHidden="0" w:name="toc 2"/>
     <w:lsdException w:unhideWhenUsed="0" w:uiPriority="0" w:semiHidden="0" w:name="toc 3"/>
     <w:lsdException w:unhideWhenUsed="0" w:uiPriority="0" w:semiHidden="0" w:name="toc 4"/>
@@ -19270,6 +19483,7 @@
     <w:name w:val="toc 1"/>
     <w:basedOn w:val="1"/>
     <w:next w:val="1"/>
+    <w:qFormat/>
     <w:uiPriority w:val="0"/>
   </w:style>
   <w:style w:type="table" w:customStyle="1" w:styleId="16">

</xml_diff>

<commit_message>
update data day 06/10/2024
</commit_message>
<xml_diff>
--- a/Report/Draft/Huỳnh Anh Tuấn - Report.docx
+++ b/Report/Draft/Huỳnh Anh Tuấn - Report.docx
@@ -6137,8 +6137,8 @@
           <w:szCs w:val="26"/>
         </w:rPr>
       </w:pPr>
-      <w:bookmarkStart w:id="9" w:name="_Toc22757"/>
-      <w:bookmarkStart w:id="10" w:name="_Toc13975"/>
+      <w:bookmarkStart w:id="9" w:name="_Toc13975"/>
+      <w:bookmarkStart w:id="10" w:name="_Toc22757"/>
       <w:r>
         <w:rPr>
           <w:rStyle w:val="12"/>
@@ -6242,8 +6242,8 @@
           <w:szCs w:val="26"/>
         </w:rPr>
       </w:pPr>
-      <w:bookmarkStart w:id="13" w:name="_Toc31130"/>
-      <w:bookmarkStart w:id="14" w:name="_Toc17268"/>
+      <w:bookmarkStart w:id="13" w:name="_Toc17268"/>
+      <w:bookmarkStart w:id="14" w:name="_Toc31130"/>
       <w:r>
         <w:rPr>
           <w:rStyle w:val="12"/>
@@ -15470,17 +15470,7 @@
           <w:sz w:val="26"/>
           <w:szCs w:val="26"/>
         </w:rPr>
-        <w:t>Kết quả t</w:t>
-      </w:r>
-      <w:bookmarkStart w:id="48" w:name="_GoBack"/>
-      <w:bookmarkEnd w:id="48"/>
-      <w:r>
-        <w:rPr>
-          <w:rFonts w:ascii="Times New Roman" w:hAnsi="Times New Roman" w:cs="Times New Roman"/>
-          <w:sz w:val="26"/>
-          <w:szCs w:val="26"/>
-        </w:rPr>
-        <w:t xml:space="preserve">hử nghiệm cho thấy </w:t>
+        <w:t xml:space="preserve">Kết quả thử nghiệm cho thấy </w:t>
       </w:r>
       <w:r>
         <w:rPr>
@@ -17383,7 +17373,17 @@
                 <w:sz w:val="24"/>
                 <w:szCs w:val="24"/>
               </w:rPr>
-              <w:t>“Hiện trường kinh hoàng xe tải cố vượt đường ray khiến tàu hỏa trật bánh, ít nhất 100 người thương vong, hành khách hoảng loạn.”</w:t>
+              <w:t>“Hiện trường kinh hoàng xe tải cố</w:t>
+            </w:r>
+            <w:bookmarkStart w:id="48" w:name="_GoBack"/>
+            <w:bookmarkEnd w:id="48"/>
+            <w:r>
+              <w:rPr>
+                <w:rFonts w:ascii="Times New Roman" w:hAnsi="Times New Roman" w:eastAsia="Times New Roman" w:cs="Times New Roman"/>
+                <w:sz w:val="24"/>
+                <w:szCs w:val="24"/>
+              </w:rPr>
+              <w:t xml:space="preserve"> vượt đường ray khiến tàu hỏa trật bánh, ít nhất 100 người thương vong, hành khách hoảng loạn.”</w:t>
             </w:r>
           </w:p>
         </w:tc>
@@ -18486,11 +18486,21 @@
               <w:widowControl w:val="0"/>
               <w:jc w:val="both"/>
               <w:rPr>
-                <w:rFonts w:ascii="Times New Roman" w:hAnsi="Times New Roman" w:eastAsia="Times New Roman" w:cs="Times New Roman"/>
-                <w:sz w:val="24"/>
-                <w:szCs w:val="24"/>
+                <w:rFonts w:hint="default" w:ascii="Times New Roman" w:hAnsi="Times New Roman" w:eastAsia="Times New Roman" w:cs="Times New Roman"/>
+                <w:sz w:val="24"/>
+                <w:szCs w:val="24"/>
+                <w:lang w:val="en-US"/>
               </w:rPr>
             </w:pPr>
+            <w:r>
+              <w:rPr>
+                <w:rFonts w:hint="default" w:ascii="Times New Roman" w:hAnsi="Times New Roman" w:eastAsia="Times New Roman" w:cs="Times New Roman"/>
+                <w:sz w:val="24"/>
+                <w:szCs w:val="24"/>
+                <w:lang w:val="en-US"/>
+              </w:rPr>
+              <w:t>Uống nước ngọt trước cổng trường, hàng loạt học sinh tại Hà Nội nhập viện.</w:t>
+            </w:r>
           </w:p>
         </w:tc>
         <w:tc>
@@ -18516,12 +18526,25 @@
               <w:spacing w:line="300" w:lineRule="auto"/>
               <w:jc w:val="center"/>
               <w:rPr>
-                <w:rFonts w:ascii="Times New Roman" w:hAnsi="Times New Roman" w:eastAsia="Times New Roman" w:cs="Times New Roman"/>
-                <w:b/>
-                <w:sz w:val="24"/>
-                <w:szCs w:val="24"/>
+                <w:rFonts w:hint="default" w:ascii="Times New Roman" w:hAnsi="Times New Roman" w:eastAsia="Times New Roman" w:cs="Times New Roman"/>
+                <w:b w:val="0"/>
+                <w:bCs/>
+                <w:sz w:val="24"/>
+                <w:szCs w:val="24"/>
+                <w:lang w:val="en-US"/>
               </w:rPr>
             </w:pPr>
+            <w:r>
+              <w:rPr>
+                <w:rFonts w:hint="default" w:ascii="Times New Roman" w:hAnsi="Times New Roman" w:eastAsia="Times New Roman" w:cs="Times New Roman"/>
+                <w:b w:val="0"/>
+                <w:bCs/>
+                <w:sz w:val="24"/>
+                <w:szCs w:val="24"/>
+                <w:lang w:val="en-US"/>
+              </w:rPr>
+              <w:t>Fake</w:t>
+            </w:r>
           </w:p>
         </w:tc>
         <w:tc>
@@ -18805,6 +18828,14 @@
                 <w:szCs w:val="24"/>
               </w:rPr>
             </w:pPr>
+            <w:r>
+              <w:rPr>
+                <w:rFonts w:hint="default" w:ascii="Times New Roman" w:hAnsi="Times New Roman" w:eastAsia="Times New Roman"/>
+                <w:sz w:val="24"/>
+                <w:szCs w:val="24"/>
+              </w:rPr>
+              <w:t>Xe giường nằm chở hơn 20 hành khách chạy trên cao tốc Mai Sơn - quốc lộ 45 tông vào đuôi container đang dừng khiến 7 người bị thương.</w:t>
+            </w:r>
           </w:p>
         </w:tc>
         <w:tc>
@@ -18830,12 +18861,1067 @@
               <w:spacing w:line="300" w:lineRule="auto"/>
               <w:jc w:val="center"/>
               <w:rPr>
-                <w:rFonts w:ascii="Times New Roman" w:hAnsi="Times New Roman" w:eastAsia="Times New Roman" w:cs="Times New Roman"/>
+                <w:rFonts w:hint="default" w:ascii="Times New Roman" w:hAnsi="Times New Roman" w:eastAsia="Times New Roman" w:cs="Times New Roman"/>
                 <w:b/>
                 <w:sz w:val="24"/>
                 <w:szCs w:val="24"/>
+                <w:lang w:val="en-US"/>
               </w:rPr>
             </w:pPr>
+            <w:r>
+              <w:rPr>
+                <w:rFonts w:hint="default" w:ascii="Times New Roman" w:hAnsi="Times New Roman" w:eastAsia="Times New Roman" w:cs="Times New Roman"/>
+                <w:b w:val="0"/>
+                <w:bCs/>
+                <w:sz w:val="24"/>
+                <w:szCs w:val="24"/>
+                <w:lang w:val="en-US"/>
+              </w:rPr>
+              <w:t>Real</w:t>
+            </w:r>
+          </w:p>
+        </w:tc>
+        <w:tc>
+          <w:tcPr>
+            <w:tcW w:w="1091" w:type="dxa"/>
+            <w:tcBorders>
+              <w:top w:val="single" w:color="999999" w:sz="4" w:space="0"/>
+              <w:left w:val="single" w:color="999999" w:sz="4" w:space="0"/>
+              <w:bottom w:val="single" w:color="999999" w:sz="4" w:space="0"/>
+              <w:right w:val="single" w:color="999999" w:sz="4" w:space="0"/>
+            </w:tcBorders>
+            <w:tcMar>
+              <w:top w:w="0" w:type="dxa"/>
+              <w:left w:w="108" w:type="dxa"/>
+              <w:bottom w:w="0" w:type="dxa"/>
+              <w:right w:w="108" w:type="dxa"/>
+            </w:tcMar>
+            <w:vAlign w:val="center"/>
+          </w:tcPr>
+          <w:p>
+            <w:pPr>
+              <w:widowControl w:val="0"/>
+              <w:spacing w:line="300" w:lineRule="auto"/>
+              <w:jc w:val="center"/>
+              <w:rPr>
+                <w:rFonts w:ascii="Times New Roman" w:hAnsi="Times New Roman" w:eastAsia="Times New Roman" w:cs="Times New Roman"/>
+                <w:color w:val="0070C0"/>
+                <w:sz w:val="24"/>
+                <w:szCs w:val="24"/>
+                <w:highlight w:val="yellow"/>
+              </w:rPr>
+            </w:pPr>
+          </w:p>
+        </w:tc>
+        <w:tc>
+          <w:tcPr>
+            <w:tcW w:w="764" w:type="dxa"/>
+            <w:tcBorders>
+              <w:top w:val="single" w:color="999999" w:sz="4" w:space="0"/>
+              <w:left w:val="single" w:color="999999" w:sz="4" w:space="0"/>
+              <w:bottom w:val="single" w:color="999999" w:sz="4" w:space="0"/>
+              <w:right w:val="single" w:color="999999" w:sz="4" w:space="0"/>
+            </w:tcBorders>
+            <w:tcMar>
+              <w:top w:w="0" w:type="dxa"/>
+              <w:left w:w="108" w:type="dxa"/>
+              <w:bottom w:w="0" w:type="dxa"/>
+              <w:right w:w="108" w:type="dxa"/>
+            </w:tcMar>
+            <w:vAlign w:val="center"/>
+          </w:tcPr>
+          <w:p>
+            <w:pPr>
+              <w:widowControl w:val="0"/>
+              <w:spacing w:line="300" w:lineRule="auto"/>
+              <w:jc w:val="center"/>
+              <w:rPr>
+                <w:rFonts w:ascii="Times New Roman" w:hAnsi="Times New Roman" w:eastAsia="Times New Roman" w:cs="Times New Roman"/>
+                <w:color w:val="0070C0"/>
+                <w:sz w:val="24"/>
+                <w:szCs w:val="24"/>
+                <w:highlight w:val="yellow"/>
+              </w:rPr>
+            </w:pPr>
+          </w:p>
+        </w:tc>
+        <w:tc>
+          <w:tcPr>
+            <w:tcW w:w="954" w:type="dxa"/>
+            <w:tcBorders>
+              <w:top w:val="single" w:color="999999" w:sz="4" w:space="0"/>
+              <w:left w:val="single" w:color="999999" w:sz="4" w:space="0"/>
+              <w:bottom w:val="single" w:color="999999" w:sz="4" w:space="0"/>
+              <w:right w:val="single" w:color="999999" w:sz="4" w:space="0"/>
+            </w:tcBorders>
+            <w:tcMar>
+              <w:top w:w="0" w:type="dxa"/>
+              <w:left w:w="108" w:type="dxa"/>
+              <w:bottom w:w="0" w:type="dxa"/>
+              <w:right w:w="108" w:type="dxa"/>
+            </w:tcMar>
+            <w:vAlign w:val="center"/>
+          </w:tcPr>
+          <w:p>
+            <w:pPr>
+              <w:widowControl w:val="0"/>
+              <w:spacing w:line="300" w:lineRule="auto"/>
+              <w:jc w:val="center"/>
+              <w:rPr>
+                <w:rFonts w:ascii="Times New Roman" w:hAnsi="Times New Roman" w:eastAsia="Times New Roman" w:cs="Times New Roman"/>
+                <w:color w:val="0070C0"/>
+                <w:sz w:val="24"/>
+                <w:szCs w:val="24"/>
+                <w:highlight w:val="yellow"/>
+              </w:rPr>
+            </w:pPr>
+          </w:p>
+        </w:tc>
+        <w:tc>
+          <w:tcPr>
+            <w:tcW w:w="1201" w:type="dxa"/>
+            <w:tcBorders>
+              <w:top w:val="single" w:color="999999" w:sz="4" w:space="0"/>
+              <w:left w:val="single" w:color="999999" w:sz="4" w:space="0"/>
+              <w:bottom w:val="single" w:color="999999" w:sz="4" w:space="0"/>
+              <w:right w:val="single" w:color="999999" w:sz="4" w:space="0"/>
+            </w:tcBorders>
+            <w:tcMar>
+              <w:top w:w="0" w:type="dxa"/>
+              <w:left w:w="108" w:type="dxa"/>
+              <w:bottom w:w="0" w:type="dxa"/>
+              <w:right w:w="108" w:type="dxa"/>
+            </w:tcMar>
+            <w:vAlign w:val="center"/>
+          </w:tcPr>
+          <w:p>
+            <w:pPr>
+              <w:widowControl w:val="0"/>
+              <w:spacing w:line="300" w:lineRule="auto"/>
+              <w:jc w:val="center"/>
+              <w:rPr>
+                <w:rFonts w:ascii="Times New Roman" w:hAnsi="Times New Roman" w:eastAsia="Times New Roman" w:cs="Times New Roman"/>
+                <w:color w:val="0070C0"/>
+                <w:sz w:val="24"/>
+                <w:szCs w:val="24"/>
+                <w:highlight w:val="yellow"/>
+              </w:rPr>
+            </w:pPr>
+          </w:p>
+        </w:tc>
+        <w:tc>
+          <w:tcPr>
+            <w:tcW w:w="1131" w:type="dxa"/>
+            <w:tcBorders>
+              <w:top w:val="single" w:color="999999" w:sz="4" w:space="0"/>
+              <w:left w:val="single" w:color="999999" w:sz="4" w:space="0"/>
+              <w:bottom w:val="single" w:color="999999" w:sz="4" w:space="0"/>
+              <w:right w:val="single" w:color="999999" w:sz="4" w:space="0"/>
+            </w:tcBorders>
+            <w:tcMar>
+              <w:top w:w="0" w:type="dxa"/>
+              <w:left w:w="108" w:type="dxa"/>
+              <w:bottom w:w="0" w:type="dxa"/>
+              <w:right w:w="108" w:type="dxa"/>
+            </w:tcMar>
+            <w:vAlign w:val="center"/>
+          </w:tcPr>
+          <w:p>
+            <w:pPr>
+              <w:widowControl w:val="0"/>
+              <w:spacing w:line="300" w:lineRule="auto"/>
+              <w:jc w:val="center"/>
+              <w:rPr>
+                <w:rFonts w:ascii="Times New Roman" w:hAnsi="Times New Roman" w:eastAsia="Times New Roman" w:cs="Times New Roman"/>
+                <w:color w:val="0070C0"/>
+                <w:sz w:val="24"/>
+                <w:szCs w:val="24"/>
+                <w:highlight w:val="yellow"/>
+              </w:rPr>
+            </w:pPr>
+          </w:p>
+        </w:tc>
+        <w:tc>
+          <w:tcPr>
+            <w:tcW w:w="1157" w:type="dxa"/>
+            <w:tcBorders>
+              <w:top w:val="single" w:color="999999" w:sz="4" w:space="0"/>
+              <w:left w:val="single" w:color="999999" w:sz="4" w:space="0"/>
+              <w:bottom w:val="single" w:color="999999" w:sz="4" w:space="0"/>
+              <w:right w:val="single" w:color="999999" w:sz="4" w:space="0"/>
+            </w:tcBorders>
+            <w:shd w:val="clear" w:color="auto" w:fill="auto"/>
+            <w:tcMar>
+              <w:top w:w="0" w:type="dxa"/>
+              <w:left w:w="108" w:type="dxa"/>
+              <w:bottom w:w="0" w:type="dxa"/>
+              <w:right w:w="108" w:type="dxa"/>
+            </w:tcMar>
+            <w:vAlign w:val="center"/>
+          </w:tcPr>
+          <w:p>
+            <w:pPr>
+              <w:widowControl w:val="0"/>
+              <w:spacing w:line="300" w:lineRule="auto"/>
+              <w:jc w:val="center"/>
+              <w:rPr>
+                <w:rFonts w:ascii="Times New Roman" w:hAnsi="Times New Roman" w:eastAsia="Times New Roman" w:cs="Times New Roman"/>
+                <w:color w:val="0070C0"/>
+                <w:sz w:val="24"/>
+                <w:szCs w:val="24"/>
+                <w:highlight w:val="yellow"/>
+              </w:rPr>
+            </w:pPr>
+          </w:p>
+        </w:tc>
+      </w:tr>
+      <w:tr>
+        <w:tblPrEx>
+          <w:tblBorders>
+            <w:top w:val="single" w:color="999999" w:sz="4" w:space="0"/>
+            <w:left w:val="single" w:color="999999" w:sz="4" w:space="0"/>
+            <w:bottom w:val="single" w:color="999999" w:sz="4" w:space="0"/>
+            <w:right w:val="single" w:color="999999" w:sz="4" w:space="0"/>
+            <w:insideH w:val="single" w:color="999999" w:sz="4" w:space="0"/>
+            <w:insideV w:val="single" w:color="999999" w:sz="4" w:space="0"/>
+          </w:tblBorders>
+          <w:tblCellMar>
+            <w:top w:w="0" w:type="dxa"/>
+            <w:left w:w="108" w:type="dxa"/>
+            <w:bottom w:w="0" w:type="dxa"/>
+            <w:right w:w="108" w:type="dxa"/>
+          </w:tblCellMar>
+        </w:tblPrEx>
+        <w:trPr>
+          <w:trHeight w:val="2258" w:hRule="atLeast"/>
+        </w:trPr>
+        <w:tc>
+          <w:tcPr>
+            <w:tcW w:w="336" w:type="dxa"/>
+            <w:tcBorders>
+              <w:top w:val="single" w:color="999999" w:sz="4" w:space="0"/>
+              <w:left w:val="single" w:color="999999" w:sz="4" w:space="0"/>
+              <w:bottom w:val="single" w:color="999999" w:sz="4" w:space="0"/>
+              <w:right w:val="single" w:color="999999" w:sz="4" w:space="0"/>
+            </w:tcBorders>
+            <w:tcMar>
+              <w:top w:w="0" w:type="dxa"/>
+              <w:left w:w="108" w:type="dxa"/>
+              <w:bottom w:w="0" w:type="dxa"/>
+              <w:right w:w="108" w:type="dxa"/>
+            </w:tcMar>
+            <w:vAlign w:val="center"/>
+          </w:tcPr>
+          <w:p>
+            <w:pPr>
+              <w:widowControl w:val="0"/>
+              <w:spacing w:line="300" w:lineRule="auto"/>
+              <w:jc w:val="center"/>
+              <w:rPr>
+                <w:rFonts w:hint="default" w:ascii="Times New Roman" w:hAnsi="Times New Roman" w:eastAsia="Times New Roman" w:cs="Times New Roman"/>
+                <w:b/>
+                <w:sz w:val="24"/>
+                <w:szCs w:val="24"/>
+                <w:lang w:val="en-US"/>
+              </w:rPr>
+            </w:pPr>
+            <w:r>
+              <w:rPr>
+                <w:rFonts w:hint="default" w:ascii="Times New Roman" w:hAnsi="Times New Roman" w:eastAsia="Times New Roman" w:cs="Times New Roman"/>
+                <w:b/>
+                <w:sz w:val="24"/>
+                <w:szCs w:val="24"/>
+                <w:lang w:val="en-US"/>
+              </w:rPr>
+              <w:t>9</w:t>
+            </w:r>
+          </w:p>
+        </w:tc>
+        <w:tc>
+          <w:tcPr>
+            <w:tcW w:w="2426" w:type="dxa"/>
+            <w:tcBorders>
+              <w:top w:val="single" w:color="999999" w:sz="4" w:space="0"/>
+              <w:left w:val="single" w:color="999999" w:sz="4" w:space="0"/>
+              <w:bottom w:val="single" w:color="999999" w:sz="4" w:space="0"/>
+              <w:right w:val="single" w:color="999999" w:sz="4" w:space="0"/>
+            </w:tcBorders>
+            <w:tcMar>
+              <w:top w:w="0" w:type="dxa"/>
+              <w:left w:w="108" w:type="dxa"/>
+              <w:bottom w:w="0" w:type="dxa"/>
+              <w:right w:w="108" w:type="dxa"/>
+            </w:tcMar>
+            <w:vAlign w:val="center"/>
+          </w:tcPr>
+          <w:p>
+            <w:pPr>
+              <w:widowControl w:val="0"/>
+              <w:jc w:val="both"/>
+              <w:rPr>
+                <w:rFonts w:ascii="Times New Roman" w:hAnsi="Times New Roman" w:eastAsia="Times New Roman" w:cs="Times New Roman"/>
+                <w:sz w:val="24"/>
+                <w:szCs w:val="24"/>
+              </w:rPr>
+            </w:pPr>
+            <w:r>
+              <w:rPr>
+                <w:rFonts w:hint="default" w:ascii="Times New Roman" w:hAnsi="Times New Roman" w:eastAsia="Times New Roman"/>
+                <w:sz w:val="24"/>
+                <w:szCs w:val="24"/>
+              </w:rPr>
+              <w:t xml:space="preserve">Sau hơn 3 ngày đi vào Biển Đông, bão Yagi tăng từ cấp 8 lên 16 (cấp siêu bão), trở thành một trong những cơn bão mạnh nhất trên Biển Đông 10 năm qua với sức gió lên tới 201 km/h. Với việc bão Yagi mạnh lên cấp 16, đây là cơn bão mạnh nhất trên thế giới trong năm 2024 tính đến thời điểm hiện tại. </w:t>
+            </w:r>
+          </w:p>
+        </w:tc>
+        <w:tc>
+          <w:tcPr>
+            <w:tcW w:w="722" w:type="dxa"/>
+            <w:tcBorders>
+              <w:top w:val="single" w:color="999999" w:sz="4" w:space="0"/>
+              <w:left w:val="single" w:color="999999" w:sz="4" w:space="0"/>
+              <w:bottom w:val="single" w:color="999999" w:sz="4" w:space="0"/>
+              <w:right w:val="single" w:color="999999" w:sz="4" w:space="0"/>
+            </w:tcBorders>
+            <w:tcMar>
+              <w:top w:w="0" w:type="dxa"/>
+              <w:left w:w="108" w:type="dxa"/>
+              <w:bottom w:w="0" w:type="dxa"/>
+              <w:right w:w="108" w:type="dxa"/>
+            </w:tcMar>
+            <w:vAlign w:val="center"/>
+          </w:tcPr>
+          <w:p>
+            <w:pPr>
+              <w:widowControl w:val="0"/>
+              <w:spacing w:line="300" w:lineRule="auto"/>
+              <w:jc w:val="center"/>
+              <w:rPr>
+                <w:rFonts w:hint="default" w:ascii="Times New Roman" w:hAnsi="Times New Roman" w:eastAsia="Times New Roman" w:cs="Times New Roman"/>
+                <w:b w:val="0"/>
+                <w:bCs/>
+                <w:sz w:val="24"/>
+                <w:szCs w:val="24"/>
+                <w:lang w:val="en-US"/>
+              </w:rPr>
+            </w:pPr>
+            <w:r>
+              <w:rPr>
+                <w:rFonts w:hint="default" w:ascii="Times New Roman" w:hAnsi="Times New Roman" w:eastAsia="Times New Roman" w:cs="Times New Roman"/>
+                <w:b w:val="0"/>
+                <w:bCs/>
+                <w:sz w:val="24"/>
+                <w:szCs w:val="24"/>
+                <w:lang w:val="en-US"/>
+              </w:rPr>
+              <w:t>Real</w:t>
+            </w:r>
+          </w:p>
+        </w:tc>
+        <w:tc>
+          <w:tcPr>
+            <w:tcW w:w="1091" w:type="dxa"/>
+            <w:tcBorders>
+              <w:top w:val="single" w:color="999999" w:sz="4" w:space="0"/>
+              <w:left w:val="single" w:color="999999" w:sz="4" w:space="0"/>
+              <w:bottom w:val="single" w:color="999999" w:sz="4" w:space="0"/>
+              <w:right w:val="single" w:color="999999" w:sz="4" w:space="0"/>
+            </w:tcBorders>
+            <w:tcMar>
+              <w:top w:w="0" w:type="dxa"/>
+              <w:left w:w="108" w:type="dxa"/>
+              <w:bottom w:w="0" w:type="dxa"/>
+              <w:right w:w="108" w:type="dxa"/>
+            </w:tcMar>
+            <w:vAlign w:val="center"/>
+          </w:tcPr>
+          <w:p>
+            <w:pPr>
+              <w:widowControl w:val="0"/>
+              <w:spacing w:line="300" w:lineRule="auto"/>
+              <w:jc w:val="center"/>
+              <w:rPr>
+                <w:rFonts w:ascii="Times New Roman" w:hAnsi="Times New Roman" w:eastAsia="Times New Roman" w:cs="Times New Roman"/>
+                <w:color w:val="0070C0"/>
+                <w:sz w:val="24"/>
+                <w:szCs w:val="24"/>
+                <w:highlight w:val="yellow"/>
+              </w:rPr>
+            </w:pPr>
+          </w:p>
+        </w:tc>
+        <w:tc>
+          <w:tcPr>
+            <w:tcW w:w="764" w:type="dxa"/>
+            <w:tcBorders>
+              <w:top w:val="single" w:color="999999" w:sz="4" w:space="0"/>
+              <w:left w:val="single" w:color="999999" w:sz="4" w:space="0"/>
+              <w:bottom w:val="single" w:color="999999" w:sz="4" w:space="0"/>
+              <w:right w:val="single" w:color="999999" w:sz="4" w:space="0"/>
+            </w:tcBorders>
+            <w:tcMar>
+              <w:top w:w="0" w:type="dxa"/>
+              <w:left w:w="108" w:type="dxa"/>
+              <w:bottom w:w="0" w:type="dxa"/>
+              <w:right w:w="108" w:type="dxa"/>
+            </w:tcMar>
+            <w:vAlign w:val="center"/>
+          </w:tcPr>
+          <w:p>
+            <w:pPr>
+              <w:widowControl w:val="0"/>
+              <w:spacing w:line="300" w:lineRule="auto"/>
+              <w:jc w:val="center"/>
+              <w:rPr>
+                <w:rFonts w:ascii="Times New Roman" w:hAnsi="Times New Roman" w:eastAsia="Times New Roman" w:cs="Times New Roman"/>
+                <w:color w:val="0070C0"/>
+                <w:sz w:val="24"/>
+                <w:szCs w:val="24"/>
+                <w:highlight w:val="yellow"/>
+              </w:rPr>
+            </w:pPr>
+          </w:p>
+        </w:tc>
+        <w:tc>
+          <w:tcPr>
+            <w:tcW w:w="954" w:type="dxa"/>
+            <w:tcBorders>
+              <w:top w:val="single" w:color="999999" w:sz="4" w:space="0"/>
+              <w:left w:val="single" w:color="999999" w:sz="4" w:space="0"/>
+              <w:bottom w:val="single" w:color="999999" w:sz="4" w:space="0"/>
+              <w:right w:val="single" w:color="999999" w:sz="4" w:space="0"/>
+            </w:tcBorders>
+            <w:tcMar>
+              <w:top w:w="0" w:type="dxa"/>
+              <w:left w:w="108" w:type="dxa"/>
+              <w:bottom w:w="0" w:type="dxa"/>
+              <w:right w:w="108" w:type="dxa"/>
+            </w:tcMar>
+            <w:vAlign w:val="center"/>
+          </w:tcPr>
+          <w:p>
+            <w:pPr>
+              <w:widowControl w:val="0"/>
+              <w:spacing w:line="300" w:lineRule="auto"/>
+              <w:jc w:val="center"/>
+              <w:rPr>
+                <w:rFonts w:ascii="Times New Roman" w:hAnsi="Times New Roman" w:eastAsia="Times New Roman" w:cs="Times New Roman"/>
+                <w:color w:val="0070C0"/>
+                <w:sz w:val="24"/>
+                <w:szCs w:val="24"/>
+                <w:highlight w:val="yellow"/>
+              </w:rPr>
+            </w:pPr>
+          </w:p>
+        </w:tc>
+        <w:tc>
+          <w:tcPr>
+            <w:tcW w:w="1201" w:type="dxa"/>
+            <w:tcBorders>
+              <w:top w:val="single" w:color="999999" w:sz="4" w:space="0"/>
+              <w:left w:val="single" w:color="999999" w:sz="4" w:space="0"/>
+              <w:bottom w:val="single" w:color="999999" w:sz="4" w:space="0"/>
+              <w:right w:val="single" w:color="999999" w:sz="4" w:space="0"/>
+            </w:tcBorders>
+            <w:tcMar>
+              <w:top w:w="0" w:type="dxa"/>
+              <w:left w:w="108" w:type="dxa"/>
+              <w:bottom w:w="0" w:type="dxa"/>
+              <w:right w:w="108" w:type="dxa"/>
+            </w:tcMar>
+            <w:vAlign w:val="center"/>
+          </w:tcPr>
+          <w:p>
+            <w:pPr>
+              <w:widowControl w:val="0"/>
+              <w:spacing w:line="300" w:lineRule="auto"/>
+              <w:jc w:val="center"/>
+              <w:rPr>
+                <w:rFonts w:ascii="Times New Roman" w:hAnsi="Times New Roman" w:eastAsia="Times New Roman" w:cs="Times New Roman"/>
+                <w:color w:val="0070C0"/>
+                <w:sz w:val="24"/>
+                <w:szCs w:val="24"/>
+                <w:highlight w:val="yellow"/>
+              </w:rPr>
+            </w:pPr>
+          </w:p>
+        </w:tc>
+        <w:tc>
+          <w:tcPr>
+            <w:tcW w:w="1131" w:type="dxa"/>
+            <w:tcBorders>
+              <w:top w:val="single" w:color="999999" w:sz="4" w:space="0"/>
+              <w:left w:val="single" w:color="999999" w:sz="4" w:space="0"/>
+              <w:bottom w:val="single" w:color="999999" w:sz="4" w:space="0"/>
+              <w:right w:val="single" w:color="999999" w:sz="4" w:space="0"/>
+            </w:tcBorders>
+            <w:tcMar>
+              <w:top w:w="0" w:type="dxa"/>
+              <w:left w:w="108" w:type="dxa"/>
+              <w:bottom w:w="0" w:type="dxa"/>
+              <w:right w:w="108" w:type="dxa"/>
+            </w:tcMar>
+            <w:vAlign w:val="center"/>
+          </w:tcPr>
+          <w:p>
+            <w:pPr>
+              <w:widowControl w:val="0"/>
+              <w:spacing w:line="300" w:lineRule="auto"/>
+              <w:jc w:val="center"/>
+              <w:rPr>
+                <w:rFonts w:ascii="Times New Roman" w:hAnsi="Times New Roman" w:eastAsia="Times New Roman" w:cs="Times New Roman"/>
+                <w:color w:val="0070C0"/>
+                <w:sz w:val="24"/>
+                <w:szCs w:val="24"/>
+                <w:highlight w:val="yellow"/>
+              </w:rPr>
+            </w:pPr>
+          </w:p>
+        </w:tc>
+        <w:tc>
+          <w:tcPr>
+            <w:tcW w:w="1157" w:type="dxa"/>
+            <w:tcBorders>
+              <w:top w:val="single" w:color="999999" w:sz="4" w:space="0"/>
+              <w:left w:val="single" w:color="999999" w:sz="4" w:space="0"/>
+              <w:bottom w:val="single" w:color="999999" w:sz="4" w:space="0"/>
+              <w:right w:val="single" w:color="999999" w:sz="4" w:space="0"/>
+            </w:tcBorders>
+            <w:shd w:val="clear" w:color="auto" w:fill="auto"/>
+            <w:tcMar>
+              <w:top w:w="0" w:type="dxa"/>
+              <w:left w:w="108" w:type="dxa"/>
+              <w:bottom w:w="0" w:type="dxa"/>
+              <w:right w:w="108" w:type="dxa"/>
+            </w:tcMar>
+            <w:vAlign w:val="center"/>
+          </w:tcPr>
+          <w:p>
+            <w:pPr>
+              <w:widowControl w:val="0"/>
+              <w:spacing w:line="300" w:lineRule="auto"/>
+              <w:jc w:val="center"/>
+              <w:rPr>
+                <w:rFonts w:ascii="Times New Roman" w:hAnsi="Times New Roman" w:eastAsia="Times New Roman" w:cs="Times New Roman"/>
+                <w:color w:val="0070C0"/>
+                <w:sz w:val="24"/>
+                <w:szCs w:val="24"/>
+                <w:highlight w:val="yellow"/>
+              </w:rPr>
+            </w:pPr>
+          </w:p>
+        </w:tc>
+      </w:tr>
+      <w:tr>
+        <w:tblPrEx>
+          <w:tblBorders>
+            <w:top w:val="single" w:color="999999" w:sz="4" w:space="0"/>
+            <w:left w:val="single" w:color="999999" w:sz="4" w:space="0"/>
+            <w:bottom w:val="single" w:color="999999" w:sz="4" w:space="0"/>
+            <w:right w:val="single" w:color="999999" w:sz="4" w:space="0"/>
+            <w:insideH w:val="single" w:color="999999" w:sz="4" w:space="0"/>
+            <w:insideV w:val="single" w:color="999999" w:sz="4" w:space="0"/>
+          </w:tblBorders>
+          <w:tblCellMar>
+            <w:top w:w="0" w:type="dxa"/>
+            <w:left w:w="108" w:type="dxa"/>
+            <w:bottom w:w="0" w:type="dxa"/>
+            <w:right w:w="108" w:type="dxa"/>
+          </w:tblCellMar>
+        </w:tblPrEx>
+        <w:trPr>
+          <w:trHeight w:val="2258" w:hRule="atLeast"/>
+        </w:trPr>
+        <w:tc>
+          <w:tcPr>
+            <w:tcW w:w="336" w:type="dxa"/>
+            <w:tcBorders>
+              <w:top w:val="single" w:color="999999" w:sz="4" w:space="0"/>
+              <w:left w:val="single" w:color="999999" w:sz="4" w:space="0"/>
+              <w:bottom w:val="single" w:color="999999" w:sz="4" w:space="0"/>
+              <w:right w:val="single" w:color="999999" w:sz="4" w:space="0"/>
+            </w:tcBorders>
+            <w:tcMar>
+              <w:top w:w="0" w:type="dxa"/>
+              <w:left w:w="108" w:type="dxa"/>
+              <w:bottom w:w="0" w:type="dxa"/>
+              <w:right w:w="108" w:type="dxa"/>
+            </w:tcMar>
+            <w:vAlign w:val="center"/>
+          </w:tcPr>
+          <w:p>
+            <w:pPr>
+              <w:widowControl w:val="0"/>
+              <w:spacing w:line="300" w:lineRule="auto"/>
+              <w:jc w:val="center"/>
+              <w:rPr>
+                <w:rFonts w:hint="default" w:ascii="Times New Roman" w:hAnsi="Times New Roman" w:eastAsia="Times New Roman" w:cs="Times New Roman"/>
+                <w:b/>
+                <w:sz w:val="24"/>
+                <w:szCs w:val="24"/>
+                <w:lang w:val="en-US"/>
+              </w:rPr>
+            </w:pPr>
+            <w:r>
+              <w:rPr>
+                <w:rFonts w:hint="default" w:ascii="Times New Roman" w:hAnsi="Times New Roman" w:eastAsia="Times New Roman" w:cs="Times New Roman"/>
+                <w:b/>
+                <w:sz w:val="24"/>
+                <w:szCs w:val="24"/>
+                <w:lang w:val="en-US"/>
+              </w:rPr>
+              <w:t>10</w:t>
+            </w:r>
+          </w:p>
+        </w:tc>
+        <w:tc>
+          <w:tcPr>
+            <w:tcW w:w="2426" w:type="dxa"/>
+            <w:tcBorders>
+              <w:top w:val="single" w:color="999999" w:sz="4" w:space="0"/>
+              <w:left w:val="single" w:color="999999" w:sz="4" w:space="0"/>
+              <w:bottom w:val="single" w:color="999999" w:sz="4" w:space="0"/>
+              <w:right w:val="single" w:color="999999" w:sz="4" w:space="0"/>
+            </w:tcBorders>
+            <w:shd w:val="clear"/>
+            <w:tcMar>
+              <w:top w:w="0" w:type="dxa"/>
+              <w:left w:w="108" w:type="dxa"/>
+              <w:bottom w:w="0" w:type="dxa"/>
+              <w:right w:w="108" w:type="dxa"/>
+            </w:tcMar>
+            <w:vAlign w:val="center"/>
+          </w:tcPr>
+          <w:p>
+            <w:pPr>
+              <w:keepNext w:val="0"/>
+              <w:keepLines w:val="0"/>
+              <w:widowControl/>
+              <w:suppressLineNumbers w:val="0"/>
+              <w:jc w:val="both"/>
+              <w:textAlignment w:val="center"/>
+              <w:rPr>
+                <w:rFonts w:hint="default" w:ascii="Times New Roman" w:hAnsi="Times New Roman" w:cs="Times New Roman"/>
+                <w:i w:val="0"/>
+                <w:iCs w:val="0"/>
+                <w:color w:val="000000"/>
+                <w:sz w:val="24"/>
+                <w:szCs w:val="24"/>
+                <w:u w:val="none"/>
+              </w:rPr>
+            </w:pPr>
+            <w:r>
+              <w:rPr>
+                <w:rFonts w:hint="default" w:ascii="Times New Roman" w:hAnsi="Times New Roman" w:eastAsia="SimSun" w:cs="Times New Roman"/>
+                <w:i w:val="0"/>
+                <w:iCs w:val="0"/>
+                <w:color w:val="000000"/>
+                <w:kern w:val="0"/>
+                <w:sz w:val="24"/>
+                <w:szCs w:val="24"/>
+                <w:u w:val="none"/>
+                <w:lang w:val="en-US" w:eastAsia="zh-CN" w:bidi="ar"/>
+              </w:rPr>
+              <w:t>Ăn trứng luộc sai cách, cậu bé 4 tuổi không may “về với mây trời”: Bài học đắt giá cho gia đình có con nhỏ</w:t>
+            </w:r>
+          </w:p>
+        </w:tc>
+        <w:tc>
+          <w:tcPr>
+            <w:tcW w:w="722" w:type="dxa"/>
+            <w:tcBorders>
+              <w:top w:val="single" w:color="999999" w:sz="4" w:space="0"/>
+              <w:left w:val="single" w:color="999999" w:sz="4" w:space="0"/>
+              <w:bottom w:val="single" w:color="999999" w:sz="4" w:space="0"/>
+              <w:right w:val="single" w:color="999999" w:sz="4" w:space="0"/>
+            </w:tcBorders>
+            <w:tcMar>
+              <w:top w:w="0" w:type="dxa"/>
+              <w:left w:w="108" w:type="dxa"/>
+              <w:bottom w:w="0" w:type="dxa"/>
+              <w:right w:w="108" w:type="dxa"/>
+            </w:tcMar>
+            <w:vAlign w:val="center"/>
+          </w:tcPr>
+          <w:p>
+            <w:pPr>
+              <w:widowControl w:val="0"/>
+              <w:spacing w:line="300" w:lineRule="auto"/>
+              <w:jc w:val="center"/>
+              <w:rPr>
+                <w:rFonts w:hint="default" w:ascii="Times New Roman" w:hAnsi="Times New Roman" w:eastAsia="Times New Roman" w:cs="Times New Roman"/>
+                <w:b w:val="0"/>
+                <w:bCs/>
+                <w:sz w:val="24"/>
+                <w:szCs w:val="24"/>
+                <w:lang w:val="en-US"/>
+              </w:rPr>
+            </w:pPr>
+            <w:r>
+              <w:rPr>
+                <w:rFonts w:hint="default" w:ascii="Times New Roman" w:hAnsi="Times New Roman" w:eastAsia="Times New Roman" w:cs="Times New Roman"/>
+                <w:b w:val="0"/>
+                <w:bCs/>
+                <w:sz w:val="24"/>
+                <w:szCs w:val="24"/>
+                <w:lang w:val="en-US"/>
+              </w:rPr>
+              <w:t>Fake</w:t>
+            </w:r>
+          </w:p>
+        </w:tc>
+        <w:tc>
+          <w:tcPr>
+            <w:tcW w:w="1091" w:type="dxa"/>
+            <w:tcBorders>
+              <w:top w:val="single" w:color="999999" w:sz="4" w:space="0"/>
+              <w:left w:val="single" w:color="999999" w:sz="4" w:space="0"/>
+              <w:bottom w:val="single" w:color="999999" w:sz="4" w:space="0"/>
+              <w:right w:val="single" w:color="999999" w:sz="4" w:space="0"/>
+            </w:tcBorders>
+            <w:tcMar>
+              <w:top w:w="0" w:type="dxa"/>
+              <w:left w:w="108" w:type="dxa"/>
+              <w:bottom w:w="0" w:type="dxa"/>
+              <w:right w:w="108" w:type="dxa"/>
+            </w:tcMar>
+            <w:vAlign w:val="center"/>
+          </w:tcPr>
+          <w:p>
+            <w:pPr>
+              <w:widowControl w:val="0"/>
+              <w:spacing w:line="300" w:lineRule="auto"/>
+              <w:jc w:val="center"/>
+              <w:rPr>
+                <w:rFonts w:ascii="Times New Roman" w:hAnsi="Times New Roman" w:eastAsia="Times New Roman" w:cs="Times New Roman"/>
+                <w:color w:val="0070C0"/>
+                <w:sz w:val="24"/>
+                <w:szCs w:val="24"/>
+                <w:highlight w:val="yellow"/>
+              </w:rPr>
+            </w:pPr>
+          </w:p>
+        </w:tc>
+        <w:tc>
+          <w:tcPr>
+            <w:tcW w:w="764" w:type="dxa"/>
+            <w:tcBorders>
+              <w:top w:val="single" w:color="999999" w:sz="4" w:space="0"/>
+              <w:left w:val="single" w:color="999999" w:sz="4" w:space="0"/>
+              <w:bottom w:val="single" w:color="999999" w:sz="4" w:space="0"/>
+              <w:right w:val="single" w:color="999999" w:sz="4" w:space="0"/>
+            </w:tcBorders>
+            <w:tcMar>
+              <w:top w:w="0" w:type="dxa"/>
+              <w:left w:w="108" w:type="dxa"/>
+              <w:bottom w:w="0" w:type="dxa"/>
+              <w:right w:w="108" w:type="dxa"/>
+            </w:tcMar>
+            <w:vAlign w:val="center"/>
+          </w:tcPr>
+          <w:p>
+            <w:pPr>
+              <w:widowControl w:val="0"/>
+              <w:spacing w:line="300" w:lineRule="auto"/>
+              <w:jc w:val="center"/>
+              <w:rPr>
+                <w:rFonts w:ascii="Times New Roman" w:hAnsi="Times New Roman" w:eastAsia="Times New Roman" w:cs="Times New Roman"/>
+                <w:color w:val="0070C0"/>
+                <w:sz w:val="24"/>
+                <w:szCs w:val="24"/>
+                <w:highlight w:val="yellow"/>
+              </w:rPr>
+            </w:pPr>
+          </w:p>
+        </w:tc>
+        <w:tc>
+          <w:tcPr>
+            <w:tcW w:w="954" w:type="dxa"/>
+            <w:tcBorders>
+              <w:top w:val="single" w:color="999999" w:sz="4" w:space="0"/>
+              <w:left w:val="single" w:color="999999" w:sz="4" w:space="0"/>
+              <w:bottom w:val="single" w:color="999999" w:sz="4" w:space="0"/>
+              <w:right w:val="single" w:color="999999" w:sz="4" w:space="0"/>
+            </w:tcBorders>
+            <w:tcMar>
+              <w:top w:w="0" w:type="dxa"/>
+              <w:left w:w="108" w:type="dxa"/>
+              <w:bottom w:w="0" w:type="dxa"/>
+              <w:right w:w="108" w:type="dxa"/>
+            </w:tcMar>
+            <w:vAlign w:val="center"/>
+          </w:tcPr>
+          <w:p>
+            <w:pPr>
+              <w:widowControl w:val="0"/>
+              <w:spacing w:line="300" w:lineRule="auto"/>
+              <w:jc w:val="center"/>
+              <w:rPr>
+                <w:rFonts w:ascii="Times New Roman" w:hAnsi="Times New Roman" w:eastAsia="Times New Roman" w:cs="Times New Roman"/>
+                <w:color w:val="0070C0"/>
+                <w:sz w:val="24"/>
+                <w:szCs w:val="24"/>
+                <w:highlight w:val="yellow"/>
+              </w:rPr>
+            </w:pPr>
+          </w:p>
+        </w:tc>
+        <w:tc>
+          <w:tcPr>
+            <w:tcW w:w="1201" w:type="dxa"/>
+            <w:tcBorders>
+              <w:top w:val="single" w:color="999999" w:sz="4" w:space="0"/>
+              <w:left w:val="single" w:color="999999" w:sz="4" w:space="0"/>
+              <w:bottom w:val="single" w:color="999999" w:sz="4" w:space="0"/>
+              <w:right w:val="single" w:color="999999" w:sz="4" w:space="0"/>
+            </w:tcBorders>
+            <w:tcMar>
+              <w:top w:w="0" w:type="dxa"/>
+              <w:left w:w="108" w:type="dxa"/>
+              <w:bottom w:w="0" w:type="dxa"/>
+              <w:right w:w="108" w:type="dxa"/>
+            </w:tcMar>
+            <w:vAlign w:val="center"/>
+          </w:tcPr>
+          <w:p>
+            <w:pPr>
+              <w:widowControl w:val="0"/>
+              <w:spacing w:line="300" w:lineRule="auto"/>
+              <w:jc w:val="center"/>
+              <w:rPr>
+                <w:rFonts w:ascii="Times New Roman" w:hAnsi="Times New Roman" w:eastAsia="Times New Roman" w:cs="Times New Roman"/>
+                <w:color w:val="0070C0"/>
+                <w:sz w:val="24"/>
+                <w:szCs w:val="24"/>
+                <w:highlight w:val="yellow"/>
+              </w:rPr>
+            </w:pPr>
+          </w:p>
+        </w:tc>
+        <w:tc>
+          <w:tcPr>
+            <w:tcW w:w="1131" w:type="dxa"/>
+            <w:tcBorders>
+              <w:top w:val="single" w:color="999999" w:sz="4" w:space="0"/>
+              <w:left w:val="single" w:color="999999" w:sz="4" w:space="0"/>
+              <w:bottom w:val="single" w:color="999999" w:sz="4" w:space="0"/>
+              <w:right w:val="single" w:color="999999" w:sz="4" w:space="0"/>
+            </w:tcBorders>
+            <w:tcMar>
+              <w:top w:w="0" w:type="dxa"/>
+              <w:left w:w="108" w:type="dxa"/>
+              <w:bottom w:w="0" w:type="dxa"/>
+              <w:right w:w="108" w:type="dxa"/>
+            </w:tcMar>
+            <w:vAlign w:val="center"/>
+          </w:tcPr>
+          <w:p>
+            <w:pPr>
+              <w:widowControl w:val="0"/>
+              <w:spacing w:line="300" w:lineRule="auto"/>
+              <w:jc w:val="center"/>
+              <w:rPr>
+                <w:rFonts w:ascii="Times New Roman" w:hAnsi="Times New Roman" w:eastAsia="Times New Roman" w:cs="Times New Roman"/>
+                <w:color w:val="0070C0"/>
+                <w:sz w:val="24"/>
+                <w:szCs w:val="24"/>
+                <w:highlight w:val="yellow"/>
+              </w:rPr>
+            </w:pPr>
+          </w:p>
+        </w:tc>
+        <w:tc>
+          <w:tcPr>
+            <w:tcW w:w="1157" w:type="dxa"/>
+            <w:tcBorders>
+              <w:top w:val="single" w:color="999999" w:sz="4" w:space="0"/>
+              <w:left w:val="single" w:color="999999" w:sz="4" w:space="0"/>
+              <w:bottom w:val="single" w:color="999999" w:sz="4" w:space="0"/>
+              <w:right w:val="single" w:color="999999" w:sz="4" w:space="0"/>
+            </w:tcBorders>
+            <w:shd w:val="clear" w:color="auto" w:fill="auto"/>
+            <w:tcMar>
+              <w:top w:w="0" w:type="dxa"/>
+              <w:left w:w="108" w:type="dxa"/>
+              <w:bottom w:w="0" w:type="dxa"/>
+              <w:right w:w="108" w:type="dxa"/>
+            </w:tcMar>
+            <w:vAlign w:val="center"/>
+          </w:tcPr>
+          <w:p>
+            <w:pPr>
+              <w:widowControl w:val="0"/>
+              <w:spacing w:line="300" w:lineRule="auto"/>
+              <w:jc w:val="center"/>
+              <w:rPr>
+                <w:rFonts w:ascii="Times New Roman" w:hAnsi="Times New Roman" w:eastAsia="Times New Roman" w:cs="Times New Roman"/>
+                <w:color w:val="0070C0"/>
+                <w:sz w:val="24"/>
+                <w:szCs w:val="24"/>
+                <w:highlight w:val="yellow"/>
+              </w:rPr>
+            </w:pPr>
+          </w:p>
+        </w:tc>
+      </w:tr>
+      <w:tr>
+        <w:tblPrEx>
+          <w:tblBorders>
+            <w:top w:val="single" w:color="999999" w:sz="4" w:space="0"/>
+            <w:left w:val="single" w:color="999999" w:sz="4" w:space="0"/>
+            <w:bottom w:val="single" w:color="999999" w:sz="4" w:space="0"/>
+            <w:right w:val="single" w:color="999999" w:sz="4" w:space="0"/>
+            <w:insideH w:val="single" w:color="999999" w:sz="4" w:space="0"/>
+            <w:insideV w:val="single" w:color="999999" w:sz="4" w:space="0"/>
+          </w:tblBorders>
+          <w:tblCellMar>
+            <w:top w:w="0" w:type="dxa"/>
+            <w:left w:w="108" w:type="dxa"/>
+            <w:bottom w:w="0" w:type="dxa"/>
+            <w:right w:w="108" w:type="dxa"/>
+          </w:tblCellMar>
+        </w:tblPrEx>
+        <w:trPr>
+          <w:trHeight w:val="2258" w:hRule="atLeast"/>
+        </w:trPr>
+        <w:tc>
+          <w:tcPr>
+            <w:tcW w:w="336" w:type="dxa"/>
+            <w:tcBorders>
+              <w:top w:val="single" w:color="999999" w:sz="4" w:space="0"/>
+              <w:left w:val="single" w:color="999999" w:sz="4" w:space="0"/>
+              <w:bottom w:val="single" w:color="999999" w:sz="4" w:space="0"/>
+              <w:right w:val="single" w:color="999999" w:sz="4" w:space="0"/>
+            </w:tcBorders>
+            <w:tcMar>
+              <w:top w:w="0" w:type="dxa"/>
+              <w:left w:w="108" w:type="dxa"/>
+              <w:bottom w:w="0" w:type="dxa"/>
+              <w:right w:w="108" w:type="dxa"/>
+            </w:tcMar>
+            <w:vAlign w:val="center"/>
+          </w:tcPr>
+          <w:p>
+            <w:pPr>
+              <w:widowControl w:val="0"/>
+              <w:spacing w:line="300" w:lineRule="auto"/>
+              <w:jc w:val="center"/>
+              <w:rPr>
+                <w:rFonts w:hint="default" w:ascii="Times New Roman" w:hAnsi="Times New Roman" w:eastAsia="Times New Roman" w:cs="Times New Roman"/>
+                <w:b/>
+                <w:sz w:val="24"/>
+                <w:szCs w:val="24"/>
+                <w:lang w:val="en-US"/>
+              </w:rPr>
+            </w:pPr>
+            <w:r>
+              <w:rPr>
+                <w:rFonts w:hint="default" w:ascii="Times New Roman" w:hAnsi="Times New Roman" w:eastAsia="Times New Roman" w:cs="Times New Roman"/>
+                <w:b/>
+                <w:sz w:val="24"/>
+                <w:szCs w:val="24"/>
+                <w:lang w:val="en-US"/>
+              </w:rPr>
+              <w:t>11</w:t>
+            </w:r>
+          </w:p>
+        </w:tc>
+        <w:tc>
+          <w:tcPr>
+            <w:tcW w:w="2426" w:type="dxa"/>
+            <w:tcBorders>
+              <w:top w:val="single" w:color="999999" w:sz="4" w:space="0"/>
+              <w:left w:val="single" w:color="999999" w:sz="4" w:space="0"/>
+              <w:bottom w:val="single" w:color="999999" w:sz="4" w:space="0"/>
+              <w:right w:val="single" w:color="999999" w:sz="4" w:space="0"/>
+            </w:tcBorders>
+            <w:shd w:val="clear"/>
+            <w:tcMar>
+              <w:top w:w="0" w:type="dxa"/>
+              <w:left w:w="108" w:type="dxa"/>
+              <w:bottom w:w="0" w:type="dxa"/>
+              <w:right w:w="108" w:type="dxa"/>
+            </w:tcMar>
+            <w:vAlign w:val="center"/>
+          </w:tcPr>
+          <w:p>
+            <w:pPr>
+              <w:keepNext w:val="0"/>
+              <w:keepLines w:val="0"/>
+              <w:widowControl/>
+              <w:suppressLineNumbers w:val="0"/>
+              <w:jc w:val="both"/>
+              <w:textAlignment w:val="center"/>
+              <w:rPr>
+                <w:rFonts w:hint="default" w:ascii="Times New Roman" w:hAnsi="Times New Roman" w:eastAsia="SimSun" w:cs="Times New Roman"/>
+                <w:i w:val="0"/>
+                <w:iCs w:val="0"/>
+                <w:color w:val="000000"/>
+                <w:kern w:val="0"/>
+                <w:sz w:val="24"/>
+                <w:szCs w:val="24"/>
+                <w:u w:val="none"/>
+                <w:lang w:val="en-US" w:eastAsia="zh-CN" w:bidi="ar"/>
+              </w:rPr>
+            </w:pPr>
+            <w:r>
+              <w:rPr>
+                <w:rFonts w:hint="default" w:ascii="Times New Roman" w:hAnsi="Times New Roman" w:eastAsia="SimSun"/>
+                <w:i w:val="0"/>
+                <w:iCs w:val="0"/>
+                <w:color w:val="000000"/>
+                <w:kern w:val="0"/>
+                <w:sz w:val="24"/>
+                <w:szCs w:val="24"/>
+                <w:u w:val="none"/>
+                <w:lang w:val="en-US" w:eastAsia="zh-CN"/>
+              </w:rPr>
+              <w:t>Tin nóng: Máy bay Vietnam Airlines phải hạ cánh khẩn cấp vì hành khách đánh nhau hỗn loạn, đập vỡ kính cửa sổ.</w:t>
+            </w:r>
+          </w:p>
+        </w:tc>
+        <w:tc>
+          <w:tcPr>
+            <w:tcW w:w="722" w:type="dxa"/>
+            <w:tcBorders>
+              <w:top w:val="single" w:color="999999" w:sz="4" w:space="0"/>
+              <w:left w:val="single" w:color="999999" w:sz="4" w:space="0"/>
+              <w:bottom w:val="single" w:color="999999" w:sz="4" w:space="0"/>
+              <w:right w:val="single" w:color="999999" w:sz="4" w:space="0"/>
+            </w:tcBorders>
+            <w:tcMar>
+              <w:top w:w="0" w:type="dxa"/>
+              <w:left w:w="108" w:type="dxa"/>
+              <w:bottom w:w="0" w:type="dxa"/>
+              <w:right w:w="108" w:type="dxa"/>
+            </w:tcMar>
+            <w:vAlign w:val="center"/>
+          </w:tcPr>
+          <w:p>
+            <w:pPr>
+              <w:widowControl w:val="0"/>
+              <w:spacing w:line="300" w:lineRule="auto"/>
+              <w:jc w:val="center"/>
+              <w:rPr>
+                <w:rFonts w:hint="default" w:ascii="Times New Roman" w:hAnsi="Times New Roman" w:eastAsia="Times New Roman" w:cs="Times New Roman"/>
+                <w:b w:val="0"/>
+                <w:bCs/>
+                <w:sz w:val="24"/>
+                <w:szCs w:val="24"/>
+                <w:lang w:val="en-US"/>
+              </w:rPr>
+            </w:pPr>
+            <w:r>
+              <w:rPr>
+                <w:rFonts w:hint="default" w:ascii="Times New Roman" w:hAnsi="Times New Roman" w:eastAsia="Times New Roman" w:cs="Times New Roman"/>
+                <w:b w:val="0"/>
+                <w:bCs/>
+                <w:sz w:val="24"/>
+                <w:szCs w:val="24"/>
+                <w:lang w:val="en-US"/>
+              </w:rPr>
+              <w:t>Fake</w:t>
+            </w:r>
           </w:p>
         </w:tc>
         <w:tc>
@@ -19986,7 +21072,7 @@
     <w:lsdException w:unhideWhenUsed="0" w:uiPriority="0" w:semiHidden="0" w:name="Body Text Indent 2"/>
     <w:lsdException w:unhideWhenUsed="0" w:uiPriority="0" w:semiHidden="0" w:name="Body Text Indent 3"/>
     <w:lsdException w:unhideWhenUsed="0" w:uiPriority="0" w:semiHidden="0" w:name="Block Text"/>
-    <w:lsdException w:unhideWhenUsed="0" w:uiPriority="99" w:semiHidden="0" w:name="Hyperlink"/>
+    <w:lsdException w:qFormat="1" w:unhideWhenUsed="0" w:uiPriority="99" w:semiHidden="0" w:name="Hyperlink"/>
     <w:lsdException w:unhideWhenUsed="0" w:uiPriority="0" w:semiHidden="0" w:name="FollowedHyperlink"/>
     <w:lsdException w:qFormat="1" w:unhideWhenUsed="0" w:uiPriority="0" w:semiHidden="0" w:name="Strong"/>
     <w:lsdException w:qFormat="1" w:unhideWhenUsed="0" w:uiPriority="0" w:semiHidden="0" w:name="Emphasis"/>
@@ -20291,6 +21377,7 @@
   <w:style w:type="character" w:styleId="10">
     <w:name w:val="Hyperlink"/>
     <w:basedOn w:val="4"/>
+    <w:qFormat/>
     <w:uiPriority w:val="99"/>
     <w:rPr>
       <w:color w:val="0000FF"/>

</xml_diff>

<commit_message>
update report day 13/10/2024
</commit_message>
<xml_diff>
--- a/Report/Draft/Huỳnh Anh Tuấn - Report.docx
+++ b/Report/Draft/Huỳnh Anh Tuấn - Report.docx
@@ -15342,71 +15342,7 @@
           <w:sz w:val="26"/>
           <w:szCs w:val="26"/>
         </w:rPr>
-        <w:t xml:space="preserve"> và </w:t>
-      </w:r>
-      <w:r>
-        <w:rPr>
-          <w:b/>
-          <w:bCs/>
-          <w:sz w:val="26"/>
-          <w:szCs w:val="26"/>
-        </w:rPr>
-        <w:t>ViSoBERT</w:t>
-      </w:r>
-      <w:r>
-        <w:rPr>
-          <w:sz w:val="26"/>
-          <w:szCs w:val="26"/>
-        </w:rPr>
-        <w:t xml:space="preserve"> là các mô hình </w:t>
-      </w:r>
-      <w:r>
-        <w:rPr>
-          <w:b/>
-          <w:bCs/>
-          <w:sz w:val="26"/>
-          <w:szCs w:val="26"/>
-        </w:rPr>
-        <w:t>Transformer</w:t>
-      </w:r>
-      <w:r>
-        <w:rPr>
-          <w:sz w:val="26"/>
-          <w:szCs w:val="26"/>
-        </w:rPr>
-        <w:t xml:space="preserve"> dựa trên kiến trúc </w:t>
-      </w:r>
-      <w:r>
-        <w:rPr>
-          <w:b/>
-          <w:bCs/>
-          <w:sz w:val="26"/>
-          <w:szCs w:val="26"/>
-        </w:rPr>
-        <w:t>BERT</w:t>
-      </w:r>
-      <w:r>
-        <w:rPr>
-          <w:sz w:val="26"/>
-          <w:szCs w:val="26"/>
-        </w:rPr>
-        <w:t xml:space="preserve">, chúng được huấn luyện để hiểu ngữ cảnh của từ ngữ trong câu, tức là chúng có khả năng nắm bắt được mối quan hệ ngữ nghĩa giữa các từ nhờ vào cơ chế </w:t>
-      </w:r>
-      <w:r>
-        <w:rPr>
-          <w:b/>
-          <w:bCs/>
-          <w:sz w:val="26"/>
-          <w:szCs w:val="26"/>
-        </w:rPr>
-        <w:t>self-attention</w:t>
-      </w:r>
-      <w:r>
-        <w:rPr>
-          <w:sz w:val="26"/>
-          <w:szCs w:val="26"/>
-        </w:rPr>
-        <w:t>. Điều này giúp chúng hiểu rõ hơn về nội dung và ý nghĩa của các câu trong văn bản.</w:t>
+        <w:t xml:space="preserve"> </w:t>
       </w:r>
     </w:p>
     <w:p>
@@ -15706,7 +15642,6 @@
                 <w:sz w:val="24"/>
                 <w:szCs w:val="24"/>
               </w:rPr>
-              <w:lastRenderedPageBreak/>
               <w:t>label</w:t>
             </w:r>
           </w:p>
@@ -15747,7 +15682,6 @@
                 <w:sz w:val="24"/>
                 <w:szCs w:val="24"/>
               </w:rPr>
-              <w:lastRenderedPageBreak/>
               <w:t>Model's predicted label</w:t>
             </w:r>
           </w:p>
@@ -16184,6 +16118,7 @@
                 <w:sz w:val="24"/>
                 <w:szCs w:val="24"/>
               </w:rPr>
+              <w:lastRenderedPageBreak/>
               <w:t>1</w:t>
             </w:r>
           </w:p>

</xml_diff>

<commit_message>
update report day 14/10/2024
</commit_message>
<xml_diff>
--- a/Report/Draft/Huỳnh Anh Tuấn - Report.docx
+++ b/Report/Draft/Huỳnh Anh Tuấn - Report.docx
@@ -5282,16 +5282,62 @@
         <w:rPr>
           <w:sz w:val="26"/>
           <w:szCs w:val="26"/>
-          <w:highlight w:val="yellow"/>
-        </w:rPr>
-        <w:t xml:space="preserve">BERT, RoBERTa, và PhoBERT </w:t>
-      </w:r>
-      <w:r>
-        <w:rPr>
-          <w:sz w:val="26"/>
-          <w:szCs w:val="26"/>
-        </w:rPr>
-        <w:t>đã chứng minh hiệu suất vượt trội trong việc xử lý các nhiệm vụ ngôn ngữ tự nhiên, nhờ vào khả năng phân tích và hiểu ngữ nghĩa của văn bản một cách toàn diện và hiệu quả. Khả năng này đặc biệt quan trọng trong việc phát hiện tin giả, khi mà các mô hình truyền thống thường gặp khó khăn trong việc xử lý những ngữ cảnh phức tạp và đa dạng của ngôn ngữ.</w:t>
+        </w:rPr>
+        <w:t>BERT</w:t>
+      </w:r>
+      <w:r>
+        <w:rPr>
+          <w:sz w:val="26"/>
+          <w:szCs w:val="26"/>
+        </w:rPr>
+        <w:t xml:space="preserve"> và </w:t>
+      </w:r>
+      <w:r>
+        <w:rPr>
+          <w:sz w:val="26"/>
+          <w:szCs w:val="26"/>
+        </w:rPr>
+        <w:t>RoBERTa</w:t>
+      </w:r>
+      <w:r>
+        <w:rPr>
+          <w:sz w:val="26"/>
+          <w:szCs w:val="26"/>
+        </w:rPr>
+        <w:t xml:space="preserve"> </w:t>
+      </w:r>
+      <w:r>
+        <w:rPr>
+          <w:sz w:val="26"/>
+          <w:szCs w:val="26"/>
+        </w:rPr>
+        <w:t>đã</w:t>
+      </w:r>
+      <w:r>
+        <w:rPr>
+          <w:sz w:val="26"/>
+          <w:szCs w:val="26"/>
+        </w:rPr>
+        <w:t xml:space="preserve"> chứng minh hiệu suất vượt trội trong việc xử lý các nhiệm vụ ngôn ngữ tự nhiên, nhờ vào khả năng phân tích và hiểu ngữ nghĩa của văn bản một cách toàn diện và hiệu quả. Khả năng này đặc biệt quan trọng trong việc phát hiện tin giả, khi mà các mô hình truyền thống thường gặp khó khăn trong việc xử lý những ngữ cảnh phức tạp và đa dạng của ngôn ngữ.</w:t>
+      </w:r>
+    </w:p>
+    <w:p>
+      <w:pPr>
+        <w:pStyle w:val="NormalWeb"/>
+        <w:spacing w:before="120" w:beforeAutospacing="0" w:after="120" w:afterAutospacing="0" w:line="360" w:lineRule="auto"/>
+        <w:ind w:firstLine="720"/>
+        <w:jc w:val="both"/>
+        <w:rPr>
+          <w:sz w:val="26"/>
+          <w:szCs w:val="26"/>
+        </w:rPr>
+      </w:pPr>
+      <w:r>
+        <w:rPr>
+          <w:sz w:val="26"/>
+          <w:szCs w:val="26"/>
+        </w:rPr>
+        <w:t>Đối với ngôn ngữ tiếng việt, các mô hình biến thể được thiết kế dành riêng cho tiếng việt như viber, visobert, phobert đã….</w:t>
       </w:r>
     </w:p>
     <w:p>
@@ -5397,7 +5443,15 @@
           <w:sz w:val="26"/>
           <w:szCs w:val="26"/>
         </w:rPr>
-        <w:t xml:space="preserve">Cuối cùng thông qua bộ dữ liệu đã thu được, chúng tôi áp dụng các kỹ thuật xử lý ngôn ngữ tự nhiên (NLP) và huấn luyện các mô hình Transformer để thử nghiệm, sau đó đánh giá và so sánh mức độ hiểu quả của các mô hình với nhau nhằm xác định mô hình nào tối ưu nhất cho nhiệm vụ phát hiện tin giả trong bối cảnh ngôn ngữ tiếng Việt. </w:t>
+        <w:t xml:space="preserve">Cuối cùng thông qua bộ dữ liệu đã thu được, chúng tôi áp dụng các kỹ thuật xử lý ngôn ngữ tự nhiên (NLP) và huấn luyện các mô hình Transformer để thử nghiệm, sau đó </w:t>
+      </w:r>
+      <w:r>
+        <w:rPr>
+          <w:sz w:val="26"/>
+          <w:szCs w:val="26"/>
+        </w:rPr>
+        <w:lastRenderedPageBreak/>
+        <w:t xml:space="preserve">đánh giá và so sánh mức độ hiểu quả của các mô hình với nhau nhằm xác định mô hình nào tối ưu nhất cho nhiệm vụ phát hiện tin giả trong bối cảnh ngôn ngữ tiếng Việt. </w:t>
       </w:r>
     </w:p>
     <w:p>
@@ -5416,7 +5470,6 @@
           <w:sz w:val="26"/>
           <w:szCs w:val="26"/>
         </w:rPr>
-        <w:lastRenderedPageBreak/>
         <w:t>Như vậy mục tiêu toàn diện của của chúng tôi là khai thác sức mạnh của các mô hình Transformer để phát triển một mô hình có độ chính xác trên 90% trong việc phát hiện tin tức giả trên các nền tảng truyền thông xã hội, đặc biệt là Facebook - nền tảng mạng xã hội phổ biến nhất tại Việt Nam, đồng thời  cung cấp một bộ dữ liệu mới về tin giả bằng tiếng Việt  phục vụ cho các nghiên cứu và ứng dụng sau này.</w:t>
       </w:r>
     </w:p>
@@ -5598,7 +5651,15 @@
           <w:sz w:val="26"/>
           <w:szCs w:val="26"/>
         </w:rPr>
-        <w:t>Chương này sẽ tập trung vào việc xem xét các công trình nghiên cứu trước đó liên quan đến các mô hình Transformer và phát hiện tin tức giả. Nội dung sẽ bao gồm tổng hợp và đánh giá các mô hình đã được áp dụng trên thế giới và trong nghiên cứu tại Việt Nam. Bằng cách so sánh các phương pháp và mô hình, chúng tôi sẽ làm rõ những điểm mạnh, điểm yếu và những đóng góp của các công trình trước đây, từ đó làm cơ sở cho phương pháp nghiên cứu trong đề tài này.</w:t>
+        <w:t xml:space="preserve">Chương này sẽ tập trung vào việc xem xét các công trình nghiên cứu trước đó liên quan đến các mô hình Transformer và phát hiện tin tức giả. Nội dung sẽ bao gồm tổng hợp và đánh giá các mô hình đã được áp dụng trên thế giới và trong nghiên cứu tại Việt Nam. Bằng cách so sánh các phương pháp và mô hình, chúng tôi sẽ làm rõ những điểm mạnh, </w:t>
+      </w:r>
+      <w:r>
+        <w:rPr>
+          <w:sz w:val="26"/>
+          <w:szCs w:val="26"/>
+        </w:rPr>
+        <w:lastRenderedPageBreak/>
+        <w:t>điểm yếu và những đóng góp của các công trình trước đây, từ đó làm cơ sở cho phương pháp nghiên cứu trong đề tài này.</w:t>
       </w:r>
     </w:p>
     <w:p>
@@ -5617,7 +5678,6 @@
           <w:sz w:val="26"/>
           <w:szCs w:val="26"/>
         </w:rPr>
-        <w:lastRenderedPageBreak/>
         <w:t>Đồng thời chương 2 cũng cung cấp các kiến thức nền tảng thiết yếu cho đề tài. Cụ thể, phần này sẽ đi sâu vào các khái niệm cơ bản về xử lý ngôn ngữ tự nhiên và các mô hình Transformer, như BERT, RoBERTa, và PhoBERT. Việc giới thiệu các kiến thức nền tảng này nhằm đảm bảo rằng người đọc có một nền tảng vững chắc để hiểu rõ các phương pháp và kỹ thuật được áp dụng trong nghiên cứu. Điều này không chỉ giúp làm rõ các khái niệm cốt lõi mà còn tạo điều kiện cho việc theo dõi và đánh giá các phần nghiên cứu chi tiết trong các chương tiếp theo của đồ án.</w:t>
       </w:r>
     </w:p>
@@ -15335,14 +15395,119 @@
           <w:sz w:val="26"/>
           <w:szCs w:val="26"/>
         </w:rPr>
-        <w:t>PhoBERT</w:t>
-      </w:r>
-      <w:r>
-        <w:rPr>
-          <w:sz w:val="26"/>
-          <w:szCs w:val="26"/>
+        <w:t>TF-IDF</w:t>
+      </w:r>
+      <w:r>
+        <w:rPr>
+          <w:sz w:val="26"/>
+          <w:szCs w:val="26"/>
+        </w:rPr>
+        <w:t xml:space="preserve"> hoạt động tốt khi các từ </w:t>
+      </w:r>
+      <w:r>
+        <w:rPr>
+          <w:sz w:val="26"/>
+          <w:szCs w:val="26"/>
+        </w:rPr>
+        <w:t xml:space="preserve">khóa </w:t>
+      </w:r>
+      <w:r>
+        <w:rPr>
+          <w:sz w:val="26"/>
+          <w:szCs w:val="26"/>
+        </w:rPr>
+        <w:t>riêng lẻ</w:t>
+      </w:r>
+      <w:r>
+        <w:rPr>
+          <w:sz w:val="26"/>
+          <w:szCs w:val="26"/>
+        </w:rPr>
+        <w:t xml:space="preserve"> có thể mang nhiều ý nghĩa và</w:t>
+      </w:r>
+      <w:r>
+        <w:rPr>
+          <w:sz w:val="26"/>
+          <w:szCs w:val="26"/>
+        </w:rPr>
+        <w:t xml:space="preserve"> đóng vai trò quan trọng trong phân loại, ví dụ trong các văn bản đơn giản, tin tức ngắn hoặc các bài toán phân loại truyền thống</w:t>
+      </w:r>
+      <w:r>
+        <w:rPr>
+          <w:sz w:val="26"/>
+          <w:szCs w:val="26"/>
+        </w:rPr>
+        <w:t>.</w:t>
+      </w:r>
+      <w:r>
+        <w:rPr>
+          <w:sz w:val="26"/>
+          <w:szCs w:val="26"/>
+        </w:rPr>
+        <w:t xml:space="preserve"> Trong những trường hợp như vậy, TF-IDF có thể hữu ích vì nó giúp tách biệt các từ khóa quan trọng khỏi các từ phổ biến không quan trọng, do đó có thể hỗ trợ mô hình Transformer trong việc phân loại.</w:t>
+      </w:r>
+    </w:p>
+    <w:p>
+      <w:pPr>
+        <w:pStyle w:val="NormalWeb"/>
+        <w:spacing w:before="120" w:beforeAutospacing="0" w:after="120" w:afterAutospacing="0" w:line="360" w:lineRule="auto"/>
+        <w:ind w:firstLine="720"/>
+        <w:jc w:val="both"/>
+        <w:outlineLvl w:val="0"/>
+        <w:rPr>
+          <w:rFonts w:asciiTheme="minorHAnsi" w:eastAsiaTheme="minorEastAsia" w:hAnsiTheme="minorHAnsi" w:cstheme="minorBidi"/>
+          <w:sz w:val="20"/>
+          <w:szCs w:val="20"/>
+        </w:rPr>
+      </w:pPr>
+      <w:r>
+        <w:rPr>
+          <w:sz w:val="26"/>
+          <w:szCs w:val="26"/>
+        </w:rPr>
+        <w:t>Tuy nhiên, trong bài toán phát hiện tin tức giả, đặc biệt với các văn bản phức tạp và dài hơn, ngữ cảnh và cách các từ liên kết với nhau lại đóng vai trò quan trọng hơn so với tần suất từ xuất hiệ</w:t>
+      </w:r>
+      <w:r>
+        <w:rPr>
+          <w:sz w:val="26"/>
+          <w:szCs w:val="26"/>
+        </w:rPr>
+        <w:t>n. Lúc này v</w:t>
+      </w:r>
+      <w:r>
+        <w:rPr>
+          <w:sz w:val="26"/>
+          <w:szCs w:val="26"/>
+        </w:rPr>
+        <w:t>iệc chỉ dựa vào tần suất từ khóa (TF-IDF) thường không đủ để nắm bắt ngữ nghĩa thực sự. PhoBERT và ViSoBERT đã được thiết kế để hiểu ngữ cảnh, vì vậy khi thêm TF-IDF, nếu không được xử lý cẩn thận, có thể làm giảm khả năng của mô hình trong việc tận dụng ngữ nghĩa toàn cục.</w:t>
+      </w:r>
+      <w:r>
+        <w:rPr>
+          <w:rFonts w:asciiTheme="minorHAnsi" w:eastAsiaTheme="minorEastAsia" w:hAnsiTheme="minorHAnsi" w:cstheme="minorBidi"/>
+          <w:sz w:val="20"/>
+          <w:szCs w:val="20"/>
         </w:rPr>
         <w:t xml:space="preserve"> </w:t>
+      </w:r>
+    </w:p>
+    <w:p>
+      <w:pPr>
+        <w:pStyle w:val="NormalWeb"/>
+        <w:spacing w:before="120" w:beforeAutospacing="0" w:after="120" w:afterAutospacing="0" w:line="360" w:lineRule="auto"/>
+        <w:ind w:firstLine="720"/>
+        <w:jc w:val="both"/>
+        <w:outlineLvl w:val="0"/>
+        <w:rPr>
+          <w:sz w:val="26"/>
+          <w:szCs w:val="26"/>
+        </w:rPr>
+      </w:pPr>
+      <w:r>
+        <w:rPr>
+          <w:sz w:val="26"/>
+          <w:szCs w:val="26"/>
+        </w:rPr>
+        <w:t>Khi kết hợp TF-IDF, mô hình có thể dựa quá nhiều vào các đặc trưng về tần suất từ, khiến khả năng phân biệt dựa trên ngữ cảnh bị giảm sút. Điều này dẫn đến mô hình khó khăn hơn trong việc phát hiện đúng tin giả, nhất là những tin có nội dung dài và phức tạp.</w:t>
       </w:r>
     </w:p>
     <w:p>
@@ -16118,7 +16283,6 @@
                 <w:sz w:val="24"/>
                 <w:szCs w:val="24"/>
               </w:rPr>
-              <w:lastRenderedPageBreak/>
               <w:t>1</w:t>
             </w:r>
           </w:p>
@@ -18098,6 +18262,7 @@
                 <w:sz w:val="24"/>
                 <w:szCs w:val="24"/>
               </w:rPr>
+              <w:lastRenderedPageBreak/>
               <w:t>6</w:t>
             </w:r>
           </w:p>
@@ -18882,7 +19047,6 @@
                 <w:sz w:val="24"/>
                 <w:szCs w:val="24"/>
               </w:rPr>
-              <w:lastRenderedPageBreak/>
               <w:t>8</w:t>
             </w:r>
           </w:p>
@@ -20056,6 +20220,7 @@
                 <w:sz w:val="24"/>
                 <w:szCs w:val="24"/>
               </w:rPr>
+              <w:lastRenderedPageBreak/>
               <w:t>11</w:t>
             </w:r>
           </w:p>
@@ -20448,15 +20613,7 @@
           <w:sz w:val="26"/>
           <w:szCs w:val="26"/>
         </w:rPr>
-        <w:t xml:space="preserve">Trong hầu hết các trường hợp tin thật và giả đơn giản, không mơ hồ khó hiểu ví dụ như “Hà Nội gặp khó khăn khi di dời người dân ra khỏi vùng lũ” là tin thật thì cả PhoBERT và PhoBERT + TFIDF đều cho ra kết quả chính xác như nhau. Tuy nhiên trong một số trường hợp, tin tức được viết lách theo kiểu nửa thật nửa giả, hoặc thổi phồng sự </w:t>
-      </w:r>
-      <w:r>
-        <w:rPr>
-          <w:sz w:val="26"/>
-          <w:szCs w:val="26"/>
-        </w:rPr>
-        <w:lastRenderedPageBreak/>
-        <w:t>thật để gây hiểu lầm, PhoBERT + TF-IDF đã chứng tỏ khả năng dự đoán chính xác hơn. Ví dụ, bài viết "Tai nạn sập hầm lò đặc biệt nghiêm trọng ở Quảng Ninh khiến 5 công nhân tử vong,... đảng bộ và công đoàn bù nhìn chưa bao giờ lo cho điều kiện lao động của người dân" chứa phần tin thật là "Tai nạn sập hầm lò đặc biệt nghiêm trọng ở Quảng Ninh khiến 5 công nhân tử vong," nhưng phần bổ sung "đảng bộ và công đoàn bù nhìn chưa bao giờ lo cho điều kiện lao động của người dân" là không chính xác và chưa được kiểm chứng. Trong tình huống này, PhoBERT + TF-IDF đã phân loại chính xác đây là tin giả, trong khi PhoBERT lại bị đánh lừa bởi phần tin thật trong bài viết. Sở dĩ PhoBERT + TF-</w:t>
+        <w:t>Trong hầu hết các trường hợp tin thật và giả đơn giản, không mơ hồ khó hiểu ví dụ như “Hà Nội gặp khó khăn khi di dời người dân ra khỏi vùng lũ” là tin thật thì cả PhoBERT và PhoBERT + TFIDF đều cho ra kết quả chính xác như nhau. Tuy nhiên trong một số trường hợp, tin tức được viết lách theo kiểu nửa thật nửa giả, hoặc thổi phồng sự thật để gây hiểu lầm, PhoBERT + TF-IDF đã chứng tỏ khả năng dự đoán chính xác hơn. Ví dụ, bài viết "Tai nạn sập hầm lò đặc biệt nghiêm trọng ở Quảng Ninh khiến 5 công nhân tử vong,... đảng bộ và công đoàn bù nhìn chưa bao giờ lo cho điều kiện lao động của người dân" chứa phần tin thật là "Tai nạn sập hầm lò đặc biệt nghiêm trọng ở Quảng Ninh khiến 5 công nhân tử vong," nhưng phần bổ sung "đảng bộ và công đoàn bù nhìn chưa bao giờ lo cho điều kiện lao động của người dân" là không chính xác và chưa được kiểm chứng. Trong tình huống này, PhoBERT + TF-IDF đã phân loại chính xác đây là tin giả, trong khi PhoBERT lại bị đánh lừa bởi phần tin thật trong bài viết. Sở dĩ PhoBERT + TF-</w:t>
       </w:r>
       <w:r>
         <w:rPr>
@@ -20506,6 +20663,7 @@
           <w:szCs w:val="26"/>
           <w:highlight w:val="yellow"/>
         </w:rPr>
+        <w:lastRenderedPageBreak/>
         <w:t>ViBERT, ViSoBERT</w:t>
       </w:r>
     </w:p>

</xml_diff>

<commit_message>
update report day 25/10/2024
</commit_message>
<xml_diff>
--- a/Report/Draft/Huỳnh Anh Tuấn - Report.docx
+++ b/Report/Draft/Huỳnh Anh Tuấn - Report.docx
@@ -7570,6 +7570,7 @@
           <w:rFonts w:ascii="Times New Roman" w:hAnsi="Times New Roman" w:cs="Times New Roman"/>
           <w:i w:val="0"/>
           <w:iCs w:val="0"/>
+          <w:noProof/>
           <w:sz w:val="26"/>
           <w:szCs w:val="26"/>
         </w:rPr>
@@ -8695,15 +8696,13 @@
       <w:r>
         <w:rPr>
           <w:noProof/>
-          <w:sz w:val="26"/>
-          <w:szCs w:val="26"/>
         </w:rPr>
         <w:lastRenderedPageBreak/>
         <w:drawing>
-          <wp:inline distT="0" distB="0" distL="0" distR="0" wp14:anchorId="0B9411BC" wp14:editId="4A7910F8">
-            <wp:extent cx="5810250" cy="1457325"/>
-            <wp:effectExtent l="0" t="0" r="0" b="9525"/>
-            <wp:docPr id="7" name="Picture 7"/>
+          <wp:inline distT="0" distB="0" distL="0" distR="0" wp14:anchorId="63CFC541" wp14:editId="69A146BD">
+            <wp:extent cx="6023174" cy="1884219"/>
+            <wp:effectExtent l="0" t="0" r="0" b="1905"/>
+            <wp:docPr id="17" name="Picture 17" descr="A diagram of a process&#10;&#10;Description automatically generated"/>
             <wp:cNvGraphicFramePr>
               <a:graphicFrameLocks xmlns:a="http://schemas.openxmlformats.org/drawingml/2006/main" noChangeAspect="1"/>
             </wp:cNvGraphicFramePr>
@@ -8711,12 +8710,10 @@
               <a:graphicData uri="http://schemas.openxmlformats.org/drawingml/2006/picture">
                 <pic:pic xmlns:pic="http://schemas.openxmlformats.org/drawingml/2006/picture">
                   <pic:nvPicPr>
-                    <pic:cNvPr id="7" name="Picture 7"/>
-                    <pic:cNvPicPr>
-                      <a:picLocks noChangeAspect="1"/>
-                    </pic:cNvPicPr>
+                    <pic:cNvPr id="17" name="Picture 17" descr="A diagram of a process&#10;&#10;Description automatically generated"/>
+                    <pic:cNvPicPr/>
                   </pic:nvPicPr>
-                  <pic:blipFill>
+                  <pic:blipFill rotWithShape="1">
                     <a:blip r:embed="rId8">
                       <a:extLst>
                         <a:ext uri="{28A0092B-C50C-407E-A947-70E740481C1C}">
@@ -8724,18 +8721,25 @@
                         </a:ext>
                       </a:extLst>
                     </a:blip>
-                    <a:stretch>
-                      <a:fillRect/>
-                    </a:stretch>
+                    <a:srcRect l="2999"/>
+                    <a:stretch/>
                   </pic:blipFill>
-                  <pic:spPr>
+                  <pic:spPr bwMode="auto">
                     <a:xfrm>
                       <a:off x="0" y="0"/>
-                      <a:ext cx="5834367" cy="1463835"/>
+                      <a:ext cx="6044942" cy="1891029"/>
                     </a:xfrm>
                     <a:prstGeom prst="rect">
                       <a:avLst/>
                     </a:prstGeom>
+                    <a:ln>
+                      <a:noFill/>
+                    </a:ln>
+                    <a:extLst>
+                      <a:ext uri="{53640926-AAD7-44D8-BBD7-CCE9431645EC}">
+                        <a14:shadowObscured xmlns:a14="http://schemas.microsoft.com/office/drawing/2010/main"/>
+                      </a:ext>
+                    </a:extLst>
                   </pic:spPr>
                 </pic:pic>
               </a:graphicData>
@@ -8801,6 +8805,7 @@
           <w:rFonts w:ascii="Times New Roman" w:hAnsi="Times New Roman" w:cs="Times New Roman"/>
           <w:i w:val="0"/>
           <w:iCs w:val="0"/>
+          <w:noProof/>
           <w:sz w:val="26"/>
           <w:szCs w:val="26"/>
         </w:rPr>
@@ -8816,7 +8821,6 @@
         </w:rPr>
         <w:fldChar w:fldCharType="end"/>
       </w:r>
-      <w:bookmarkStart w:id="26" w:name="_Toc28079"/>
       <w:r>
         <w:rPr>
           <w:rFonts w:ascii="Times New Roman" w:hAnsi="Times New Roman" w:cs="Times New Roman"/>
@@ -8827,30 +8831,29 @@
         </w:rPr>
         <w:t>. Mô hình tổng quát của hệ thống</w:t>
       </w:r>
+    </w:p>
+    <w:p>
+      <w:pPr>
+        <w:spacing w:before="120" w:after="120" w:line="360" w:lineRule="auto"/>
+        <w:jc w:val="both"/>
+        <w:outlineLvl w:val="0"/>
+        <w:rPr>
+          <w:sz w:val="26"/>
+          <w:szCs w:val="26"/>
+        </w:rPr>
+      </w:pPr>
+      <w:bookmarkStart w:id="26" w:name="_Toc28613"/>
+      <w:r>
+        <w:rPr>
+          <w:rFonts w:ascii="Times New Roman" w:hAnsi="Times New Roman" w:cs="Times New Roman"/>
+          <w:b/>
+          <w:bCs/>
+          <w:sz w:val="26"/>
+          <w:szCs w:val="26"/>
+        </w:rPr>
+        <w:t>3.2 Thu thập dữ liệu</w:t>
+      </w:r>
       <w:bookmarkEnd w:id="26"/>
-    </w:p>
-    <w:p>
-      <w:pPr>
-        <w:spacing w:before="120" w:after="120" w:line="360" w:lineRule="auto"/>
-        <w:jc w:val="both"/>
-        <w:outlineLvl w:val="0"/>
-        <w:rPr>
-          <w:sz w:val="26"/>
-          <w:szCs w:val="26"/>
-        </w:rPr>
-      </w:pPr>
-      <w:bookmarkStart w:id="27" w:name="_Toc28613"/>
-      <w:r>
-        <w:rPr>
-          <w:rFonts w:ascii="Times New Roman" w:hAnsi="Times New Roman" w:cs="Times New Roman"/>
-          <w:b/>
-          <w:bCs/>
-          <w:sz w:val="26"/>
-          <w:szCs w:val="26"/>
-        </w:rPr>
-        <w:t>3.2 Thu thập dữ liệu</w:t>
-      </w:r>
-      <w:bookmarkEnd w:id="27"/>
     </w:p>
     <w:p>
       <w:pPr>
@@ -9017,6 +9020,7 @@
           <w:rFonts w:ascii="Times New Roman" w:hAnsi="Times New Roman" w:cs="Times New Roman"/>
           <w:i w:val="0"/>
           <w:iCs w:val="0"/>
+          <w:noProof/>
           <w:sz w:val="26"/>
           <w:szCs w:val="26"/>
         </w:rPr>
@@ -9032,7 +9036,7 @@
         </w:rPr>
         <w:fldChar w:fldCharType="end"/>
       </w:r>
-      <w:bookmarkStart w:id="28" w:name="_Toc6388"/>
+      <w:bookmarkStart w:id="27" w:name="_Toc6388"/>
       <w:r>
         <w:rPr>
           <w:rFonts w:ascii="Times New Roman" w:hAnsi="Times New Roman" w:cs="Times New Roman"/>
@@ -9043,7 +9047,7 @@
         </w:rPr>
         <w:t>. Cấu trúc và nội dung của hai tập dữ liệu</w:t>
       </w:r>
-      <w:bookmarkEnd w:id="28"/>
+      <w:bookmarkEnd w:id="27"/>
     </w:p>
     <w:p>
       <w:pPr>
@@ -9179,7 +9183,7 @@
           <w:szCs w:val="26"/>
         </w:rPr>
       </w:pPr>
-      <w:bookmarkStart w:id="29" w:name="_Toc22035"/>
+      <w:bookmarkStart w:id="28" w:name="_Toc22035"/>
       <w:r>
         <w:rPr>
           <w:rFonts w:ascii="Times New Roman" w:hAnsi="Times New Roman" w:cs="Times New Roman"/>
@@ -9190,7 +9194,7 @@
         </w:rPr>
         <w:t>3.3 Xử lý dữ liệu</w:t>
       </w:r>
-      <w:bookmarkEnd w:id="29"/>
+      <w:bookmarkEnd w:id="28"/>
     </w:p>
     <w:p>
       <w:pPr>
@@ -9410,6 +9414,7 @@
           <w:rFonts w:ascii="Times New Roman" w:hAnsi="Times New Roman" w:cs="Times New Roman"/>
           <w:i w:val="0"/>
           <w:iCs w:val="0"/>
+          <w:noProof/>
           <w:sz w:val="26"/>
           <w:szCs w:val="26"/>
         </w:rPr>
@@ -9425,7 +9430,7 @@
         </w:rPr>
         <w:fldChar w:fldCharType="end"/>
       </w:r>
-      <w:bookmarkStart w:id="30" w:name="_Toc24241"/>
+      <w:bookmarkStart w:id="29" w:name="_Toc24241"/>
       <w:r>
         <w:rPr>
           <w:rFonts w:ascii="Times New Roman" w:hAnsi="Times New Roman" w:cs="Times New Roman"/>
@@ -9436,7 +9441,7 @@
         </w:rPr>
         <w:t>. Dữ liệu sau khi được xử lý</w:t>
       </w:r>
-      <w:bookmarkEnd w:id="30"/>
+      <w:bookmarkEnd w:id="29"/>
     </w:p>
     <w:p>
       <w:pPr>
@@ -9569,6 +9574,7 @@
           <w:rFonts w:ascii="Times New Roman" w:hAnsi="Times New Roman" w:cs="Times New Roman"/>
           <w:i w:val="0"/>
           <w:iCs w:val="0"/>
+          <w:noProof/>
           <w:sz w:val="26"/>
           <w:szCs w:val="26"/>
         </w:rPr>
@@ -9584,7 +9590,7 @@
         </w:rPr>
         <w:fldChar w:fldCharType="end"/>
       </w:r>
-      <w:bookmarkStart w:id="31" w:name="_Toc29074"/>
+      <w:bookmarkStart w:id="30" w:name="_Toc29074"/>
       <w:r>
         <w:rPr>
           <w:rFonts w:ascii="Times New Roman" w:hAnsi="Times New Roman" w:cs="Times New Roman"/>
@@ -9595,7 +9601,7 @@
         </w:rPr>
         <w:t>. Kích thước của hai tập dữ liệu sau khi thu thập</w:t>
       </w:r>
-      <w:bookmarkEnd w:id="31"/>
+      <w:bookmarkEnd w:id="30"/>
     </w:p>
     <w:p>
       <w:pPr>
@@ -9806,6 +9812,7 @@
           <w:rFonts w:ascii="Times New Roman" w:hAnsi="Times New Roman" w:cs="Times New Roman"/>
           <w:i w:val="0"/>
           <w:iCs w:val="0"/>
+          <w:noProof/>
           <w:sz w:val="26"/>
           <w:szCs w:val="26"/>
         </w:rPr>
@@ -9821,7 +9828,7 @@
         </w:rPr>
         <w:fldChar w:fldCharType="end"/>
       </w:r>
-      <w:bookmarkStart w:id="32" w:name="_Toc29978"/>
+      <w:bookmarkStart w:id="31" w:name="_Toc29978"/>
       <w:r>
         <w:rPr>
           <w:rFonts w:ascii="Times New Roman" w:hAnsi="Times New Roman" w:cs="Times New Roman"/>
@@ -9832,7 +9839,7 @@
         </w:rPr>
         <w:t>. Kích thước của 2 tập dữ liệu sau khi xử lý</w:t>
       </w:r>
-      <w:bookmarkEnd w:id="32"/>
+      <w:bookmarkEnd w:id="31"/>
     </w:p>
     <w:p>
       <w:pPr>
@@ -9866,7 +9873,7 @@
           <w:szCs w:val="26"/>
         </w:rPr>
       </w:pPr>
-      <w:bookmarkStart w:id="33" w:name="_Toc4709"/>
+      <w:bookmarkStart w:id="32" w:name="_Toc4709"/>
       <w:r>
         <w:rPr>
           <w:rFonts w:ascii="Times New Roman" w:hAnsi="Times New Roman" w:cs="Times New Roman"/>
@@ -9877,7 +9884,7 @@
         </w:rPr>
         <w:t>3.4 Huấn luyện các mô hình Tranformer</w:t>
       </w:r>
-      <w:bookmarkEnd w:id="33"/>
+      <w:bookmarkEnd w:id="32"/>
     </w:p>
     <w:p>
       <w:pPr>
@@ -10128,7 +10135,7 @@
           <w:szCs w:val="26"/>
         </w:rPr>
       </w:pPr>
-      <w:bookmarkStart w:id="34" w:name="_Toc25325"/>
+      <w:bookmarkStart w:id="33" w:name="_Toc25325"/>
       <w:r>
         <w:rPr>
           <w:rFonts w:ascii="Times New Roman" w:hAnsi="Times New Roman" w:cs="Times New Roman"/>
@@ -10139,7 +10146,7 @@
         </w:rPr>
         <w:t>3.5 Cách kết hợp Transformers và TF-IDF</w:t>
       </w:r>
-      <w:bookmarkEnd w:id="34"/>
+      <w:bookmarkEnd w:id="33"/>
     </w:p>
     <w:p>
       <w:pPr>
@@ -10327,6 +10334,7 @@
           <w:rFonts w:ascii="Times New Roman" w:hAnsi="Times New Roman" w:cs="Times New Roman"/>
           <w:i w:val="0"/>
           <w:iCs w:val="0"/>
+          <w:noProof/>
           <w:sz w:val="26"/>
           <w:szCs w:val="26"/>
         </w:rPr>
@@ -10342,7 +10350,7 @@
         </w:rPr>
         <w:fldChar w:fldCharType="end"/>
       </w:r>
-      <w:bookmarkStart w:id="35" w:name="_Toc32755"/>
+      <w:bookmarkStart w:id="34" w:name="_Toc32755"/>
       <w:r>
         <w:rPr>
           <w:rFonts w:ascii="Times New Roman" w:hAnsi="Times New Roman" w:cs="Times New Roman"/>
@@ -10353,7 +10361,7 @@
         </w:rPr>
         <w:t>. Tần suất các từ trong tập dữ liệu tin thật</w:t>
       </w:r>
-      <w:bookmarkEnd w:id="35"/>
+      <w:bookmarkEnd w:id="34"/>
     </w:p>
     <w:p>
       <w:pPr>
@@ -10464,6 +10472,7 @@
           <w:rFonts w:ascii="Times New Roman" w:hAnsi="Times New Roman" w:cs="Times New Roman"/>
           <w:i w:val="0"/>
           <w:iCs w:val="0"/>
+          <w:noProof/>
           <w:sz w:val="26"/>
           <w:szCs w:val="26"/>
         </w:rPr>
@@ -10479,7 +10488,7 @@
         </w:rPr>
         <w:fldChar w:fldCharType="end"/>
       </w:r>
-      <w:bookmarkStart w:id="36" w:name="_Toc3540"/>
+      <w:bookmarkStart w:id="35" w:name="_Toc3540"/>
       <w:r>
         <w:rPr>
           <w:rFonts w:ascii="Times New Roman" w:hAnsi="Times New Roman" w:cs="Times New Roman"/>
@@ -10490,7 +10499,7 @@
         </w:rPr>
         <w:t>. Tần suất các từ trong tập dữ liệu tin giả</w:t>
       </w:r>
-      <w:bookmarkEnd w:id="36"/>
+      <w:bookmarkEnd w:id="35"/>
     </w:p>
     <w:p>
       <w:pPr>
@@ -10506,7 +10515,7 @@
           <w:szCs w:val="26"/>
         </w:rPr>
       </w:pPr>
-      <w:bookmarkStart w:id="37" w:name="_Toc10056"/>
+      <w:bookmarkStart w:id="36" w:name="_Toc10056"/>
       <w:r>
         <w:rPr>
           <w:rFonts w:ascii="Times New Roman" w:hAnsi="Times New Roman" w:cs="Times New Roman"/>
@@ -10515,7 +10524,7 @@
         </w:rPr>
         <w:t>Hình 7 và Hình 8 thể hiện tần suất của các từ xuất hiện trong các tin tin tức thật và giả trong tập dữ liệu mà chúng tôi đã thu thập</w:t>
       </w:r>
-      <w:bookmarkEnd w:id="37"/>
+      <w:bookmarkEnd w:id="36"/>
       <w:r>
         <w:rPr>
           <w:rFonts w:ascii="Times New Roman" w:hAnsi="Times New Roman" w:cs="Times New Roman"/>
@@ -10559,7 +10568,7 @@
           <w:szCs w:val="26"/>
         </w:rPr>
       </w:pPr>
-      <w:bookmarkStart w:id="38" w:name="_Toc9485"/>
+      <w:bookmarkStart w:id="37" w:name="_Toc9485"/>
       <w:r>
         <w:rPr>
           <w:rFonts w:ascii="Times New Roman" w:hAnsi="Times New Roman" w:cs="Times New Roman"/>
@@ -10571,7 +10580,7 @@
         <w:lastRenderedPageBreak/>
         <w:t>3.6 Ví dụ minh họa</w:t>
       </w:r>
-      <w:bookmarkEnd w:id="38"/>
+      <w:bookmarkEnd w:id="37"/>
     </w:p>
     <w:p>
       <w:pPr>
@@ -10735,6 +10744,138 @@
         <w:lastRenderedPageBreak/>
         <w:t>biết những đặc điểm cốt lõi trong ngữ cảnh và tần suất từ khóa, và đưa ra dự đoán cuối cùng.</w:t>
       </w:r>
+    </w:p>
+    <w:p>
+      <w:pPr>
+        <w:spacing w:before="120" w:after="120" w:line="360" w:lineRule="auto"/>
+        <w:jc w:val="both"/>
+        <w:outlineLvl w:val="0"/>
+        <w:rPr>
+          <w:rFonts w:ascii="Times New Roman" w:hAnsi="Times New Roman" w:cs="Times New Roman"/>
+          <w:b/>
+          <w:bCs/>
+          <w:sz w:val="26"/>
+          <w:szCs w:val="26"/>
+        </w:rPr>
+      </w:pPr>
+      <w:r>
+        <w:rPr>
+          <w:rFonts w:ascii="Times New Roman" w:hAnsi="Times New Roman" w:cs="Times New Roman"/>
+          <w:b/>
+          <w:bCs/>
+          <w:sz w:val="26"/>
+          <w:szCs w:val="26"/>
+        </w:rPr>
+        <w:t>3.</w:t>
+      </w:r>
+      <w:r>
+        <w:rPr>
+          <w:rFonts w:ascii="Times New Roman" w:hAnsi="Times New Roman" w:cs="Times New Roman"/>
+          <w:b/>
+          <w:bCs/>
+          <w:sz w:val="26"/>
+          <w:szCs w:val="26"/>
+        </w:rPr>
+        <w:t>7</w:t>
+      </w:r>
+      <w:r>
+        <w:rPr>
+          <w:rFonts w:ascii="Times New Roman" w:hAnsi="Times New Roman" w:cs="Times New Roman"/>
+          <w:b/>
+          <w:bCs/>
+          <w:sz w:val="26"/>
+          <w:szCs w:val="26"/>
+        </w:rPr>
+        <w:t xml:space="preserve"> Ví dụ</w:t>
+      </w:r>
+      <w:r>
+        <w:rPr>
+          <w:rFonts w:ascii="Times New Roman" w:hAnsi="Times New Roman" w:cs="Times New Roman"/>
+          <w:b/>
+          <w:bCs/>
+          <w:sz w:val="26"/>
+          <w:szCs w:val="26"/>
+        </w:rPr>
+        <w:t xml:space="preserve"> cụ thể</w:t>
+      </w:r>
+    </w:p>
+    <w:p>
+      <w:pPr>
+        <w:spacing w:before="120" w:after="120" w:line="360" w:lineRule="auto"/>
+        <w:jc w:val="center"/>
+        <w:outlineLvl w:val="0"/>
+        <w:rPr>
+          <w:rFonts w:ascii="Times New Roman" w:hAnsi="Times New Roman" w:cs="Times New Roman"/>
+          <w:b/>
+          <w:bCs/>
+          <w:sz w:val="26"/>
+          <w:szCs w:val="26"/>
+        </w:rPr>
+      </w:pPr>
+      <w:r>
+        <w:rPr>
+          <w:rFonts w:ascii="Times New Roman" w:hAnsi="Times New Roman" w:cs="Times New Roman"/>
+          <w:b/>
+          <w:bCs/>
+          <w:noProof/>
+          <w:sz w:val="26"/>
+          <w:szCs w:val="26"/>
+        </w:rPr>
+        <w:drawing>
+          <wp:inline distT="0" distB="0" distL="0" distR="0" wp14:anchorId="71E8348A" wp14:editId="2738EFC3">
+            <wp:extent cx="5323180" cy="3920837"/>
+            <wp:effectExtent l="0" t="0" r="0" b="3810"/>
+            <wp:docPr id="4" name="Picture 4" descr="A diagram of a computer code&#10;&#10;Description automatically generated with medium confidence"/>
+            <wp:cNvGraphicFramePr>
+              <a:graphicFrameLocks xmlns:a="http://schemas.openxmlformats.org/drawingml/2006/main" noChangeAspect="1"/>
+            </wp:cNvGraphicFramePr>
+            <a:graphic xmlns:a="http://schemas.openxmlformats.org/drawingml/2006/main">
+              <a:graphicData uri="http://schemas.openxmlformats.org/drawingml/2006/picture">
+                <pic:pic xmlns:pic="http://schemas.openxmlformats.org/drawingml/2006/picture">
+                  <pic:nvPicPr>
+                    <pic:cNvPr id="4" name="Picture 4" descr="A diagram of a computer code&#10;&#10;Description automatically generated with medium confidence"/>
+                    <pic:cNvPicPr/>
+                  </pic:nvPicPr>
+                  <pic:blipFill>
+                    <a:blip r:embed="rId15">
+                      <a:extLst>
+                        <a:ext uri="{28A0092B-C50C-407E-A947-70E740481C1C}">
+                          <a14:useLocalDpi xmlns:a14="http://schemas.microsoft.com/office/drawing/2010/main" val="0"/>
+                        </a:ext>
+                      </a:extLst>
+                    </a:blip>
+                    <a:stretch>
+                      <a:fillRect/>
+                    </a:stretch>
+                  </pic:blipFill>
+                  <pic:spPr>
+                    <a:xfrm>
+                      <a:off x="0" y="0"/>
+                      <a:ext cx="5344234" cy="3936345"/>
+                    </a:xfrm>
+                    <a:prstGeom prst="rect">
+                      <a:avLst/>
+                    </a:prstGeom>
+                  </pic:spPr>
+                </pic:pic>
+              </a:graphicData>
+            </a:graphic>
+          </wp:inline>
+        </w:drawing>
+      </w:r>
+    </w:p>
+    <w:p>
+      <w:pPr>
+        <w:spacing w:before="120" w:after="120" w:line="360" w:lineRule="auto"/>
+        <w:jc w:val="both"/>
+        <w:rPr>
+          <w:rFonts w:ascii="Times New Roman" w:hAnsi="Times New Roman" w:cs="Times New Roman"/>
+          <w:b/>
+          <w:bCs/>
+          <w:sz w:val="26"/>
+          <w:szCs w:val="26"/>
+        </w:rPr>
+      </w:pPr>
     </w:p>
     <w:p>
       <w:pPr>
@@ -10760,7 +10901,7 @@
           <w:szCs w:val="32"/>
         </w:rPr>
       </w:pPr>
-      <w:bookmarkStart w:id="39" w:name="_Toc17709"/>
+      <w:bookmarkStart w:id="38" w:name="_Toc17709"/>
       <w:r>
         <w:br w:type="page"/>
       </w:r>
@@ -10773,33 +10914,33 @@
         <w:lastRenderedPageBreak/>
         <w:t>CHƯƠNG 4: THỰC NGHIỆM</w:t>
       </w:r>
+      <w:bookmarkEnd w:id="38"/>
+    </w:p>
+    <w:p>
+      <w:pPr>
+        <w:spacing w:before="120" w:after="120" w:line="360" w:lineRule="auto"/>
+        <w:jc w:val="both"/>
+        <w:outlineLvl w:val="0"/>
+        <w:rPr>
+          <w:rFonts w:ascii="Times New Roman" w:hAnsi="Times New Roman" w:cs="Times New Roman"/>
+          <w:b/>
+          <w:bCs/>
+          <w:sz w:val="26"/>
+          <w:szCs w:val="26"/>
+        </w:rPr>
+      </w:pPr>
+      <w:bookmarkStart w:id="39" w:name="_Toc27314"/>
+      <w:r>
+        <w:rPr>
+          <w:rFonts w:ascii="Times New Roman" w:hAnsi="Times New Roman" w:cs="Times New Roman"/>
+          <w:b/>
+          <w:bCs/>
+          <w:sz w:val="26"/>
+          <w:szCs w:val="26"/>
+        </w:rPr>
+        <w:t>4.1 Dữ liệu thực nghiệm</w:t>
+      </w:r>
       <w:bookmarkEnd w:id="39"/>
-    </w:p>
-    <w:p>
-      <w:pPr>
-        <w:spacing w:before="120" w:after="120" w:line="360" w:lineRule="auto"/>
-        <w:jc w:val="both"/>
-        <w:outlineLvl w:val="0"/>
-        <w:rPr>
-          <w:rFonts w:ascii="Times New Roman" w:hAnsi="Times New Roman" w:cs="Times New Roman"/>
-          <w:b/>
-          <w:bCs/>
-          <w:sz w:val="26"/>
-          <w:szCs w:val="26"/>
-        </w:rPr>
-      </w:pPr>
-      <w:bookmarkStart w:id="40" w:name="_Toc27314"/>
-      <w:r>
-        <w:rPr>
-          <w:rFonts w:ascii="Times New Roman" w:hAnsi="Times New Roman" w:cs="Times New Roman"/>
-          <w:b/>
-          <w:bCs/>
-          <w:sz w:val="26"/>
-          <w:szCs w:val="26"/>
-        </w:rPr>
-        <w:t>4.1 Dữ liệu thực nghiệm</w:t>
-      </w:r>
-      <w:bookmarkEnd w:id="40"/>
     </w:p>
     <w:p>
       <w:pPr>
@@ -10850,7 +10991,7 @@
         </w:rPr>
         <w:t xml:space="preserve">Vietnamese News Dataset”và có thể được truy cập tại: </w:t>
       </w:r>
-      <w:hyperlink r:id="rId15" w:history="1">
+      <w:hyperlink r:id="rId16" w:history="1">
         <w:r>
           <w:rPr>
             <w:rStyle w:val="Hyperlink"/>
@@ -10876,7 +11017,7 @@
           <w:szCs w:val="26"/>
         </w:rPr>
       </w:pPr>
-      <w:bookmarkStart w:id="41" w:name="_Toc12776"/>
+      <w:bookmarkStart w:id="40" w:name="_Toc12776"/>
       <w:r>
         <w:rPr>
           <w:rFonts w:ascii="Times New Roman" w:hAnsi="Times New Roman" w:cs="Times New Roman"/>
@@ -10887,7 +11028,7 @@
         </w:rPr>
         <w:t>4.2 Công cụ đánh giá</w:t>
       </w:r>
-      <w:bookmarkEnd w:id="41"/>
+      <w:bookmarkEnd w:id="40"/>
     </w:p>
     <w:p>
       <w:pPr>
@@ -11349,8 +11490,8 @@
           <w:szCs w:val="26"/>
         </w:rPr>
       </w:pPr>
-      <w:bookmarkStart w:id="42" w:name="_Toc2467"/>
-      <w:bookmarkStart w:id="43" w:name="_Toc6310"/>
+      <w:bookmarkStart w:id="41" w:name="_Toc2467"/>
+      <w:bookmarkStart w:id="42" w:name="_Toc6310"/>
       <w:r>
         <w:rPr>
           <w:rFonts w:ascii="Times New Roman" w:hAnsi="Times New Roman" w:cs="Times New Roman"/>
@@ -11364,8 +11505,8 @@
         <w:lastRenderedPageBreak/>
         <w:t>Accuracy (Độ chính xác):</w:t>
       </w:r>
+      <w:bookmarkEnd w:id="41"/>
       <w:bookmarkEnd w:id="42"/>
-      <w:bookmarkEnd w:id="43"/>
       <w:r>
         <w:rPr>
           <w:rFonts w:ascii="Times New Roman" w:hAnsi="Times New Roman" w:cs="Times New Roman"/>
@@ -11525,8 +11666,8 @@
           <w:szCs w:val="26"/>
         </w:rPr>
       </w:pPr>
-      <w:bookmarkStart w:id="44" w:name="_Toc25769"/>
-      <w:bookmarkStart w:id="45" w:name="_Toc17467"/>
+      <w:bookmarkStart w:id="43" w:name="_Toc25769"/>
+      <w:bookmarkStart w:id="44" w:name="_Toc17467"/>
       <w:r>
         <w:rPr>
           <w:rFonts w:ascii="Times New Roman" w:hAnsi="Times New Roman" w:cs="Times New Roman"/>
@@ -11539,8 +11680,8 @@
         </w:rPr>
         <w:t>Precision:</w:t>
       </w:r>
+      <w:bookmarkEnd w:id="43"/>
       <w:bookmarkEnd w:id="44"/>
-      <w:bookmarkEnd w:id="45"/>
       <w:r>
         <w:rPr>
           <w:rFonts w:ascii="Times New Roman" w:hAnsi="Times New Roman" w:cs="Times New Roman"/>
@@ -11709,8 +11850,8 @@
           <w:szCs w:val="26"/>
         </w:rPr>
       </w:pPr>
-      <w:bookmarkStart w:id="46" w:name="_Toc10629"/>
-      <w:bookmarkStart w:id="47" w:name="_Toc9023"/>
+      <w:bookmarkStart w:id="45" w:name="_Toc10629"/>
+      <w:bookmarkStart w:id="46" w:name="_Toc9023"/>
       <w:r>
         <w:rPr>
           <w:rFonts w:ascii="Times New Roman" w:hAnsi="Times New Roman" w:cs="Times New Roman"/>
@@ -11723,8 +11864,8 @@
         </w:rPr>
         <w:t>Recall (Khả năng truy hồi):</w:t>
       </w:r>
+      <w:bookmarkEnd w:id="45"/>
       <w:bookmarkEnd w:id="46"/>
-      <w:bookmarkEnd w:id="47"/>
       <w:r>
         <w:rPr>
           <w:rFonts w:ascii="Times New Roman" w:hAnsi="Times New Roman" w:cs="Times New Roman"/>
@@ -11857,7 +11998,7 @@
         </w:rPr>
         <w:t>Đây là chỉ số quan trọng khi cần giảm thiểu số lượng FN (False Negatives), trong các trường hợp dự đoán nhầm là Negative sẽ gây tác động lớn. Ví dụ trong nghiên cứu này, FN là trường hợp dự đoán một mẫu là tin thật trong khi đó là tin giả.</w:t>
       </w:r>
-      <w:bookmarkStart w:id="48" w:name="_Toc3732"/>
+      <w:bookmarkStart w:id="47" w:name="_Toc3732"/>
     </w:p>
     <w:p>
       <w:pPr>
@@ -11892,7 +12033,7 @@
           <w:szCs w:val="26"/>
         </w:rPr>
       </w:pPr>
-      <w:bookmarkStart w:id="49" w:name="_Toc7511"/>
+      <w:bookmarkStart w:id="48" w:name="_Toc7511"/>
       <w:r>
         <w:rPr>
           <w:b/>
@@ -11903,8 +12044,8 @@
         <w:lastRenderedPageBreak/>
         <w:t>F1-Score:</w:t>
       </w:r>
+      <w:bookmarkEnd w:id="47"/>
       <w:bookmarkEnd w:id="48"/>
-      <w:bookmarkEnd w:id="49"/>
       <w:r>
         <w:rPr>
           <w:sz w:val="26"/>
@@ -12022,8 +12163,8 @@
           <w:szCs w:val="26"/>
         </w:rPr>
       </w:pPr>
-      <w:bookmarkStart w:id="50" w:name="_Toc29783"/>
-      <w:bookmarkStart w:id="51" w:name="_Toc25643"/>
+      <w:bookmarkStart w:id="49" w:name="_Toc29783"/>
+      <w:bookmarkStart w:id="50" w:name="_Toc25643"/>
       <w:r>
         <w:rPr>
           <w:rFonts w:ascii="Times New Roman" w:hAnsi="Times New Roman" w:cs="Times New Roman"/>
@@ -12054,8 +12195,8 @@
         </w:rPr>
         <w:t>):</w:t>
       </w:r>
+      <w:bookmarkEnd w:id="49"/>
       <w:bookmarkEnd w:id="50"/>
-      <w:bookmarkEnd w:id="51"/>
       <w:r>
         <w:rPr>
           <w:rFonts w:ascii="Times New Roman" w:hAnsi="Times New Roman" w:cs="Times New Roman"/>
@@ -12095,7 +12236,7 @@
                     </pic:cNvPicPr>
                   </pic:nvPicPr>
                   <pic:blipFill>
-                    <a:blip r:embed="rId16"/>
+                    <a:blip r:embed="rId17"/>
                     <a:stretch>
                       <a:fillRect/>
                     </a:stretch>
@@ -12176,6 +12317,7 @@
           <w:rFonts w:ascii="Times New Roman" w:hAnsi="Times New Roman" w:cs="Times New Roman"/>
           <w:i w:val="0"/>
           <w:iCs w:val="0"/>
+          <w:noProof/>
           <w:sz w:val="26"/>
           <w:szCs w:val="26"/>
         </w:rPr>
@@ -12191,7 +12333,7 @@
         </w:rPr>
         <w:fldChar w:fldCharType="end"/>
       </w:r>
-      <w:bookmarkStart w:id="52" w:name="_Toc17787"/>
+      <w:bookmarkStart w:id="51" w:name="_Toc17787"/>
       <w:r>
         <w:rPr>
           <w:rFonts w:ascii="Times New Roman" w:hAnsi="Times New Roman" w:cs="Times New Roman"/>
@@ -12202,7 +12344,7 @@
         </w:rPr>
         <w:t>. Minh họa đường Receiver Operating Characteristic</w:t>
       </w:r>
-      <w:bookmarkEnd w:id="52"/>
+      <w:bookmarkEnd w:id="51"/>
     </w:p>
     <w:p>
       <w:pPr>
@@ -12477,7 +12619,7 @@
           <w:szCs w:val="26"/>
         </w:rPr>
       </w:pPr>
-      <w:bookmarkStart w:id="53" w:name="_Toc16242"/>
+      <w:bookmarkStart w:id="52" w:name="_Toc16242"/>
       <w:r>
         <w:rPr>
           <w:rFonts w:ascii="Times New Roman" w:hAnsi="Times New Roman" w:cs="Times New Roman"/>
@@ -12489,7 +12631,7 @@
         <w:lastRenderedPageBreak/>
         <w:t>4.3 Kết quả thực nghiệm</w:t>
       </w:r>
-      <w:bookmarkEnd w:id="53"/>
+      <w:bookmarkEnd w:id="52"/>
     </w:p>
     <w:p>
       <w:pPr>
@@ -12564,7 +12706,7 @@
         </w:rPr>
         <w:fldChar w:fldCharType="end"/>
       </w:r>
-      <w:bookmarkStart w:id="54" w:name="_Toc23434"/>
+      <w:bookmarkStart w:id="53" w:name="_Toc23434"/>
       <w:r>
         <w:rPr>
           <w:rFonts w:ascii="Times New Roman" w:hAnsi="Times New Roman" w:cs="Times New Roman"/>
@@ -12575,7 +12717,7 @@
         </w:rPr>
         <w:t>. Kết quả đánh giá các mô hình.</w:t>
       </w:r>
-      <w:bookmarkEnd w:id="54"/>
+      <w:bookmarkEnd w:id="53"/>
     </w:p>
     <w:tbl>
       <w:tblPr>
@@ -14863,8 +15005,8 @@
           <w:szCs w:val="26"/>
         </w:rPr>
       </w:pPr>
-      <w:bookmarkStart w:id="55" w:name="_Toc26022"/>
-      <w:bookmarkStart w:id="56" w:name="_Toc19970"/>
+      <w:bookmarkStart w:id="54" w:name="_Toc26022"/>
+      <w:bookmarkStart w:id="55" w:name="_Toc19970"/>
       <w:r>
         <w:rPr>
           <w:b/>
@@ -14891,15 +15033,15 @@
         </w:rPr>
         <w:t>:</w:t>
       </w:r>
+      <w:bookmarkEnd w:id="54"/>
+      <w:r>
+        <w:rPr>
+          <w:sz w:val="26"/>
+          <w:szCs w:val="26"/>
+        </w:rPr>
+        <w:t xml:space="preserve"> Mô hình đạt hiệu suất tốt</w:t>
+      </w:r>
       <w:bookmarkEnd w:id="55"/>
-      <w:r>
-        <w:rPr>
-          <w:sz w:val="26"/>
-          <w:szCs w:val="26"/>
-        </w:rPr>
-        <w:t xml:space="preserve"> Mô hình đạt hiệu suất tốt</w:t>
-      </w:r>
-      <w:bookmarkEnd w:id="56"/>
     </w:p>
     <w:p>
       <w:pPr>
@@ -14915,7 +15057,7 @@
           <w:szCs w:val="26"/>
         </w:rPr>
       </w:pPr>
-      <w:bookmarkStart w:id="57" w:name="_Toc29214"/>
+      <w:bookmarkStart w:id="56" w:name="_Toc29214"/>
       <w:r>
         <w:rPr>
           <w:sz w:val="26"/>
@@ -14932,7 +15074,7 @@
         </w:rPr>
         <w:t>độ chính xác (Accuracy) đạt 93.01%.</w:t>
       </w:r>
-      <w:bookmarkEnd w:id="57"/>
+      <w:bookmarkEnd w:id="56"/>
       <w:r>
         <w:rPr>
           <w:b/>
@@ -14955,7 +15097,7 @@
           <w:szCs w:val="26"/>
         </w:rPr>
       </w:pPr>
-      <w:bookmarkStart w:id="58" w:name="_Toc30740"/>
+      <w:bookmarkStart w:id="57" w:name="_Toc30740"/>
       <w:r>
         <w:rPr>
           <w:sz w:val="26"/>
@@ -15011,7 +15153,7 @@
         </w:rPr>
         <w:t>đều ở mức ổn định và tương đối gần bằng nhau, tuy nhiên vẫn thấp hơn PhoBERT và PhoBERT + TF-IDF. Điều này có nghĩa là trong một số trường hợp, ViSoBERT có thể nhầm lẫn giữa tin tức thật và giả, chưa tối ưu hóa tốt như PhoBERT.</w:t>
       </w:r>
-      <w:bookmarkEnd w:id="58"/>
+      <w:bookmarkEnd w:id="57"/>
     </w:p>
     <w:p>
       <w:pPr>
@@ -15025,7 +15167,7 @@
           <w:szCs w:val="26"/>
         </w:rPr>
       </w:pPr>
-      <w:bookmarkStart w:id="59" w:name="_Toc10818"/>
+      <w:bookmarkStart w:id="58" w:name="_Toc10818"/>
       <w:r>
         <w:rPr>
           <w:sz w:val="26"/>
@@ -15033,7 +15175,7 @@
         </w:rPr>
         <w:t>Vì vậy trong các trường hợp tin tức phức tạp, yêu cầu cao về độ chính xác và khả năng phát hiện, PhoBERT vẫn là lựa chọn tốt hơn.</w:t>
       </w:r>
-      <w:bookmarkEnd w:id="59"/>
+      <w:bookmarkEnd w:id="58"/>
     </w:p>
     <w:p>
       <w:pPr>
@@ -15052,7 +15194,7 @@
           <w:szCs w:val="26"/>
         </w:rPr>
       </w:pPr>
-      <w:bookmarkStart w:id="60" w:name="_Toc14004"/>
+      <w:bookmarkStart w:id="59" w:name="_Toc14004"/>
       <w:r>
         <w:rPr>
           <w:b/>
@@ -15080,7 +15222,7 @@
         </w:rPr>
         <w:t>Đạt hiệu suất chưa tốt</w:t>
       </w:r>
-      <w:bookmarkEnd w:id="60"/>
+      <w:bookmarkEnd w:id="59"/>
     </w:p>
     <w:p>
       <w:pPr>
@@ -15094,7 +15236,7 @@
           <w:szCs w:val="26"/>
         </w:rPr>
       </w:pPr>
-      <w:bookmarkStart w:id="61" w:name="_Toc6881"/>
+      <w:bookmarkStart w:id="60" w:name="_Toc6881"/>
       <w:r>
         <w:rPr>
           <w:sz w:val="26"/>
@@ -15102,7 +15244,7 @@
         </w:rPr>
         <w:t>ViSoBERT khi kết hợp cùng TF-IDF mang lại kết quả không tốt bằng khi chỉ sử dụng ViSoBERT thông thường.</w:t>
       </w:r>
-      <w:bookmarkEnd w:id="61"/>
+      <w:bookmarkEnd w:id="60"/>
     </w:p>
     <w:p>
       <w:pPr>
@@ -15116,7 +15258,7 @@
           <w:szCs w:val="26"/>
         </w:rPr>
       </w:pPr>
-      <w:bookmarkStart w:id="62" w:name="_Toc14978"/>
+      <w:bookmarkStart w:id="61" w:name="_Toc14978"/>
       <w:r>
         <w:rPr>
           <w:sz w:val="26"/>
@@ -15196,40 +15338,40 @@
         </w:rPr>
         <w:t>thấp hơn các mô hình thiết kế dành cho Tiếng Việt còn lại như ViBERT, PhoBERT và ViSoBERT thông thường.</w:t>
       </w:r>
+      <w:bookmarkEnd w:id="61"/>
+      <w:r>
+        <w:rPr>
+          <w:sz w:val="26"/>
+          <w:szCs w:val="26"/>
+        </w:rPr>
+        <w:t xml:space="preserve"> </w:t>
+      </w:r>
+    </w:p>
+    <w:p>
+      <w:pPr>
+        <w:spacing w:before="120" w:after="120" w:line="360" w:lineRule="auto"/>
+        <w:jc w:val="both"/>
+        <w:outlineLvl w:val="0"/>
+        <w:rPr>
+          <w:rFonts w:ascii="Times New Roman" w:hAnsi="Times New Roman" w:cs="Times New Roman"/>
+          <w:b/>
+          <w:bCs/>
+          <w:sz w:val="26"/>
+          <w:szCs w:val="26"/>
+        </w:rPr>
+      </w:pPr>
+      <w:bookmarkStart w:id="62" w:name="_Toc32020"/>
+      <w:r>
+        <w:rPr>
+          <w:rFonts w:ascii="Times New Roman" w:hAnsi="Times New Roman" w:cs="Times New Roman"/>
+          <w:b/>
+          <w:bCs/>
+          <w:sz w:val="26"/>
+          <w:szCs w:val="26"/>
+        </w:rPr>
+        <w:t>4.4 Nhận xét</w:t>
+      </w:r>
       <w:bookmarkEnd w:id="62"/>
-      <w:r>
-        <w:rPr>
-          <w:sz w:val="26"/>
-          <w:szCs w:val="26"/>
-        </w:rPr>
-        <w:t xml:space="preserve"> </w:t>
-      </w:r>
-    </w:p>
-    <w:p>
-      <w:pPr>
-        <w:spacing w:before="120" w:after="120" w:line="360" w:lineRule="auto"/>
-        <w:jc w:val="both"/>
-        <w:outlineLvl w:val="0"/>
-        <w:rPr>
-          <w:rFonts w:ascii="Times New Roman" w:hAnsi="Times New Roman" w:cs="Times New Roman"/>
-          <w:b/>
-          <w:bCs/>
-          <w:sz w:val="26"/>
-          <w:szCs w:val="26"/>
-        </w:rPr>
-      </w:pPr>
-      <w:bookmarkStart w:id="63" w:name="_Toc32020"/>
-      <w:r>
-        <w:rPr>
-          <w:rFonts w:ascii="Times New Roman" w:hAnsi="Times New Roman" w:cs="Times New Roman"/>
-          <w:b/>
-          <w:bCs/>
-          <w:sz w:val="26"/>
-          <w:szCs w:val="26"/>
-        </w:rPr>
-        <w:t>4.4 Nhận xét</w:t>
-      </w:r>
-      <w:bookmarkEnd w:id="63"/>
     </w:p>
     <w:p>
       <w:pPr>
@@ -15324,7 +15466,7 @@
           <w:szCs w:val="26"/>
         </w:rPr>
       </w:pPr>
-      <w:bookmarkStart w:id="64" w:name="_Toc32558"/>
+      <w:bookmarkStart w:id="63" w:name="_Toc32558"/>
       <w:r>
         <w:rPr>
           <w:b/>
@@ -15334,7 +15476,7 @@
         </w:rPr>
         <w:t>Thông tin ngữ cảnh bị mất:</w:t>
       </w:r>
-      <w:bookmarkEnd w:id="64"/>
+      <w:bookmarkEnd w:id="63"/>
     </w:p>
     <w:p>
       <w:pPr>
@@ -15348,7 +15490,7 @@
           <w:szCs w:val="26"/>
         </w:rPr>
       </w:pPr>
-      <w:bookmarkStart w:id="65" w:name="_Toc20708"/>
+      <w:bookmarkStart w:id="64" w:name="_Toc20708"/>
       <w:r>
         <w:rPr>
           <w:b/>
@@ -15429,7 +15571,7 @@
         </w:rPr>
         <w:t>. Điều này giúp chúng hiểu rõ hơn về nội dung và ý nghĩa của các câu trong văn bản.</w:t>
       </w:r>
-      <w:bookmarkEnd w:id="65"/>
+      <w:bookmarkEnd w:id="64"/>
     </w:p>
     <w:p>
       <w:pPr>
@@ -15443,7 +15585,7 @@
           <w:szCs w:val="26"/>
         </w:rPr>
       </w:pPr>
-      <w:bookmarkStart w:id="66" w:name="_Toc29541"/>
+      <w:bookmarkStart w:id="65" w:name="_Toc29541"/>
       <w:r>
         <w:rPr>
           <w:sz w:val="26"/>
@@ -15467,7 +15609,7 @@
         </w:rPr>
         <w:t>, một phương pháp thống kê truyền thống chỉ dựa trên tần suất xuất hiện của các từ mà không xem xét ngữ cảnh của chúng trong câu, mô hình có thể bị mất đi một phần khả năng hiểu ngữ cảnh sâu hơn. Điều này làm suy giảm hiệu suất của mô hình vì TF-IDF chỉ chú trọng đến việc tìm ra các từ có tần suất xuất hiện quan trọng, nhưng lại không phản ánh được mối quan hệ ngữ nghĩa giữa chúng.</w:t>
       </w:r>
-      <w:bookmarkEnd w:id="66"/>
+      <w:bookmarkEnd w:id="65"/>
     </w:p>
     <w:p>
       <w:pPr>
@@ -15486,7 +15628,7 @@
           <w:szCs w:val="26"/>
         </w:rPr>
       </w:pPr>
-      <w:bookmarkStart w:id="67" w:name="_Toc9704"/>
+      <w:bookmarkStart w:id="66" w:name="_Toc9704"/>
       <w:r>
         <w:rPr>
           <w:b/>
@@ -15496,7 +15638,7 @@
         </w:rPr>
         <w:t>Không phù hợp trong nghiên cứu này:</w:t>
       </w:r>
-      <w:bookmarkEnd w:id="67"/>
+      <w:bookmarkEnd w:id="66"/>
     </w:p>
     <w:p>
       <w:pPr>
@@ -15510,7 +15652,7 @@
           <w:szCs w:val="26"/>
         </w:rPr>
       </w:pPr>
-      <w:bookmarkStart w:id="68" w:name="_Toc23934"/>
+      <w:bookmarkStart w:id="67" w:name="_Toc23934"/>
       <w:r>
         <w:rPr>
           <w:sz w:val="26"/>
@@ -15518,7 +15660,7 @@
         </w:rPr>
         <w:t>TF-IDF hoạt động tốt khi các từ khóa riêng lẻ có thể mang nhiều ý nghĩa và đóng vai trò quan trọng trong phân loại, ví dụ trong các văn bản đơn giản, tin tức ngắn hoặc các bài toán phân loại truyền thống. Trong những trường hợp như vậy, TF-IDF có thể hữu ích vì nó giúp tách biệt các từ khóa quan trọng khỏi các từ phổ biến không quan trọng, do đó có thể hỗ trợ mô hình Transformer trong việc phân loại.</w:t>
       </w:r>
-      <w:bookmarkEnd w:id="68"/>
+      <w:bookmarkEnd w:id="67"/>
     </w:p>
     <w:p>
       <w:pPr>
@@ -15533,7 +15675,7 @@
           <w:szCs w:val="20"/>
         </w:rPr>
       </w:pPr>
-      <w:bookmarkStart w:id="69" w:name="_Toc12750"/>
+      <w:bookmarkStart w:id="68" w:name="_Toc12750"/>
       <w:r>
         <w:rPr>
           <w:sz w:val="26"/>
@@ -15549,7 +15691,7 @@
         <w:lastRenderedPageBreak/>
         <w:t>vậy khi thêm TF-IDF, nếu không được xử lý cẩn thận, có thể làm giảm khả năng của mô hình trong việc tận dụng ngữ nghĩa toàn cục.</w:t>
       </w:r>
-      <w:bookmarkEnd w:id="69"/>
+      <w:bookmarkEnd w:id="68"/>
       <w:r>
         <w:rPr>
           <w:rFonts w:asciiTheme="minorHAnsi" w:eastAsiaTheme="minorEastAsia" w:hAnsiTheme="minorHAnsi" w:cstheme="minorBidi"/>
@@ -15571,7 +15713,7 @@
           <w:szCs w:val="26"/>
         </w:rPr>
       </w:pPr>
-      <w:bookmarkStart w:id="70" w:name="_Toc19031"/>
+      <w:bookmarkStart w:id="69" w:name="_Toc19031"/>
       <w:r>
         <w:rPr>
           <w:sz w:val="26"/>
@@ -15579,33 +15721,33 @@
         </w:rPr>
         <w:t>Khi kết hợp TF-IDF, mô hình có thể bị dựa vào các đặc trưng về tần suất từ, khiến khả năng phân biệt dựa trên ngữ cảnh bị giảm sút. Điều này dẫn đến mô hình khó khăn hơn trong việc phát hiện đúng tin giả, nhất là những tin có nội dung dài và phức tạp.</w:t>
       </w:r>
+      <w:bookmarkEnd w:id="69"/>
+    </w:p>
+    <w:p>
+      <w:pPr>
+        <w:spacing w:before="120" w:after="120" w:line="360" w:lineRule="auto"/>
+        <w:jc w:val="both"/>
+        <w:outlineLvl w:val="0"/>
+        <w:rPr>
+          <w:rFonts w:ascii="Times New Roman" w:hAnsi="Times New Roman" w:cs="Times New Roman"/>
+          <w:b/>
+          <w:bCs/>
+          <w:sz w:val="26"/>
+          <w:szCs w:val="26"/>
+        </w:rPr>
+      </w:pPr>
+      <w:bookmarkStart w:id="70" w:name="_Toc27708"/>
+      <w:r>
+        <w:rPr>
+          <w:rFonts w:ascii="Times New Roman" w:hAnsi="Times New Roman" w:cs="Times New Roman"/>
+          <w:b/>
+          <w:bCs/>
+          <w:sz w:val="26"/>
+          <w:szCs w:val="26"/>
+        </w:rPr>
+        <w:t>4.5 Thảo luận</w:t>
+      </w:r>
       <w:bookmarkEnd w:id="70"/>
-    </w:p>
-    <w:p>
-      <w:pPr>
-        <w:spacing w:before="120" w:after="120" w:line="360" w:lineRule="auto"/>
-        <w:jc w:val="both"/>
-        <w:outlineLvl w:val="0"/>
-        <w:rPr>
-          <w:rFonts w:ascii="Times New Roman" w:hAnsi="Times New Roman" w:cs="Times New Roman"/>
-          <w:b/>
-          <w:bCs/>
-          <w:sz w:val="26"/>
-          <w:szCs w:val="26"/>
-        </w:rPr>
-      </w:pPr>
-      <w:bookmarkStart w:id="71" w:name="_Toc27708"/>
-      <w:r>
-        <w:rPr>
-          <w:rFonts w:ascii="Times New Roman" w:hAnsi="Times New Roman" w:cs="Times New Roman"/>
-          <w:b/>
-          <w:bCs/>
-          <w:sz w:val="26"/>
-          <w:szCs w:val="26"/>
-        </w:rPr>
-        <w:t>4.5 Thảo luận</w:t>
-      </w:r>
-      <w:bookmarkEnd w:id="71"/>
     </w:p>
     <w:p>
       <w:pPr>
@@ -15700,7 +15842,7 @@
         </w:rPr>
         <w:fldChar w:fldCharType="end"/>
       </w:r>
-      <w:bookmarkStart w:id="72" w:name="_Toc24913"/>
+      <w:bookmarkStart w:id="71" w:name="_Toc24913"/>
       <w:r>
         <w:rPr>
           <w:rFonts w:ascii="Times New Roman" w:hAnsi="Times New Roman" w:cs="Times New Roman"/>
@@ -15711,7 +15853,7 @@
         </w:rPr>
         <w:t>. So sánh kết quả dự đoán của các mô hình trên tập dữ liệu kiểm tra.</w:t>
       </w:r>
-      <w:bookmarkEnd w:id="72"/>
+      <w:bookmarkEnd w:id="71"/>
     </w:p>
     <w:tbl>
       <w:tblPr>
@@ -21081,38 +21223,38 @@
       <w:pPr>
         <w:pStyle w:val="CHUONG"/>
       </w:pPr>
-      <w:bookmarkStart w:id="73" w:name="_Toc58"/>
+      <w:bookmarkStart w:id="72" w:name="_Toc58"/>
       <w:r>
         <w:lastRenderedPageBreak/>
         <w:t>CHƯƠNG 5: KẾT LUẬN VÀ HƯỚNG PHÁT TRIỂN</w:t>
       </w:r>
+      <w:bookmarkEnd w:id="72"/>
+    </w:p>
+    <w:p>
+      <w:pPr>
+        <w:spacing w:before="120" w:after="120" w:line="360" w:lineRule="auto"/>
+        <w:jc w:val="both"/>
+        <w:outlineLvl w:val="0"/>
+        <w:rPr>
+          <w:rFonts w:ascii="Times New Roman" w:hAnsi="Times New Roman" w:cs="Times New Roman"/>
+          <w:b/>
+          <w:bCs/>
+          <w:sz w:val="26"/>
+          <w:szCs w:val="26"/>
+        </w:rPr>
+      </w:pPr>
+      <w:bookmarkStart w:id="73" w:name="_Toc25261"/>
+      <w:r>
+        <w:rPr>
+          <w:rFonts w:ascii="Times New Roman" w:hAnsi="Times New Roman" w:cs="Times New Roman"/>
+          <w:b/>
+          <w:bCs/>
+          <w:sz w:val="26"/>
+          <w:szCs w:val="26"/>
+        </w:rPr>
+        <w:t>5.1 Kết quả đạt được</w:t>
+      </w:r>
       <w:bookmarkEnd w:id="73"/>
-    </w:p>
-    <w:p>
-      <w:pPr>
-        <w:spacing w:before="120" w:after="120" w:line="360" w:lineRule="auto"/>
-        <w:jc w:val="both"/>
-        <w:outlineLvl w:val="0"/>
-        <w:rPr>
-          <w:rFonts w:ascii="Times New Roman" w:hAnsi="Times New Roman" w:cs="Times New Roman"/>
-          <w:b/>
-          <w:bCs/>
-          <w:sz w:val="26"/>
-          <w:szCs w:val="26"/>
-        </w:rPr>
-      </w:pPr>
-      <w:bookmarkStart w:id="74" w:name="_Toc25261"/>
-      <w:r>
-        <w:rPr>
-          <w:rFonts w:ascii="Times New Roman" w:hAnsi="Times New Roman" w:cs="Times New Roman"/>
-          <w:b/>
-          <w:bCs/>
-          <w:sz w:val="26"/>
-          <w:szCs w:val="26"/>
-        </w:rPr>
-        <w:t>5.1 Kết quả đạt được</w:t>
-      </w:r>
-      <w:bookmarkEnd w:id="74"/>
     </w:p>
     <w:p>
       <w:pPr>
@@ -21227,7 +21369,7 @@
           <w:szCs w:val="26"/>
         </w:rPr>
       </w:pPr>
-      <w:bookmarkStart w:id="75" w:name="_Toc32192"/>
+      <w:bookmarkStart w:id="74" w:name="_Toc32192"/>
       <w:r>
         <w:rPr>
           <w:rFonts w:ascii="Times New Roman" w:hAnsi="Times New Roman" w:cs="Times New Roman"/>
@@ -21238,7 +21380,7 @@
         </w:rPr>
         <w:t>5.2 Những điểm hạn chế</w:t>
       </w:r>
-      <w:bookmarkEnd w:id="75"/>
+      <w:bookmarkEnd w:id="74"/>
     </w:p>
     <w:p>
       <w:pPr>
@@ -21386,7 +21528,7 @@
           <w:szCs w:val="26"/>
         </w:rPr>
       </w:pPr>
-      <w:bookmarkStart w:id="76" w:name="_Toc19504"/>
+      <w:bookmarkStart w:id="75" w:name="_Toc19504"/>
       <w:r>
         <w:rPr>
           <w:rFonts w:ascii="Times New Roman" w:hAnsi="Times New Roman" w:cs="Times New Roman"/>
@@ -21397,7 +21539,7 @@
         </w:rPr>
         <w:t>5.3 Hướng phát triển</w:t>
       </w:r>
-      <w:bookmarkEnd w:id="76"/>
+      <w:bookmarkEnd w:id="75"/>
     </w:p>
     <w:p>
       <w:pPr>
@@ -21505,12 +21647,12 @@
       <w:pPr>
         <w:pStyle w:val="CHUONG"/>
       </w:pPr>
-      <w:bookmarkStart w:id="77" w:name="_Toc3348"/>
+      <w:bookmarkStart w:id="76" w:name="_Toc3348"/>
       <w:r>
         <w:lastRenderedPageBreak/>
         <w:t>TÀI LIỆU THAM KHẢO</w:t>
       </w:r>
-      <w:bookmarkEnd w:id="77"/>
+      <w:bookmarkEnd w:id="76"/>
     </w:p>
     <w:p>
       <w:pPr>

</xml_diff>

<commit_message>
update new report 25/10/2024
</commit_message>
<xml_diff>
--- a/Report/Draft/Huỳnh Anh Tuấn - Report.docx
+++ b/Report/Draft/Huỳnh Anh Tuấn - Report.docx
@@ -7613,10 +7613,54 @@
       </w:pPr>
       <w:r>
         <w:rPr>
-          <w:sz w:val="26"/>
-          <w:szCs w:val="26"/>
-        </w:rPr>
-        <w:t xml:space="preserve">Mô hình Transformer bao gồm hai thành phần chính: </w:t>
+          <w:b/>
+          <w:bCs/>
+          <w:sz w:val="26"/>
+          <w:szCs w:val="26"/>
+        </w:rPr>
+        <w:t>Hình 1</w:t>
+      </w:r>
+      <w:r>
+        <w:rPr>
+          <w:sz w:val="26"/>
+          <w:szCs w:val="26"/>
+        </w:rPr>
+        <w:t xml:space="preserve"> mô tả sơ đồ hoạt động của m</w:t>
+      </w:r>
+      <w:r>
+        <w:rPr>
+          <w:sz w:val="26"/>
+          <w:szCs w:val="26"/>
+        </w:rPr>
+        <w:t>ô hình Transformer</w:t>
+      </w:r>
+      <w:r>
+        <w:rPr>
+          <w:sz w:val="26"/>
+          <w:szCs w:val="26"/>
+        </w:rPr>
+        <w:t>, trong đó</w:t>
+      </w:r>
+      <w:r>
+        <w:rPr>
+          <w:sz w:val="26"/>
+          <w:szCs w:val="26"/>
+        </w:rPr>
+        <w:t xml:space="preserve"> bao gồm hai thành phần chính</w:t>
+      </w:r>
+      <w:r>
+        <w:rPr>
+          <w:sz w:val="26"/>
+          <w:szCs w:val="26"/>
+        </w:rPr>
+        <w:t xml:space="preserve"> là</w:t>
+      </w:r>
+      <w:r>
+        <w:rPr>
+          <w:sz w:val="26"/>
+          <w:szCs w:val="26"/>
+        </w:rPr>
+        <w:t xml:space="preserve">: </w:t>
       </w:r>
     </w:p>
     <w:p>
@@ -7646,7 +7690,15 @@
           <w:sz w:val="26"/>
           <w:szCs w:val="26"/>
         </w:rPr>
-        <w:t xml:space="preserve">: Encoder nhận vào một chuỗi các từ và chuyển đổi chúng thành các vector ngữ nghĩa. Mỗi encoder được tạo thành từ nhiều lớp xếp chồng lên nhau, với hai thành phần chính trong mỗi lớp: cơ chế tự chú ý (self-attention) và mạng nơ-ron truyền thẳng (feedforward neural network). Cơ chế tự chú ý giúp mô hình tập trung vào các từ quan trọng trong chuỗi trong khi lọc bỏ những từ ít liên quan hơn. Sau đó, mạng nơ-ron truyền thẳng sẽ xử lý các vector đã được điều chỉnh theo trọng số chú ý để tạo ra các biểu diễn ngữ nghĩa sâu hơn. </w:t>
+        <w:t xml:space="preserve">: Encoder nhận vào một chuỗi các từ và chuyển đổi chúng thành các vector ngữ nghĩa. Mỗi encoder được tạo thành từ nhiều lớp xếp chồng lên nhau, với hai thành phần chính trong mỗi lớp: cơ chế tự chú ý (self-attention) và mạng nơ-ron truyền thẳng (feedforward neural network). Cơ chế tự chú ý giúp mô hình tập trung vào các từ quan trọng trong chuỗi trong khi lọc bỏ những từ ít liên </w:t>
+      </w:r>
+      <w:r>
+        <w:rPr>
+          <w:sz w:val="26"/>
+          <w:szCs w:val="26"/>
+        </w:rPr>
+        <w:lastRenderedPageBreak/>
+        <w:t xml:space="preserve">quan hơn. Sau đó, mạng nơ-ron truyền thẳng sẽ xử lý các vector đã được điều chỉnh theo trọng số chú ý để tạo ra các biểu diễn ngữ nghĩa sâu hơn. </w:t>
       </w:r>
     </w:p>
     <w:p>
@@ -7669,7 +7721,6 @@
           <w:sz w:val="26"/>
           <w:szCs w:val="26"/>
         </w:rPr>
-        <w:lastRenderedPageBreak/>
         <w:t>Decoder</w:t>
       </w:r>
       <w:r>
@@ -7894,7 +7945,15 @@
           <w:sz w:val="26"/>
           <w:szCs w:val="26"/>
         </w:rPr>
-        <w:t xml:space="preserve"> Trong nhiệm vụ này, một số từ trong câu được thay thế bằng ký hiệu [MASK], và mô hình cần dự đoán các từ bị ẩn dựa trên ngữ cảnh xung quanh. Điều này giúp mô hình học cách hiểu ý nghĩa của các từ trong câu mà không có đầy đủ thông tin, từ đó cải thiện khả năng nắm bắt ý nghĩa của từ trong nhiều tình huống khác nhau.</w:t>
+        <w:t xml:space="preserve"> Trong nhiệm vụ này, một số từ trong câu được thay thế bằng ký hiệu [MASK], và mô hình cần dự đoán các từ bị ẩn dựa trên ngữ cảnh xung quanh. Điều này giúp mô hình học cách hiểu ý nghĩa của các từ </w:t>
+      </w:r>
+      <w:r>
+        <w:rPr>
+          <w:sz w:val="26"/>
+          <w:szCs w:val="26"/>
+        </w:rPr>
+        <w:lastRenderedPageBreak/>
+        <w:t>trong câu mà không có đầy đủ thông tin, từ đó cải thiện khả năng nắm bắt ý nghĩa của từ trong nhiều tình huống khác nhau.</w:t>
       </w:r>
     </w:p>
     <w:p>
@@ -7917,7 +7976,6 @@
           <w:sz w:val="26"/>
           <w:szCs w:val="26"/>
         </w:rPr>
-        <w:lastRenderedPageBreak/>
         <w:t>Dự đoán Câu Kế Tiếp (NSP):</w:t>
       </w:r>
       <w:r>
@@ -8560,7 +8618,32 @@
           <w:sz w:val="26"/>
           <w:szCs w:val="26"/>
         </w:rPr>
-        <w:t>Hệ thống của chúng tôi được chia thành bốn giai đoạn chính, được thể hiện tổng quát trong Hình 1: (1) Thu thập dữ liệu, (2) Xử lý dữ liệu, (3) Huấn luyện mô hình, và (4) Đánh giá mô hình.</w:t>
+        <w:t xml:space="preserve">Hệ thống của chúng tôi được chia thành bốn giai đoạn chính, được thể hiện tổng quát trong </w:t>
+      </w:r>
+      <w:r>
+        <w:rPr>
+          <w:b/>
+          <w:bCs/>
+          <w:sz w:val="26"/>
+          <w:szCs w:val="26"/>
+        </w:rPr>
+        <w:t xml:space="preserve">Hình </w:t>
+      </w:r>
+      <w:r>
+        <w:rPr>
+          <w:b/>
+          <w:bCs/>
+          <w:sz w:val="26"/>
+          <w:szCs w:val="26"/>
+        </w:rPr>
+        <w:t>2</w:t>
+      </w:r>
+      <w:r>
+        <w:rPr>
+          <w:sz w:val="26"/>
+          <w:szCs w:val="26"/>
+        </w:rPr>
+        <w:t>: (1) Thu thập dữ liệu, (2) Xử lý dữ liệu, (3) Huấn luyện mô hình, và (4) Đánh giá mô hình.</w:t>
       </w:r>
     </w:p>
     <w:p>
@@ -8909,7 +8992,32 @@
           <w:sz w:val="26"/>
           <w:szCs w:val="26"/>
         </w:rPr>
-        <w:t>Sau khi chọn lọc các nguồn dữ liệu cần thiết, chúng tôi đã sử dụng Selenium để thu thập dữ liệu tự động, mô phỏng các hành động của người dùng như duyệt trang web và trích xuất dữ liệu. Cuối cùng, chúng tôi đã thu thập được hai tập dữ liệu: một cho tin tức thật và một cho tin tức giả, như được minh họa trong Hình 2.</w:t>
+        <w:t xml:space="preserve">Sau khi chọn lọc các nguồn dữ liệu cần thiết, chúng tôi đã sử dụng Selenium để thu thập dữ liệu tự động, mô phỏng các hành động của người dùng như duyệt trang web và trích xuất dữ liệu. Cuối cùng, chúng tôi đã thu thập được hai tập dữ liệu: một cho tin tức thật và một cho tin tức giả, như được minh họa trong </w:t>
+      </w:r>
+      <w:r>
+        <w:rPr>
+          <w:b/>
+          <w:bCs/>
+          <w:sz w:val="26"/>
+          <w:szCs w:val="26"/>
+        </w:rPr>
+        <w:t xml:space="preserve">Hình </w:t>
+      </w:r>
+      <w:r>
+        <w:rPr>
+          <w:b/>
+          <w:bCs/>
+          <w:sz w:val="26"/>
+          <w:szCs w:val="26"/>
+        </w:rPr>
+        <w:t>3</w:t>
+      </w:r>
+      <w:r>
+        <w:rPr>
+          <w:sz w:val="26"/>
+          <w:szCs w:val="26"/>
+        </w:rPr>
+        <w:t>.</w:t>
       </w:r>
     </w:p>
     <w:p>
@@ -9460,7 +9568,32 @@
           <w:szCs w:val="26"/>
         </w:rPr>
         <w:lastRenderedPageBreak/>
-        <w:t xml:space="preserve">Sau khi hoàn thành quá trình xử lý dữ liệu qua các bước trên, chúng tôi đã thu thập được hai tập dữ liệu chính: tin thật và tin giả. Mỗi tập dữ liệu chứa hai trường thông tin đã chọn là nội dung tin tức và nhãn phân loại tương ứng, như minh họa ở Hình 3. </w:t>
+        <w:t xml:space="preserve">Sau khi hoàn thành quá trình xử lý dữ liệu qua các bước trên, chúng tôi đã thu thập được hai tập dữ liệu chính: tin thật và tin giả. Mỗi tập dữ liệu chứa hai trường thông tin đã chọn là nội dung tin tức và nhãn phân loại tương ứng, như minh họa ở </w:t>
+      </w:r>
+      <w:r>
+        <w:rPr>
+          <w:b/>
+          <w:bCs/>
+          <w:sz w:val="26"/>
+          <w:szCs w:val="26"/>
+        </w:rPr>
+        <w:t xml:space="preserve">Hình </w:t>
+      </w:r>
+      <w:r>
+        <w:rPr>
+          <w:b/>
+          <w:bCs/>
+          <w:sz w:val="26"/>
+          <w:szCs w:val="26"/>
+        </w:rPr>
+        <w:t>4</w:t>
+      </w:r>
+      <w:r>
+        <w:rPr>
+          <w:sz w:val="26"/>
+          <w:szCs w:val="26"/>
+        </w:rPr>
+        <w:t xml:space="preserve">. </w:t>
       </w:r>
     </w:p>
     <w:p>
@@ -9619,7 +9752,32 @@
           <w:sz w:val="26"/>
           <w:szCs w:val="26"/>
         </w:rPr>
-        <w:t>Tuy nhiên số lượng mẫu tin giả có số lượng ít hơn đáng kể so với số lượng tin thật (như được thể hiện trong biểu đồ ở Hình 4 với nhãn 0 là tin thật và nhãn 1 là tin giả). Điều này có thể dẫn đến sự thiên lệch trong quá trình huấn luyện mô hình và kết quả không chính xác. Để giải quyết vấn đề này, chúng tôi đã thực hiện hai giải pháp:</w:t>
+        <w:t xml:space="preserve">Tuy nhiên số lượng mẫu tin giả có số lượng ít hơn đáng kể so với số lượng tin thật (như được thể hiện trong biểu đồ ở </w:t>
+      </w:r>
+      <w:r>
+        <w:rPr>
+          <w:b/>
+          <w:bCs/>
+          <w:sz w:val="26"/>
+          <w:szCs w:val="26"/>
+        </w:rPr>
+        <w:t xml:space="preserve">Hình </w:t>
+      </w:r>
+      <w:r>
+        <w:rPr>
+          <w:b/>
+          <w:bCs/>
+          <w:sz w:val="26"/>
+          <w:szCs w:val="26"/>
+        </w:rPr>
+        <w:t>5</w:t>
+      </w:r>
+      <w:r>
+        <w:rPr>
+          <w:sz w:val="26"/>
+          <w:szCs w:val="26"/>
+        </w:rPr>
+        <w:t xml:space="preserve"> với nhãn 0 là tin thật và nhãn 1 là tin giả). Điều này có thể dẫn đến sự thiên lệch trong quá trình huấn luyện mô hình và kết quả không chính xác. Để giải quyết vấn đề này, chúng tôi đã thực hiện hai giải pháp:</w:t>
       </w:r>
     </w:p>
     <w:p>
@@ -9857,7 +10015,32 @@
           <w:sz w:val="26"/>
           <w:szCs w:val="26"/>
         </w:rPr>
-        <w:t>Biểu đồ Hình 5 thể hiện tỷ lệ của hai nhãn dữ liệu sau khi thực hiện hai giải pháp trên để cân bằng (nhãn 0 là tin thật và nhãn 1 là tin giả). Việc cân bằng các nhãn giúp đảm bảo rằng mô hình không bị thiên lệch về lớp số lượng nhiều hơn, giúp nâng cao độ chính xác trong việc phân loại cả hai loại tin tức. Điều này giúp mô hình đưa ra kết quả phân loại đáng tin cậy và chính xác hơn so với khi dữ liệu bị mất cân bằng.</w:t>
+        <w:t xml:space="preserve">Biểu đồ </w:t>
+      </w:r>
+      <w:r>
+        <w:rPr>
+          <w:b/>
+          <w:bCs/>
+          <w:sz w:val="26"/>
+          <w:szCs w:val="26"/>
+        </w:rPr>
+        <w:t xml:space="preserve">Hình </w:t>
+      </w:r>
+      <w:r>
+        <w:rPr>
+          <w:b/>
+          <w:bCs/>
+          <w:sz w:val="26"/>
+          <w:szCs w:val="26"/>
+        </w:rPr>
+        <w:t>6</w:t>
+      </w:r>
+      <w:r>
+        <w:rPr>
+          <w:sz w:val="26"/>
+          <w:szCs w:val="26"/>
+        </w:rPr>
+        <w:t xml:space="preserve"> thể hiện tỷ lệ của hai nhãn dữ liệu sau khi thực hiện hai giải pháp trên để cân bằng (nhãn 0 là tin thật và nhãn 1 là tin giả). Việc cân bằng các nhãn giúp đảm bảo rằng mô hình không bị thiên lệch về lớp số lượng nhiều hơn, giúp nâng cao độ chính xác trong việc phân loại cả hai loại tin tức. Điều này giúp mô hình đưa ra kết quả phân loại đáng tin cậy và chính xác hơn so với khi dữ liệu bị mất cân bằng.</w:t>
       </w:r>
     </w:p>
     <w:p>
@@ -10519,10 +10702,38 @@
       <w:r>
         <w:rPr>
           <w:rFonts w:ascii="Times New Roman" w:hAnsi="Times New Roman" w:cs="Times New Roman"/>
-          <w:sz w:val="26"/>
-          <w:szCs w:val="26"/>
-        </w:rPr>
-        <w:t>Hình 7 và Hình 8 thể hiện tần suất của các từ xuất hiện trong các tin tin tức thật và giả trong tập dữ liệu mà chúng tôi đã thu thập</w:t>
+          <w:b/>
+          <w:bCs/>
+          <w:sz w:val="26"/>
+          <w:szCs w:val="26"/>
+        </w:rPr>
+        <w:t>Hình 7</w:t>
+      </w:r>
+      <w:r>
+        <w:rPr>
+          <w:rFonts w:ascii="Times New Roman" w:hAnsi="Times New Roman" w:cs="Times New Roman"/>
+          <w:sz w:val="26"/>
+          <w:szCs w:val="26"/>
+        </w:rPr>
+        <w:t xml:space="preserve"> và </w:t>
+      </w:r>
+      <w:r>
+        <w:rPr>
+          <w:rFonts w:ascii="Times New Roman" w:hAnsi="Times New Roman" w:cs="Times New Roman"/>
+          <w:b/>
+          <w:bCs/>
+          <w:sz w:val="26"/>
+          <w:szCs w:val="26"/>
+        </w:rPr>
+        <w:t>Hình 8</w:t>
+      </w:r>
+      <w:r>
+        <w:rPr>
+          <w:rFonts w:ascii="Times New Roman" w:hAnsi="Times New Roman" w:cs="Times New Roman"/>
+          <w:sz w:val="26"/>
+          <w:szCs w:val="26"/>
+        </w:rPr>
+        <w:t xml:space="preserve"> thể hiện tần suất của các từ xuất hiện trong các tin tin tức thật và giả trong tập dữ liệu mà chúng tôi đã thu thập</w:t>
       </w:r>
       <w:bookmarkEnd w:id="36"/>
       <w:r>
@@ -10619,7 +10830,23 @@
           <w:sz w:val="26"/>
           <w:szCs w:val="26"/>
         </w:rPr>
-        <w:t>Ví dụ dữ liệu huấn luyện có các tin tức về bệnh bạch hầu như: “Hà Nội triển khai các biện pháp đề phòng bệnh bạch hầu xâm nhập” và “</w:t>
+        <w:t xml:space="preserve">Ví dụ </w:t>
+      </w:r>
+      <w:r>
+        <w:rPr>
+          <w:rFonts w:ascii="Times New Roman" w:eastAsia="SimSun" w:hAnsi="Times New Roman" w:cs="Times New Roman"/>
+          <w:sz w:val="26"/>
+          <w:szCs w:val="26"/>
+        </w:rPr>
+        <w:t xml:space="preserve">như trong </w:t>
+      </w:r>
+      <w:r>
+        <w:rPr>
+          <w:rFonts w:ascii="Times New Roman" w:eastAsia="SimSun" w:hAnsi="Times New Roman" w:cs="Times New Roman"/>
+          <w:sz w:val="26"/>
+          <w:szCs w:val="26"/>
+        </w:rPr>
+        <w:t>dữ liệu huấn luyện có các tin tức về bệnh bạch hầu như: “Hà Nội triển khai các biện pháp đề phòng bệnh bạch hầu xâm nhập” và “</w:t>
       </w:r>
       <w:r>
         <w:rPr>
@@ -10629,7 +10856,7 @@
           <w:szCs w:val="26"/>
           <w:shd w:val="clear" w:color="auto" w:fill="FFFFFF"/>
         </w:rPr>
-        <w:t xml:space="preserve">Trong 6 tháng đầu năm 2024, Việt Nam ghi nhận 5 trường hợp mắc bệnh bạch hầu” là những thông tin chính xác. Trong khi đó “Tin sốc bệnh bạch hầu bùng phát với mức độ nguy hiểm chưa từng có, hàng trăm ca lây nhiễm mới ở Hà Nội.” là thông tin giả. Tin này đã dựa vào một dịch bệnh đang xảy ra trong thực tế sau đó phóng đại sự thật với các cụm từ như </w:t>
+        <w:t xml:space="preserve">Trong 6 tháng đầu năm 2024, Việt Nam ghi nhận 5 trường hợp mắc bệnh bạch hầu” là những thông tin chính xác. Trong khi đó </w:t>
       </w:r>
       <w:r>
         <w:rPr>
@@ -10637,7 +10864,7 @@
           <w:sz w:val="26"/>
           <w:szCs w:val="26"/>
         </w:rPr>
-        <w:t>“tin sốc”, “hàng trăm người”, “mức độ nguy hiểm chưa từng có”,…</w:t>
+        <w:t>“Sốc, hiện tượng chưa từng thấy. Hàng nghìn người xếp hàng chờ xét nghiệm bệnh bạch hầu”</w:t>
       </w:r>
       <w:r>
         <w:rPr>
@@ -10647,170 +10874,131 @@
           <w:szCs w:val="26"/>
           <w:shd w:val="clear" w:color="auto" w:fill="FFFFFF"/>
         </w:rPr>
+        <w:t xml:space="preserve"> là thông tin giả. Tin này đã dựa vào một dịch bệnh đang xảy ra trong thực tế sau đó phóng đại sự thật với các cụm từ như </w:t>
+      </w:r>
+      <w:r>
+        <w:rPr>
+          <w:rFonts w:ascii="Times New Roman" w:eastAsia="SimSun" w:hAnsi="Times New Roman" w:cs="Times New Roman"/>
+          <w:sz w:val="26"/>
+          <w:szCs w:val="26"/>
+        </w:rPr>
+        <w:t xml:space="preserve">“sốc”, “hàng </w:t>
+      </w:r>
+      <w:r>
+        <w:rPr>
+          <w:rFonts w:ascii="Times New Roman" w:eastAsia="SimSun" w:hAnsi="Times New Roman" w:cs="Times New Roman"/>
+          <w:sz w:val="26"/>
+          <w:szCs w:val="26"/>
+        </w:rPr>
+        <w:t>nghìn</w:t>
+      </w:r>
+      <w:r>
+        <w:rPr>
+          <w:rFonts w:ascii="Times New Roman" w:eastAsia="SimSun" w:hAnsi="Times New Roman" w:cs="Times New Roman"/>
+          <w:sz w:val="26"/>
+          <w:szCs w:val="26"/>
+        </w:rPr>
+        <w:t xml:space="preserve"> người”, “</w:t>
+      </w:r>
+      <w:r>
+        <w:rPr>
+          <w:rFonts w:ascii="Times New Roman" w:eastAsia="SimSun" w:hAnsi="Times New Roman" w:cs="Times New Roman"/>
+          <w:sz w:val="26"/>
+          <w:szCs w:val="26"/>
+        </w:rPr>
+        <w:t>hiện tượng chưa từng thấy</w:t>
+      </w:r>
+      <w:r>
+        <w:rPr>
+          <w:rFonts w:ascii="Times New Roman" w:eastAsia="SimSun" w:hAnsi="Times New Roman" w:cs="Times New Roman"/>
+          <w:sz w:val="26"/>
+          <w:szCs w:val="26"/>
+        </w:rPr>
+        <w:t>”,…</w:t>
+      </w:r>
+      <w:r>
+        <w:rPr>
+          <w:rFonts w:ascii="Times New Roman" w:eastAsia="NotoSerif" w:hAnsi="Times New Roman" w:cs="Times New Roman"/>
+          <w:color w:val="333333"/>
+          <w:sz w:val="26"/>
+          <w:szCs w:val="26"/>
+          <w:shd w:val="clear" w:color="auto" w:fill="FFFFFF"/>
+        </w:rPr>
         <w:t xml:space="preserve"> </w:t>
       </w:r>
       <w:r>
         <w:rPr>
+          <w:rFonts w:ascii="Times New Roman" w:eastAsia="NotoSerif" w:hAnsi="Times New Roman" w:cs="Times New Roman"/>
+          <w:color w:val="333333"/>
+          <w:sz w:val="26"/>
+          <w:szCs w:val="26"/>
+          <w:shd w:val="clear" w:color="auto" w:fill="FFFFFF"/>
+        </w:rPr>
+        <w:t xml:space="preserve">Đây </w:t>
+      </w:r>
+      <w:r>
+        <w:rPr>
           <w:rFonts w:ascii="Times New Roman" w:eastAsia="SimSun" w:hAnsi="Times New Roman" w:cs="Times New Roman"/>
           <w:sz w:val="26"/>
           <w:szCs w:val="26"/>
         </w:rPr>
-        <w:t xml:space="preserve">là các câu từ thường xuyên xuất hiện trong tin giả và hiếm khi xuất hiện trong các tin thật, chính thống. </w:t>
-      </w:r>
-    </w:p>
-    <w:p>
-      <w:pPr>
+        <w:t xml:space="preserve">là </w:t>
+      </w:r>
+      <w:r>
+        <w:rPr>
+          <w:rFonts w:ascii="Times New Roman" w:eastAsia="SimSun" w:hAnsi="Times New Roman" w:cs="Times New Roman"/>
+          <w:sz w:val="26"/>
+          <w:szCs w:val="26"/>
+        </w:rPr>
+        <w:t>những ngôn</w:t>
+      </w:r>
+      <w:r>
+        <w:rPr>
+          <w:rFonts w:ascii="Times New Roman" w:eastAsia="SimSun" w:hAnsi="Times New Roman" w:cs="Times New Roman"/>
+          <w:sz w:val="26"/>
+          <w:szCs w:val="26"/>
+        </w:rPr>
+        <w:t xml:space="preserve"> từ thường xuyên xuất hiện trong tin giả</w:t>
+      </w:r>
+      <w:r>
+        <w:rPr>
+          <w:rFonts w:ascii="Times New Roman" w:eastAsia="SimSun" w:hAnsi="Times New Roman" w:cs="Times New Roman"/>
+          <w:sz w:val="26"/>
+          <w:szCs w:val="26"/>
+        </w:rPr>
+        <w:t>,</w:t>
+      </w:r>
+      <w:r>
+        <w:rPr>
+          <w:rFonts w:ascii="Times New Roman" w:eastAsia="SimSun" w:hAnsi="Times New Roman" w:cs="Times New Roman"/>
+          <w:sz w:val="26"/>
+          <w:szCs w:val="26"/>
+        </w:rPr>
+        <w:t xml:space="preserve"> nhằm tạo ra các thông tin có ngữ nghĩa </w:t>
+      </w:r>
+      <w:r>
+        <w:rPr>
+          <w:rFonts w:ascii="Times New Roman" w:eastAsia="SimSun" w:hAnsi="Times New Roman" w:cs="Times New Roman"/>
+          <w:sz w:val="26"/>
+          <w:szCs w:val="26"/>
+        </w:rPr>
+        <w:t>giật gân, gây sốc, đánh vào tâm lý của người đọc để được lan truyền nhanh chóng</w:t>
+      </w:r>
+      <w:r>
+        <w:rPr>
+          <w:rFonts w:ascii="Times New Roman" w:eastAsia="SimSun" w:hAnsi="Times New Roman" w:cs="Times New Roman"/>
+          <w:sz w:val="26"/>
+          <w:szCs w:val="26"/>
+        </w:rPr>
+        <w:t xml:space="preserve"> và hiếm khi xuất hiện trong các tin thật, chính thống. </w:t>
+      </w:r>
+    </w:p>
+    <w:p>
+      <w:pPr>
+        <w:keepNext/>
         <w:spacing w:before="120" w:after="120" w:line="360" w:lineRule="auto"/>
         <w:ind w:firstLine="720"/>
         <w:jc w:val="both"/>
-        <w:rPr>
-          <w:rFonts w:ascii="Times New Roman" w:eastAsia="SimSun" w:hAnsi="Times New Roman" w:cs="Times New Roman"/>
-          <w:sz w:val="26"/>
-          <w:szCs w:val="26"/>
-        </w:rPr>
-      </w:pPr>
-      <w:r>
-        <w:rPr>
-          <w:rFonts w:ascii="Times New Roman" w:eastAsia="NotoSerif" w:hAnsi="Times New Roman" w:cs="Times New Roman"/>
-          <w:color w:val="333333"/>
-          <w:sz w:val="26"/>
-          <w:szCs w:val="26"/>
-          <w:shd w:val="clear" w:color="auto" w:fill="FFFFFF"/>
-        </w:rPr>
-        <w:t>Qua quá trình huấn luyện, m</w:t>
-      </w:r>
-      <w:r>
-        <w:rPr>
-          <w:rFonts w:ascii="Times New Roman" w:eastAsia="SimSun" w:hAnsi="Times New Roman" w:cs="Times New Roman"/>
-          <w:sz w:val="26"/>
-          <w:szCs w:val="26"/>
-        </w:rPr>
-        <w:t>ô hình học cách phân biệt giữa cách sử dụng ngôn ngữ và cấu trúc câu điển hình của tin thật và tin giả. Khi đó mô hình nhận ra rằng tin giả thường có ngữ nghĩa nhấn mạnh tác động tiêu cực, cường điệu hóa vấn đề nhằm tạo sự hoang mang, bàn tán của dư luận trên mạng xã hội.</w:t>
-      </w:r>
-    </w:p>
-    <w:p>
-      <w:pPr>
-        <w:spacing w:before="120" w:after="120" w:line="360" w:lineRule="auto"/>
-        <w:ind w:firstLine="720"/>
-        <w:jc w:val="both"/>
-        <w:rPr>
-          <w:rFonts w:ascii="Times New Roman" w:hAnsi="Times New Roman" w:cs="Times New Roman"/>
-          <w:sz w:val="26"/>
-          <w:szCs w:val="26"/>
-        </w:rPr>
-      </w:pPr>
-      <w:r>
-        <w:rPr>
-          <w:rFonts w:ascii="Times New Roman" w:eastAsia="SimSun" w:hAnsi="Times New Roman" w:cs="Times New Roman"/>
-          <w:sz w:val="26"/>
-          <w:szCs w:val="26"/>
-        </w:rPr>
-        <w:t>Khi mô hình gặp một tin mới, chẳng hạn như là “Sốc, hiện tượng chưa từng thấy. Hàng nghìn người xếp hàng chờ xét nghiệm bệnh bạch hầu”, mô hình sẽ d</w:t>
-      </w:r>
-      <w:r>
-        <w:rPr>
-          <w:rFonts w:ascii="Times New Roman" w:hAnsi="Times New Roman" w:cs="Times New Roman"/>
-          <w:sz w:val="26"/>
-          <w:szCs w:val="26"/>
-        </w:rPr>
-        <w:t>ựa trên những gì đã học để phân tích. Các cụm từ như "sốc", "hàng nghìn người", “hiện tượng chưa từng thấy” là những dấu hiệu chỉ ra rằng câu này có ngữ nghĩa cường điệu, ngữ cảnh của câu cũng cho thấy đây là tin thu hút sự chú ý. Vì vậy, mô hình có xu hướng dự đoán rằng tin mới này là "Giả", dựa trên sự tương đồng về cấu trúc và ngữ nghĩa với các mấu tin giả đã được huấn luyện trước đó.</w:t>
-      </w:r>
-    </w:p>
-    <w:p>
-      <w:pPr>
-        <w:spacing w:before="120" w:after="120" w:line="360" w:lineRule="auto"/>
-        <w:ind w:firstLine="720"/>
-        <w:jc w:val="both"/>
-        <w:rPr>
-          <w:rFonts w:ascii="Times New Roman" w:hAnsi="Times New Roman" w:cs="Times New Roman"/>
-          <w:sz w:val="26"/>
-          <w:szCs w:val="26"/>
-        </w:rPr>
-      </w:pPr>
-      <w:r>
-        <w:rPr>
-          <w:rFonts w:ascii="Times New Roman" w:hAnsi="Times New Roman" w:cs="Times New Roman"/>
-          <w:sz w:val="26"/>
-          <w:szCs w:val="26"/>
-        </w:rPr>
-        <w:t xml:space="preserve">Đối với các mô hình Transformer khi được kết hợp với TF-IDF, mô hình sẽ được kết hợp thêm với tần suất xuất hiện của các từ trong văn bản. TF-IDF sẽ bổ sung thêm một lớp thông tin về tần suất từ, giúp mô hình nhận diện rõ hơn những cụm từ thường xuyên xuất hiện trong tin giả. Điều này cho phép mô hình phân loại tin tức chính xác hơn, đặc biệt trong các trường hợp có nhiều yếu tố ngữ nghĩa giống nhau giữa tin thật và tin giả, nhưng sự khác biệt nằm ở tần suất xuất hiện của các từ quan trọng. Những từ như “sốc”, “nguy hiểm chưa từng có”, hoặc “hàng trăm người” thường xuất hiện trong tin giả sẽ có tần suất cao hơn trong các tài liệu thuộc lớp tin giả. Từ đó mô hình có thêm khả năng nhận </w:t>
-      </w:r>
-      <w:r>
-        <w:rPr>
-          <w:rFonts w:ascii="Times New Roman" w:hAnsi="Times New Roman" w:cs="Times New Roman"/>
-          <w:sz w:val="26"/>
-          <w:szCs w:val="26"/>
-        </w:rPr>
-        <w:lastRenderedPageBreak/>
-        <w:t>biết những đặc điểm cốt lõi trong ngữ cảnh và tần suất từ khóa, và đưa ra dự đoán cuối cùng.</w:t>
-      </w:r>
-    </w:p>
-    <w:p>
-      <w:pPr>
-        <w:spacing w:before="120" w:after="120" w:line="360" w:lineRule="auto"/>
-        <w:jc w:val="both"/>
-        <w:outlineLvl w:val="0"/>
-        <w:rPr>
-          <w:rFonts w:ascii="Times New Roman" w:hAnsi="Times New Roman" w:cs="Times New Roman"/>
-          <w:b/>
-          <w:bCs/>
-          <w:sz w:val="26"/>
-          <w:szCs w:val="26"/>
-        </w:rPr>
-      </w:pPr>
-      <w:r>
-        <w:rPr>
-          <w:rFonts w:ascii="Times New Roman" w:hAnsi="Times New Roman" w:cs="Times New Roman"/>
-          <w:b/>
-          <w:bCs/>
-          <w:sz w:val="26"/>
-          <w:szCs w:val="26"/>
-        </w:rPr>
-        <w:t>3.</w:t>
-      </w:r>
-      <w:r>
-        <w:rPr>
-          <w:rFonts w:ascii="Times New Roman" w:hAnsi="Times New Roman" w:cs="Times New Roman"/>
-          <w:b/>
-          <w:bCs/>
-          <w:sz w:val="26"/>
-          <w:szCs w:val="26"/>
-        </w:rPr>
-        <w:t>7</w:t>
-      </w:r>
-      <w:r>
-        <w:rPr>
-          <w:rFonts w:ascii="Times New Roman" w:hAnsi="Times New Roman" w:cs="Times New Roman"/>
-          <w:b/>
-          <w:bCs/>
-          <w:sz w:val="26"/>
-          <w:szCs w:val="26"/>
-        </w:rPr>
-        <w:t xml:space="preserve"> Ví dụ</w:t>
-      </w:r>
-      <w:r>
-        <w:rPr>
-          <w:rFonts w:ascii="Times New Roman" w:hAnsi="Times New Roman" w:cs="Times New Roman"/>
-          <w:b/>
-          <w:bCs/>
-          <w:sz w:val="26"/>
-          <w:szCs w:val="26"/>
-        </w:rPr>
-        <w:t xml:space="preserve"> cụ thể</w:t>
-      </w:r>
-    </w:p>
-    <w:p>
-      <w:pPr>
-        <w:spacing w:before="120" w:after="120" w:line="360" w:lineRule="auto"/>
-        <w:jc w:val="center"/>
-        <w:outlineLvl w:val="0"/>
-        <w:rPr>
-          <w:rFonts w:ascii="Times New Roman" w:hAnsi="Times New Roman" w:cs="Times New Roman"/>
-          <w:b/>
-          <w:bCs/>
-          <w:sz w:val="26"/>
-          <w:szCs w:val="26"/>
-        </w:rPr>
       </w:pPr>
       <w:r>
         <w:rPr>
@@ -10822,10 +11010,10 @@
           <w:szCs w:val="26"/>
         </w:rPr>
         <w:drawing>
-          <wp:inline distT="0" distB="0" distL="0" distR="0" wp14:anchorId="71E8348A" wp14:editId="2738EFC3">
-            <wp:extent cx="5323180" cy="3920837"/>
-            <wp:effectExtent l="0" t="0" r="0" b="3810"/>
-            <wp:docPr id="4" name="Picture 4" descr="A diagram of a computer code&#10;&#10;Description automatically generated with medium confidence"/>
+          <wp:inline distT="0" distB="0" distL="0" distR="0" wp14:anchorId="2D60D640" wp14:editId="770822A6">
+            <wp:extent cx="5514099" cy="4061460"/>
+            <wp:effectExtent l="0" t="0" r="0" b="0"/>
+            <wp:docPr id="8" name="Picture 8" descr="A diagram of a computer&#10;&#10;Description automatically generated with medium confidence"/>
             <wp:cNvGraphicFramePr>
               <a:graphicFrameLocks xmlns:a="http://schemas.openxmlformats.org/drawingml/2006/main" noChangeAspect="1"/>
             </wp:cNvGraphicFramePr>
@@ -10833,7 +11021,7 @@
               <a:graphicData uri="http://schemas.openxmlformats.org/drawingml/2006/picture">
                 <pic:pic xmlns:pic="http://schemas.openxmlformats.org/drawingml/2006/picture">
                   <pic:nvPicPr>
-                    <pic:cNvPr id="4" name="Picture 4" descr="A diagram of a computer code&#10;&#10;Description automatically generated with medium confidence"/>
+                    <pic:cNvPr id="8" name="Picture 8" descr="A diagram of a computer&#10;&#10;Description automatically generated with medium confidence"/>
                     <pic:cNvPicPr/>
                   </pic:nvPicPr>
                   <pic:blipFill>
@@ -10851,7 +11039,7 @@
                   <pic:spPr>
                     <a:xfrm>
                       <a:off x="0" y="0"/>
-                      <a:ext cx="5344234" cy="3936345"/>
+                      <a:ext cx="5518042" cy="4064364"/>
                     </a:xfrm>
                     <a:prstGeom prst="rect">
                       <a:avLst/>
@@ -10866,6 +11054,804 @@
     </w:p>
     <w:p>
       <w:pPr>
+        <w:pStyle w:val="Caption"/>
+        <w:jc w:val="center"/>
+        <w:rPr>
+          <w:rFonts w:ascii="Times New Roman" w:hAnsi="Times New Roman" w:cs="Times New Roman"/>
+          <w:i w:val="0"/>
+          <w:iCs w:val="0"/>
+          <w:sz w:val="26"/>
+          <w:szCs w:val="26"/>
+        </w:rPr>
+      </w:pPr>
+      <w:r>
+        <w:rPr>
+          <w:rFonts w:ascii="Times New Roman" w:hAnsi="Times New Roman" w:cs="Times New Roman"/>
+          <w:i w:val="0"/>
+          <w:iCs w:val="0"/>
+          <w:sz w:val="26"/>
+          <w:szCs w:val="26"/>
+        </w:rPr>
+        <w:t xml:space="preserve">Hình </w:t>
+      </w:r>
+      <w:r>
+        <w:rPr>
+          <w:rFonts w:ascii="Times New Roman" w:hAnsi="Times New Roman" w:cs="Times New Roman"/>
+          <w:i w:val="0"/>
+          <w:iCs w:val="0"/>
+          <w:sz w:val="26"/>
+          <w:szCs w:val="26"/>
+        </w:rPr>
+        <w:fldChar w:fldCharType="begin"/>
+      </w:r>
+      <w:r>
+        <w:rPr>
+          <w:rFonts w:ascii="Times New Roman" w:hAnsi="Times New Roman" w:cs="Times New Roman"/>
+          <w:i w:val="0"/>
+          <w:iCs w:val="0"/>
+          <w:sz w:val="26"/>
+          <w:szCs w:val="26"/>
+        </w:rPr>
+        <w:instrText xml:space="preserve"> SEQ Hình \* ARABIC </w:instrText>
+      </w:r>
+      <w:r>
+        <w:rPr>
+          <w:rFonts w:ascii="Times New Roman" w:hAnsi="Times New Roman" w:cs="Times New Roman"/>
+          <w:i w:val="0"/>
+          <w:iCs w:val="0"/>
+          <w:sz w:val="26"/>
+          <w:szCs w:val="26"/>
+        </w:rPr>
+        <w:fldChar w:fldCharType="separate"/>
+      </w:r>
+      <w:r>
+        <w:rPr>
+          <w:rFonts w:ascii="Times New Roman" w:hAnsi="Times New Roman" w:cs="Times New Roman"/>
+          <w:i w:val="0"/>
+          <w:iCs w:val="0"/>
+          <w:noProof/>
+          <w:sz w:val="26"/>
+          <w:szCs w:val="26"/>
+        </w:rPr>
+        <w:t>9</w:t>
+      </w:r>
+      <w:r>
+        <w:rPr>
+          <w:rFonts w:ascii="Times New Roman" w:hAnsi="Times New Roman" w:cs="Times New Roman"/>
+          <w:i w:val="0"/>
+          <w:iCs w:val="0"/>
+          <w:sz w:val="26"/>
+          <w:szCs w:val="26"/>
+        </w:rPr>
+        <w:fldChar w:fldCharType="end"/>
+      </w:r>
+      <w:r>
+        <w:rPr>
+          <w:rFonts w:ascii="Times New Roman" w:hAnsi="Times New Roman" w:cs="Times New Roman"/>
+          <w:i w:val="0"/>
+          <w:iCs w:val="0"/>
+          <w:sz w:val="26"/>
+          <w:szCs w:val="26"/>
+        </w:rPr>
+        <w:t>. Ví dụ về quy trình mô hình Transformer dự đoán tin giả</w:t>
+      </w:r>
+    </w:p>
+    <w:p/>
+    <w:p>
+      <w:pPr>
+        <w:spacing w:before="120" w:after="120" w:line="360" w:lineRule="auto"/>
+        <w:ind w:firstLine="720"/>
+        <w:jc w:val="both"/>
+        <w:rPr>
+          <w:rFonts w:ascii="Times New Roman" w:eastAsia="SimSun" w:hAnsi="Times New Roman" w:cs="Times New Roman"/>
+          <w:sz w:val="26"/>
+          <w:szCs w:val="26"/>
+        </w:rPr>
+      </w:pPr>
+      <w:r>
+        <w:rPr>
+          <w:rFonts w:ascii="Times New Roman" w:eastAsia="NotoSerif" w:hAnsi="Times New Roman" w:cs="Times New Roman"/>
+          <w:color w:val="333333"/>
+          <w:sz w:val="26"/>
+          <w:szCs w:val="26"/>
+          <w:shd w:val="clear" w:color="auto" w:fill="FFFFFF"/>
+        </w:rPr>
+        <w:t>Qua quá trình huấn luyện, m</w:t>
+      </w:r>
+      <w:r>
+        <w:rPr>
+          <w:rFonts w:ascii="Times New Roman" w:eastAsia="SimSun" w:hAnsi="Times New Roman" w:cs="Times New Roman"/>
+          <w:sz w:val="26"/>
+          <w:szCs w:val="26"/>
+        </w:rPr>
+        <w:t xml:space="preserve">ô hình học cách phân biệt giữa cách sử dụng ngôn ngữ và cấu trúc câu điển hình của tin thật và tin giả. Khi đó mô hình nhận ra rằng tin giả </w:t>
+      </w:r>
+      <w:r>
+        <w:rPr>
+          <w:rFonts w:ascii="Times New Roman" w:eastAsia="SimSun" w:hAnsi="Times New Roman" w:cs="Times New Roman"/>
+          <w:sz w:val="26"/>
+          <w:szCs w:val="26"/>
+        </w:rPr>
+        <w:lastRenderedPageBreak/>
+        <w:t>thường có ngữ nghĩa nhấn mạnh tác động tiêu cực, cường điệu hóa vấn đề nhằm tạo sự hoang mang, bàn tán của dư luận trên mạng xã hội.</w:t>
+      </w:r>
+    </w:p>
+    <w:p>
+      <w:pPr>
+        <w:spacing w:before="120" w:after="120" w:line="360" w:lineRule="auto"/>
+        <w:ind w:firstLine="720"/>
+        <w:jc w:val="both"/>
+        <w:rPr>
+          <w:rFonts w:ascii="Times New Roman" w:eastAsia="SimSun" w:hAnsi="Times New Roman" w:cs="Times New Roman"/>
+          <w:sz w:val="26"/>
+          <w:szCs w:val="26"/>
+        </w:rPr>
+      </w:pPr>
+      <w:r>
+        <w:rPr>
+          <w:rFonts w:ascii="Times New Roman" w:eastAsia="SimSun" w:hAnsi="Times New Roman" w:cs="Times New Roman"/>
+          <w:b/>
+          <w:bCs/>
+          <w:sz w:val="26"/>
+          <w:szCs w:val="26"/>
+        </w:rPr>
+        <w:t>Hình 9</w:t>
+      </w:r>
+      <w:r>
+        <w:rPr>
+          <w:rFonts w:ascii="Times New Roman" w:eastAsia="SimSun" w:hAnsi="Times New Roman" w:cs="Times New Roman"/>
+          <w:sz w:val="26"/>
+          <w:szCs w:val="26"/>
+        </w:rPr>
+        <w:t xml:space="preserve"> mô tả quy trình mà các mô hình Transformer dự đoán một tin tức là thật hay giả. </w:t>
+      </w:r>
+      <w:r>
+        <w:rPr>
+          <w:rFonts w:ascii="Times New Roman" w:eastAsia="SimSun" w:hAnsi="Times New Roman" w:cs="Times New Roman"/>
+          <w:sz w:val="26"/>
+          <w:szCs w:val="26"/>
+        </w:rPr>
+        <w:t xml:space="preserve">Khi mô hình gặp một tin mới, </w:t>
+      </w:r>
+      <w:r>
+        <w:rPr>
+          <w:rFonts w:ascii="Times New Roman" w:eastAsia="SimSun" w:hAnsi="Times New Roman" w:cs="Times New Roman"/>
+          <w:sz w:val="26"/>
+          <w:szCs w:val="26"/>
+        </w:rPr>
+        <w:t>ví dụ như</w:t>
+      </w:r>
+      <w:r>
+        <w:rPr>
+          <w:rFonts w:ascii="Times New Roman" w:eastAsia="SimSun" w:hAnsi="Times New Roman" w:cs="Times New Roman"/>
+          <w:sz w:val="26"/>
+          <w:szCs w:val="26"/>
+        </w:rPr>
+        <w:t xml:space="preserve"> </w:t>
+      </w:r>
+      <w:r>
+        <w:rPr>
+          <w:rFonts w:ascii="Times New Roman" w:eastAsia="NotoSerif" w:hAnsi="Times New Roman" w:cs="Times New Roman"/>
+          <w:color w:val="333333"/>
+          <w:sz w:val="26"/>
+          <w:szCs w:val="26"/>
+          <w:shd w:val="clear" w:color="auto" w:fill="FFFFFF"/>
+        </w:rPr>
+        <w:t>“Tin sốc bệnh bạch hầu bùng phát với mức độ nguy hiểm chưa từng có, hàng trăm ca lây nhiễm mới ở Hà Nội”</w:t>
+      </w:r>
+      <w:r>
+        <w:rPr>
+          <w:rFonts w:ascii="Times New Roman" w:eastAsia="SimSun" w:hAnsi="Times New Roman" w:cs="Times New Roman"/>
+          <w:sz w:val="26"/>
+          <w:szCs w:val="26"/>
+        </w:rPr>
+        <w:t xml:space="preserve">. Đầu tiên qua bước tiền xử lý, mô hình sẽ loại bỏ </w:t>
+      </w:r>
+      <w:r>
+        <w:rPr>
+          <w:rFonts w:ascii="Times New Roman" w:eastAsia="SimSun" w:hAnsi="Times New Roman" w:cs="Times New Roman"/>
+          <w:sz w:val="26"/>
+          <w:szCs w:val="26"/>
+        </w:rPr>
+        <w:t xml:space="preserve">các kí tự đặc biệt và các từ không hợp lệ (nếu có), sau đó chuyển đổi toàn bộ văn bản thành chữ thường. </w:t>
+      </w:r>
+      <w:r>
+        <w:rPr>
+          <w:rFonts w:ascii="Times New Roman" w:eastAsia="SimSun" w:hAnsi="Times New Roman" w:cs="Times New Roman"/>
+          <w:sz w:val="26"/>
+          <w:szCs w:val="26"/>
+        </w:rPr>
+        <w:t>Tiếp theo</w:t>
+      </w:r>
+      <w:r>
+        <w:rPr>
+          <w:rFonts w:ascii="Times New Roman" w:eastAsia="SimSun" w:hAnsi="Times New Roman" w:cs="Times New Roman"/>
+          <w:sz w:val="26"/>
+          <w:szCs w:val="26"/>
+        </w:rPr>
+        <w:t xml:space="preserve"> các mô hình </w:t>
+      </w:r>
+      <w:r>
+        <w:rPr>
+          <w:rFonts w:ascii="Times New Roman" w:hAnsi="Times New Roman" w:cs="Times New Roman"/>
+          <w:sz w:val="26"/>
+          <w:szCs w:val="26"/>
+        </w:rPr>
+        <w:t>Transformer</w:t>
+      </w:r>
+      <w:r>
+        <w:rPr>
+          <w:rFonts w:ascii="Times New Roman" w:eastAsia="SimSun" w:hAnsi="Times New Roman" w:cs="Times New Roman"/>
+          <w:sz w:val="26"/>
+          <w:szCs w:val="26"/>
+        </w:rPr>
+        <w:t xml:space="preserve"> sẽ </w:t>
+      </w:r>
+      <w:r>
+        <w:rPr>
+          <w:rFonts w:ascii="Times New Roman" w:eastAsia="SimSun" w:hAnsi="Times New Roman" w:cs="Times New Roman"/>
+          <w:sz w:val="26"/>
+          <w:szCs w:val="26"/>
+        </w:rPr>
+        <w:t>mã hóa</w:t>
+      </w:r>
+      <w:r>
+        <w:rPr>
+          <w:rFonts w:ascii="Times New Roman" w:hAnsi="Times New Roman" w:cs="Times New Roman"/>
+          <w:sz w:val="26"/>
+          <w:szCs w:val="26"/>
+        </w:rPr>
+        <w:t xml:space="preserve"> các văn bản thành các đặc trưng </w:t>
+      </w:r>
+      <w:r>
+        <w:rPr>
+          <w:rFonts w:ascii="Times New Roman" w:hAnsi="Times New Roman" w:cs="Times New Roman"/>
+          <w:sz w:val="26"/>
+          <w:szCs w:val="26"/>
+        </w:rPr>
+        <w:t xml:space="preserve">dưới dạng </w:t>
+      </w:r>
+      <w:r>
+        <w:rPr>
+          <w:rFonts w:ascii="Times New Roman" w:hAnsi="Times New Roman" w:cs="Times New Roman"/>
+          <w:sz w:val="26"/>
+          <w:szCs w:val="26"/>
+        </w:rPr>
+        <w:t>input_ids và attention_mask</w:t>
+      </w:r>
+      <w:r>
+        <w:rPr>
+          <w:rFonts w:ascii="Times New Roman" w:hAnsi="Times New Roman" w:cs="Times New Roman"/>
+          <w:sz w:val="26"/>
+          <w:szCs w:val="26"/>
+        </w:rPr>
+        <w:t xml:space="preserve"> để chuẩn bị cho quá trình phân tích ngữ nghĩa và cấu trúc ngữ pháp</w:t>
+      </w:r>
+      <w:r>
+        <w:rPr>
+          <w:rFonts w:ascii="Times New Roman" w:hAnsi="Times New Roman" w:cs="Times New Roman"/>
+          <w:sz w:val="26"/>
+          <w:szCs w:val="26"/>
+        </w:rPr>
+        <w:t>.</w:t>
+      </w:r>
+      <w:r>
+        <w:rPr>
+          <w:rFonts w:ascii="Times New Roman" w:hAnsi="Times New Roman" w:cs="Times New Roman"/>
+          <w:sz w:val="26"/>
+          <w:szCs w:val="26"/>
+        </w:rPr>
+        <w:t xml:space="preserve"> </w:t>
+      </w:r>
+      <w:r>
+        <w:rPr>
+          <w:rFonts w:ascii="Times New Roman" w:hAnsi="Times New Roman" w:cs="Times New Roman"/>
+          <w:sz w:val="26"/>
+          <w:szCs w:val="26"/>
+        </w:rPr>
+        <w:t>Mô hình dựa vào c</w:t>
+      </w:r>
+      <w:r>
+        <w:rPr>
+          <w:rFonts w:ascii="Times New Roman" w:hAnsi="Times New Roman" w:cs="Times New Roman"/>
+          <w:sz w:val="26"/>
+          <w:szCs w:val="26"/>
+        </w:rPr>
+        <w:t>ác cụm từ như "</w:t>
+      </w:r>
+      <w:r>
+        <w:rPr>
+          <w:rFonts w:ascii="Times New Roman" w:hAnsi="Times New Roman" w:cs="Times New Roman"/>
+          <w:sz w:val="26"/>
+          <w:szCs w:val="26"/>
+        </w:rPr>
+        <w:t xml:space="preserve">tin </w:t>
+      </w:r>
+      <w:r>
+        <w:rPr>
+          <w:rFonts w:ascii="Times New Roman" w:hAnsi="Times New Roman" w:cs="Times New Roman"/>
+          <w:sz w:val="26"/>
+          <w:szCs w:val="26"/>
+        </w:rPr>
+        <w:t xml:space="preserve">sốc", "hàng </w:t>
+      </w:r>
+      <w:r>
+        <w:rPr>
+          <w:rFonts w:ascii="Times New Roman" w:hAnsi="Times New Roman" w:cs="Times New Roman"/>
+          <w:sz w:val="26"/>
+          <w:szCs w:val="26"/>
+        </w:rPr>
+        <w:t>trăm</w:t>
+      </w:r>
+      <w:r>
+        <w:rPr>
+          <w:rFonts w:ascii="Times New Roman" w:hAnsi="Times New Roman" w:cs="Times New Roman"/>
+          <w:sz w:val="26"/>
+          <w:szCs w:val="26"/>
+        </w:rPr>
+        <w:t>", “</w:t>
+      </w:r>
+      <w:r>
+        <w:rPr>
+          <w:rFonts w:ascii="Times New Roman" w:hAnsi="Times New Roman" w:cs="Times New Roman"/>
+          <w:sz w:val="26"/>
+          <w:szCs w:val="26"/>
+        </w:rPr>
+        <w:t>nguy hiểm chưa từng có</w:t>
+      </w:r>
+      <w:r>
+        <w:rPr>
+          <w:rFonts w:ascii="Times New Roman" w:hAnsi="Times New Roman" w:cs="Times New Roman"/>
+          <w:sz w:val="26"/>
+          <w:szCs w:val="26"/>
+        </w:rPr>
+        <w:t>” là những dấu hiệu chỉ ra rằng câu này có ngữ nghĩa cường điệu, ngữ cảnh của câu cũng cho thấy đây là tin thu hút sự chú ý</w:t>
+      </w:r>
+      <w:r>
+        <w:rPr>
+          <w:rFonts w:ascii="Times New Roman" w:hAnsi="Times New Roman" w:cs="Times New Roman"/>
+          <w:sz w:val="26"/>
+          <w:szCs w:val="26"/>
+        </w:rPr>
+        <w:t>, giống như các tin giả đã được huấn luyện trước đó</w:t>
+      </w:r>
+      <w:r>
+        <w:rPr>
+          <w:rFonts w:ascii="Times New Roman" w:hAnsi="Times New Roman" w:cs="Times New Roman"/>
+          <w:sz w:val="26"/>
+          <w:szCs w:val="26"/>
+        </w:rPr>
+        <w:t xml:space="preserve">. </w:t>
+      </w:r>
+      <w:r>
+        <w:rPr>
+          <w:rFonts w:ascii="Times New Roman" w:hAnsi="Times New Roman" w:cs="Times New Roman"/>
+          <w:sz w:val="26"/>
+          <w:szCs w:val="26"/>
+        </w:rPr>
+        <w:t>Dựa vào sự giống nhau về ngữ nghĩa và cấu trúc với các tin giả khác</w:t>
+      </w:r>
+      <w:r>
+        <w:rPr>
+          <w:rFonts w:ascii="Times New Roman" w:hAnsi="Times New Roman" w:cs="Times New Roman"/>
+          <w:sz w:val="26"/>
+          <w:szCs w:val="26"/>
+        </w:rPr>
+        <w:t>, mô hình có xu hướng dự đoán rằng tin mới này là "Giả"</w:t>
+      </w:r>
+      <w:r>
+        <w:rPr>
+          <w:rFonts w:ascii="Times New Roman" w:hAnsi="Times New Roman" w:cs="Times New Roman"/>
+          <w:sz w:val="26"/>
+          <w:szCs w:val="26"/>
+        </w:rPr>
+        <w:t>.</w:t>
+      </w:r>
+    </w:p>
+    <w:p>
+      <w:pPr>
+        <w:keepNext/>
+        <w:spacing w:before="120" w:after="120" w:line="360" w:lineRule="auto"/>
+        <w:jc w:val="center"/>
+      </w:pPr>
+      <w:r>
+        <w:rPr>
+          <w:noProof/>
+        </w:rPr>
+        <w:drawing>
+          <wp:inline distT="0" distB="0" distL="0" distR="0" wp14:anchorId="6528F144" wp14:editId="034552E2">
+            <wp:extent cx="5564077" cy="5204460"/>
+            <wp:effectExtent l="0" t="0" r="0" b="0"/>
+            <wp:docPr id="14" name="Picture 14" descr="A diagram of a computer program&#10;&#10;Description automatically generated with medium confidence"/>
+            <wp:cNvGraphicFramePr>
+              <a:graphicFrameLocks xmlns:a="http://schemas.openxmlformats.org/drawingml/2006/main" noChangeAspect="1"/>
+            </wp:cNvGraphicFramePr>
+            <a:graphic xmlns:a="http://schemas.openxmlformats.org/drawingml/2006/main">
+              <a:graphicData uri="http://schemas.openxmlformats.org/drawingml/2006/picture">
+                <pic:pic xmlns:pic="http://schemas.openxmlformats.org/drawingml/2006/picture">
+                  <pic:nvPicPr>
+                    <pic:cNvPr id="14" name="Picture 14" descr="A diagram of a computer program&#10;&#10;Description automatically generated with medium confidence"/>
+                    <pic:cNvPicPr/>
+                  </pic:nvPicPr>
+                  <pic:blipFill>
+                    <a:blip r:embed="rId16">
+                      <a:extLst>
+                        <a:ext uri="{28A0092B-C50C-407E-A947-70E740481C1C}">
+                          <a14:useLocalDpi xmlns:a14="http://schemas.microsoft.com/office/drawing/2010/main" val="0"/>
+                        </a:ext>
+                      </a:extLst>
+                    </a:blip>
+                    <a:stretch>
+                      <a:fillRect/>
+                    </a:stretch>
+                  </pic:blipFill>
+                  <pic:spPr>
+                    <a:xfrm>
+                      <a:off x="0" y="0"/>
+                      <a:ext cx="5570677" cy="5210634"/>
+                    </a:xfrm>
+                    <a:prstGeom prst="rect">
+                      <a:avLst/>
+                    </a:prstGeom>
+                  </pic:spPr>
+                </pic:pic>
+              </a:graphicData>
+            </a:graphic>
+          </wp:inline>
+        </w:drawing>
+      </w:r>
+    </w:p>
+    <w:p>
+      <w:pPr>
+        <w:pStyle w:val="Caption"/>
+        <w:jc w:val="center"/>
+        <w:rPr>
+          <w:rFonts w:ascii="Times New Roman" w:hAnsi="Times New Roman" w:cs="Times New Roman"/>
+          <w:i w:val="0"/>
+          <w:iCs w:val="0"/>
+          <w:sz w:val="26"/>
+          <w:szCs w:val="26"/>
+        </w:rPr>
+      </w:pPr>
+      <w:r>
+        <w:rPr>
+          <w:rFonts w:ascii="Times New Roman" w:hAnsi="Times New Roman" w:cs="Times New Roman"/>
+          <w:i w:val="0"/>
+          <w:iCs w:val="0"/>
+          <w:sz w:val="26"/>
+          <w:szCs w:val="26"/>
+        </w:rPr>
+        <w:t xml:space="preserve">Hình </w:t>
+      </w:r>
+      <w:r>
+        <w:rPr>
+          <w:rFonts w:ascii="Times New Roman" w:hAnsi="Times New Roman" w:cs="Times New Roman"/>
+          <w:i w:val="0"/>
+          <w:iCs w:val="0"/>
+          <w:sz w:val="26"/>
+          <w:szCs w:val="26"/>
+        </w:rPr>
+        <w:fldChar w:fldCharType="begin"/>
+      </w:r>
+      <w:r>
+        <w:rPr>
+          <w:rFonts w:ascii="Times New Roman" w:hAnsi="Times New Roman" w:cs="Times New Roman"/>
+          <w:i w:val="0"/>
+          <w:iCs w:val="0"/>
+          <w:sz w:val="26"/>
+          <w:szCs w:val="26"/>
+        </w:rPr>
+        <w:instrText xml:space="preserve"> SEQ Hình \* ARABIC </w:instrText>
+      </w:r>
+      <w:r>
+        <w:rPr>
+          <w:rFonts w:ascii="Times New Roman" w:hAnsi="Times New Roman" w:cs="Times New Roman"/>
+          <w:i w:val="0"/>
+          <w:iCs w:val="0"/>
+          <w:sz w:val="26"/>
+          <w:szCs w:val="26"/>
+        </w:rPr>
+        <w:fldChar w:fldCharType="separate"/>
+      </w:r>
+      <w:r>
+        <w:rPr>
+          <w:rFonts w:ascii="Times New Roman" w:hAnsi="Times New Roman" w:cs="Times New Roman"/>
+          <w:i w:val="0"/>
+          <w:iCs w:val="0"/>
+          <w:noProof/>
+          <w:sz w:val="26"/>
+          <w:szCs w:val="26"/>
+        </w:rPr>
+        <w:t>10</w:t>
+      </w:r>
+      <w:r>
+        <w:rPr>
+          <w:rFonts w:ascii="Times New Roman" w:hAnsi="Times New Roman" w:cs="Times New Roman"/>
+          <w:i w:val="0"/>
+          <w:iCs w:val="0"/>
+          <w:sz w:val="26"/>
+          <w:szCs w:val="26"/>
+        </w:rPr>
+        <w:fldChar w:fldCharType="end"/>
+      </w:r>
+      <w:r>
+        <w:rPr>
+          <w:rFonts w:ascii="Times New Roman" w:hAnsi="Times New Roman" w:cs="Times New Roman"/>
+          <w:i w:val="0"/>
+          <w:iCs w:val="0"/>
+          <w:sz w:val="26"/>
+          <w:szCs w:val="26"/>
+        </w:rPr>
+        <w:t>. Ví dụ về quy trình mô hình Transformer dự đoán tin giả kết hợp cùng TF - IDF</w:t>
+      </w:r>
+    </w:p>
+    <w:p>
+      <w:pPr>
+        <w:spacing w:before="120" w:after="120" w:line="360" w:lineRule="auto"/>
+        <w:ind w:firstLine="720"/>
+        <w:jc w:val="both"/>
+        <w:rPr>
+          <w:rFonts w:ascii="Times New Roman" w:hAnsi="Times New Roman" w:cs="Times New Roman"/>
+          <w:sz w:val="26"/>
+          <w:szCs w:val="26"/>
+        </w:rPr>
+      </w:pPr>
+      <w:r>
+        <w:rPr>
+          <w:rFonts w:ascii="Times New Roman" w:hAnsi="Times New Roman" w:cs="Times New Roman"/>
+          <w:sz w:val="26"/>
+          <w:szCs w:val="26"/>
+        </w:rPr>
+        <w:lastRenderedPageBreak/>
+        <w:t>Đối với các mô hình Transformer khi được kết hợp với TF-IDF</w:t>
+      </w:r>
+      <w:r>
+        <w:rPr>
+          <w:rFonts w:ascii="Times New Roman" w:hAnsi="Times New Roman" w:cs="Times New Roman"/>
+          <w:sz w:val="26"/>
+          <w:szCs w:val="26"/>
+        </w:rPr>
+        <w:t xml:space="preserve"> như ở </w:t>
+      </w:r>
+      <w:r>
+        <w:rPr>
+          <w:rFonts w:ascii="Times New Roman" w:hAnsi="Times New Roman" w:cs="Times New Roman"/>
+          <w:b/>
+          <w:bCs/>
+          <w:sz w:val="26"/>
+          <w:szCs w:val="26"/>
+        </w:rPr>
+        <w:t>Hình 10</w:t>
+      </w:r>
+      <w:r>
+        <w:rPr>
+          <w:rFonts w:ascii="Times New Roman" w:hAnsi="Times New Roman" w:cs="Times New Roman"/>
+          <w:sz w:val="26"/>
+          <w:szCs w:val="26"/>
+        </w:rPr>
+        <w:t xml:space="preserve">, các bước tiền xử lý và mã hóa văn bản thành các đặc trưng </w:t>
+      </w:r>
+      <w:r>
+        <w:rPr>
+          <w:rFonts w:ascii="Times New Roman" w:hAnsi="Times New Roman" w:cs="Times New Roman"/>
+          <w:sz w:val="26"/>
+          <w:szCs w:val="26"/>
+        </w:rPr>
+        <w:t xml:space="preserve">dưới dạng </w:t>
+      </w:r>
+      <w:r>
+        <w:rPr>
+          <w:rFonts w:ascii="Times New Roman" w:hAnsi="Times New Roman" w:cs="Times New Roman"/>
+          <w:sz w:val="26"/>
+          <w:szCs w:val="26"/>
+        </w:rPr>
+        <w:t>input_ids và attention_mask</w:t>
+      </w:r>
+      <w:r>
+        <w:rPr>
+          <w:rFonts w:ascii="Times New Roman" w:hAnsi="Times New Roman" w:cs="Times New Roman"/>
+          <w:sz w:val="26"/>
+          <w:szCs w:val="26"/>
+        </w:rPr>
+        <w:t xml:space="preserve"> vẫn được giữ nguyên như khi chỉ sử dụng các mô hình Transformer. Tuy nhiên </w:t>
+      </w:r>
+      <w:r>
+        <w:rPr>
+          <w:rFonts w:ascii="Times New Roman" w:hAnsi="Times New Roman" w:cs="Times New Roman"/>
+          <w:sz w:val="26"/>
+          <w:szCs w:val="26"/>
+        </w:rPr>
+        <w:t xml:space="preserve">TF-IDF sẽ bổ sung thêm một lớp </w:t>
+      </w:r>
+      <w:r>
+        <w:rPr>
+          <w:rFonts w:ascii="Times New Roman" w:hAnsi="Times New Roman" w:cs="Times New Roman"/>
+          <w:sz w:val="26"/>
+          <w:szCs w:val="26"/>
+        </w:rPr>
+        <w:t xml:space="preserve">đặc trưng dựa trên </w:t>
+      </w:r>
+      <w:r>
+        <w:rPr>
+          <w:rFonts w:ascii="Times New Roman" w:hAnsi="Times New Roman" w:cs="Times New Roman"/>
+          <w:sz w:val="26"/>
+          <w:szCs w:val="26"/>
+        </w:rPr>
+        <w:t xml:space="preserve">tần suất từ, giúp mô hình nhận diện rõ hơn những cụm từ thường xuyên xuất hiện trong tin giả. Điều này cho phép mô hình phân loại tin tức chính xác hơn, đặc biệt trong các trường hợp có nhiều yếu tố ngữ nghĩa giống nhau giữa tin thật và tin giả, nhưng sự khác biệt nằm ở tần suất xuất hiện của các từ quan trọng. Những từ </w:t>
+      </w:r>
+      <w:r>
+        <w:rPr>
+          <w:rFonts w:ascii="Times New Roman" w:hAnsi="Times New Roman" w:cs="Times New Roman"/>
+          <w:sz w:val="26"/>
+          <w:szCs w:val="26"/>
+        </w:rPr>
+        <w:t xml:space="preserve">trong các cụm từ </w:t>
+      </w:r>
+      <w:r>
+        <w:rPr>
+          <w:rFonts w:ascii="Times New Roman" w:hAnsi="Times New Roman" w:cs="Times New Roman"/>
+          <w:sz w:val="26"/>
+          <w:szCs w:val="26"/>
+        </w:rPr>
+        <w:t xml:space="preserve">như </w:t>
+      </w:r>
+      <w:r>
+        <w:rPr>
+          <w:rFonts w:ascii="Times New Roman" w:hAnsi="Times New Roman" w:cs="Times New Roman"/>
+          <w:sz w:val="26"/>
+          <w:szCs w:val="26"/>
+        </w:rPr>
+        <w:t>"tin sốc", "hàng trăm</w:t>
+      </w:r>
+      <w:r>
+        <w:rPr>
+          <w:rFonts w:ascii="Times New Roman" w:hAnsi="Times New Roman" w:cs="Times New Roman"/>
+          <w:sz w:val="26"/>
+          <w:szCs w:val="26"/>
+        </w:rPr>
+        <w:t xml:space="preserve"> ca lây nhiễm</w:t>
+      </w:r>
+      <w:r>
+        <w:rPr>
+          <w:rFonts w:ascii="Times New Roman" w:hAnsi="Times New Roman" w:cs="Times New Roman"/>
+          <w:sz w:val="26"/>
+          <w:szCs w:val="26"/>
+        </w:rPr>
+        <w:t>", “nguy hiểm chưa từng có”</w:t>
+      </w:r>
+      <w:r>
+        <w:rPr>
+          <w:rFonts w:ascii="Times New Roman" w:hAnsi="Times New Roman" w:cs="Times New Roman"/>
+          <w:sz w:val="26"/>
+          <w:szCs w:val="26"/>
+        </w:rPr>
+        <w:t xml:space="preserve"> thường xuất hiện trong tin giả</w:t>
+      </w:r>
+      <w:r>
+        <w:rPr>
+          <w:rFonts w:ascii="Times New Roman" w:hAnsi="Times New Roman" w:cs="Times New Roman"/>
+          <w:sz w:val="26"/>
+          <w:szCs w:val="26"/>
+        </w:rPr>
+        <w:t xml:space="preserve"> và</w:t>
+      </w:r>
+      <w:r>
+        <w:rPr>
+          <w:rFonts w:ascii="Times New Roman" w:hAnsi="Times New Roman" w:cs="Times New Roman"/>
+          <w:sz w:val="26"/>
+          <w:szCs w:val="26"/>
+        </w:rPr>
+        <w:t xml:space="preserve"> sẽ có tần suất cao hơn trong các tài liệu thuộc lớp tin giả. </w:t>
+      </w:r>
+    </w:p>
+    <w:p>
+      <w:pPr>
+        <w:spacing w:before="120" w:after="120" w:line="360" w:lineRule="auto"/>
+        <w:ind w:firstLine="720"/>
+        <w:jc w:val="both"/>
+        <w:rPr>
+          <w:rFonts w:ascii="Times New Roman" w:hAnsi="Times New Roman" w:cs="Times New Roman"/>
+          <w:sz w:val="26"/>
+          <w:szCs w:val="26"/>
+        </w:rPr>
+      </w:pPr>
+      <w:r>
+        <w:rPr>
+          <w:rFonts w:ascii="Times New Roman" w:hAnsi="Times New Roman" w:cs="Times New Roman"/>
+          <w:sz w:val="26"/>
+          <w:szCs w:val="26"/>
+        </w:rPr>
+        <w:t xml:space="preserve">Những đặc trưng của văn bản sẽ được kết hợp cùng với đặc trưng tần suất từ. </w:t>
+      </w:r>
+      <w:r>
+        <w:rPr>
+          <w:rFonts w:ascii="Times New Roman" w:hAnsi="Times New Roman" w:cs="Times New Roman"/>
+          <w:sz w:val="26"/>
+          <w:szCs w:val="26"/>
+        </w:rPr>
+        <w:t xml:space="preserve">Từ đó mô hình </w:t>
+      </w:r>
+      <w:r>
+        <w:rPr>
+          <w:rFonts w:ascii="Times New Roman" w:hAnsi="Times New Roman" w:cs="Times New Roman"/>
+          <w:sz w:val="26"/>
+          <w:szCs w:val="26"/>
+        </w:rPr>
+        <w:t>vừa có khả năng hiểu</w:t>
+      </w:r>
+      <w:r>
+        <w:rPr>
+          <w:rFonts w:ascii="Times New Roman" w:hAnsi="Times New Roman" w:cs="Times New Roman"/>
+          <w:sz w:val="26"/>
+          <w:szCs w:val="26"/>
+        </w:rPr>
+        <w:t xml:space="preserve"> ngữ </w:t>
+      </w:r>
+      <w:r>
+        <w:rPr>
+          <w:rFonts w:ascii="Times New Roman" w:hAnsi="Times New Roman" w:cs="Times New Roman"/>
+          <w:sz w:val="26"/>
+          <w:szCs w:val="26"/>
+        </w:rPr>
+        <w:t>nghĩa của câu vừa có khả năng phân tích</w:t>
+      </w:r>
+      <w:r>
+        <w:rPr>
+          <w:rFonts w:ascii="Times New Roman" w:hAnsi="Times New Roman" w:cs="Times New Roman"/>
+          <w:sz w:val="26"/>
+          <w:szCs w:val="26"/>
+        </w:rPr>
+        <w:t xml:space="preserve"> tần suất</w:t>
+      </w:r>
+      <w:r>
+        <w:rPr>
+          <w:rFonts w:ascii="Times New Roman" w:hAnsi="Times New Roman" w:cs="Times New Roman"/>
+          <w:sz w:val="26"/>
+          <w:szCs w:val="26"/>
+        </w:rPr>
+        <w:t xml:space="preserve"> xuất hiện của các</w:t>
+      </w:r>
+      <w:r>
+        <w:rPr>
+          <w:rFonts w:ascii="Times New Roman" w:hAnsi="Times New Roman" w:cs="Times New Roman"/>
+          <w:sz w:val="26"/>
+          <w:szCs w:val="26"/>
+        </w:rPr>
+        <w:t xml:space="preserve"> từ </w:t>
+      </w:r>
+      <w:r>
+        <w:rPr>
+          <w:rFonts w:ascii="Times New Roman" w:hAnsi="Times New Roman" w:cs="Times New Roman"/>
+          <w:sz w:val="26"/>
+          <w:szCs w:val="26"/>
+        </w:rPr>
+        <w:t>quan trọng</w:t>
+      </w:r>
+      <w:r>
+        <w:rPr>
+          <w:rFonts w:ascii="Times New Roman" w:hAnsi="Times New Roman" w:cs="Times New Roman"/>
+          <w:sz w:val="26"/>
+          <w:szCs w:val="26"/>
+        </w:rPr>
+        <w:t>, và đưa ra dự đoán cuối cùng.</w:t>
+      </w:r>
+    </w:p>
+    <w:p>
+      <w:pPr>
+        <w:spacing w:before="120" w:after="120" w:line="360" w:lineRule="auto"/>
+        <w:jc w:val="center"/>
+        <w:outlineLvl w:val="0"/>
+        <w:rPr>
+          <w:rFonts w:ascii="Times New Roman" w:hAnsi="Times New Roman" w:cs="Times New Roman"/>
+          <w:b/>
+          <w:bCs/>
+          <w:sz w:val="26"/>
+          <w:szCs w:val="26"/>
+        </w:rPr>
+      </w:pPr>
+    </w:p>
+    <w:p>
+      <w:pPr>
         <w:spacing w:before="120" w:after="120" w:line="360" w:lineRule="auto"/>
         <w:jc w:val="both"/>
         <w:rPr>
@@ -10991,7 +11977,7 @@
         </w:rPr>
         <w:t xml:space="preserve">Vietnamese News Dataset”và có thể được truy cập tại: </w:t>
       </w:r>
-      <w:hyperlink r:id="rId16" w:history="1">
+      <w:hyperlink r:id="rId17" w:history="1">
         <w:r>
           <w:rPr>
             <w:rStyle w:val="Hyperlink"/>
@@ -12236,7 +13222,7 @@
                     </pic:cNvPicPr>
                   </pic:nvPicPr>
                   <pic:blipFill>
-                    <a:blip r:embed="rId17"/>
+                    <a:blip r:embed="rId18"/>
                     <a:stretch>
                       <a:fillRect/>
                     </a:stretch>
@@ -12321,7 +13307,7 @@
           <w:sz w:val="26"/>
           <w:szCs w:val="26"/>
         </w:rPr>
-        <w:t>9</w:t>
+        <w:t>11</w:t>
       </w:r>
       <w:r>
         <w:rPr>
@@ -12578,7 +13564,17 @@
           <w:sz w:val="26"/>
           <w:szCs w:val="26"/>
         </w:rPr>
-        <w:t>Hình 7</w:t>
+        <w:t xml:space="preserve">Hình </w:t>
+      </w:r>
+      <w:r>
+        <w:rPr>
+          <w:rFonts w:ascii="Times New Roman" w:hAnsi="Times New Roman" w:cs="Times New Roman"/>
+          <w:b/>
+          <w:bCs/>
+          <w:sz w:val="26"/>
+          <w:szCs w:val="26"/>
+        </w:rPr>
+        <w:t>11</w:t>
       </w:r>
       <w:r>
         <w:rPr>

</xml_diff>